<commit_message>
Lots of solution restructuring and also documentation changes
</commit_message>
<xml_diff>
--- a/src/common/Docs/Iris Screen Exporter.docx
+++ b/src/common/Docs/Iris Screen Exporter.docx
@@ -62,7 +62,7 @@
         <w:rPr>
           <w:rtl w:val="0"/>
         </w:rPr>
-        <w:t xml:space="preserve">Maintained and expanded by The </w:t>
+        <w:t xml:space="preserve">Extended and Maintained by the </w:t>
       </w:r>
       <w:r>
         <w:rPr>
@@ -358,7 +358,47 @@
               </w:rPr>
               <w:t xml:space="preserve">Viewport Tabs</w:t>
               <w:tab/>
-              <w:t xml:space="preserve">4</w:t>
+              <w:t xml:space="preserve">5</w:t>
+            </w:r>
+          </w:hyperlink>
+          <w:r>
+            <w:rPr>
+              <w:rtl w:val="0"/>
+            </w:rPr>
+          </w:r>
+        </w:p>
+        <w:p>
+          <w:pPr>
+            <w:widowControl w:val="0"/>
+            <w:tabs>
+              <w:tab w:val="right" w:leader="none" w:pos="12000"/>
+            </w:tabs>
+            <w:spacing w:after="0" w:before="60" w:line="240" w:lineRule="auto"/>
+            <w:ind w:left="720" w:firstLine="0"/>
+            <w:rPr>
+              <w:color w:val="000000"/>
+              <w:u w:val="none"/>
+            </w:rPr>
+          </w:pPr>
+          <w:hyperlink w:anchor="_fknvkmmfsaz1">
+            <w:r>
+              <w:rPr>
+                <w:rFonts w:ascii="Calibri" w:cs="Calibri" w:eastAsia="Calibri" w:hAnsi="Calibri"/>
+                <w:b w:val="0"/>
+                <w:i w:val="0"/>
+                <w:smallCaps w:val="0"/>
+                <w:strike w:val="0"/>
+                <w:color w:val="000000"/>
+                <w:sz w:val="22"/>
+                <w:szCs w:val="22"/>
+                <w:u w:val="none"/>
+                <w:shd w:fill="auto" w:val="clear"/>
+                <w:vertAlign w:val="baseline"/>
+                <w:rtl w:val="0"/>
+              </w:rPr>
+              <w:t xml:space="preserve">Command Line</w:t>
+              <w:tab/>
+              <w:t xml:space="preserve">5</w:t>
             </w:r>
           </w:hyperlink>
           <w:r>
@@ -398,7 +438,7 @@
               </w:rPr>
               <w:t xml:space="preserve">Network Considerations</w:t>
               <w:tab/>
-              <w:t xml:space="preserve">5</w:t>
+              <w:t xml:space="preserve">6</w:t>
             </w:r>
           </w:hyperlink>
           <w:r>
@@ -438,7 +478,7 @@
               </w:rPr>
               <w:t xml:space="preserve">The Iris–Client</w:t>
               <w:tab/>
-              <w:t xml:space="preserve">5</w:t>
+              <w:t xml:space="preserve">6</w:t>
             </w:r>
           </w:hyperlink>
           <w:r>
@@ -478,7 +518,7 @@
               </w:rPr>
               <w:t xml:space="preserve">Viewport Windows</w:t>
               <w:tab/>
-              <w:t xml:space="preserve">7</w:t>
+              <w:t xml:space="preserve">8</w:t>
             </w:r>
           </w:hyperlink>
           <w:r>
@@ -518,7 +558,38 @@
               </w:rPr>
               <w:t xml:space="preserve">Viewport Context Menu</w:t>
               <w:tab/>
-              <w:t xml:space="preserve">7</w:t>
+              <w:t xml:space="preserve">8</w:t>
+            </w:r>
+          </w:hyperlink>
+          <w:r>
+            <w:rPr>
+              <w:rtl w:val="0"/>
+            </w:rPr>
+          </w:r>
+        </w:p>
+        <w:p>
+          <w:pPr>
+            <w:widowControl w:val="0"/>
+            <w:tabs>
+              <w:tab w:val="right" w:leader="none" w:pos="12000"/>
+            </w:tabs>
+            <w:spacing w:after="0" w:before="60" w:line="240" w:lineRule="auto"/>
+            <w:ind w:left="720" w:firstLine="0"/>
+            <w:rPr>
+              <w:color w:val="000000"/>
+              <w:u w:val="none"/>
+            </w:rPr>
+          </w:pPr>
+          <w:hyperlink w:anchor="_j65h8os39wub">
+            <w:r>
+              <w:rPr>
+                <w:color w:val="000000"/>
+                <w:u w:val="none"/>
+                <w:rtl w:val="0"/>
+              </w:rPr>
+              <w:t xml:space="preserve">Usage Notes</w:t>
+              <w:tab/>
+              <w:t xml:space="preserve">8</w:t>
             </w:r>
           </w:hyperlink>
           <w:r>
@@ -558,7 +629,7 @@
               </w:rPr>
               <w:t xml:space="preserve">The iris.xml configuration file</w:t>
               <w:tab/>
-              <w:t xml:space="preserve">8</w:t>
+              <w:t xml:space="preserve">9</w:t>
             </w:r>
           </w:hyperlink>
           <w:r>
@@ -598,7 +669,7 @@
               </w:rPr>
               <w:t xml:space="preserve">Example Configurations</w:t>
               <w:tab/>
-              <w:t xml:space="preserve">9</w:t>
+              <w:t xml:space="preserve">10</w:t>
             </w:r>
           </w:hyperlink>
           <w:r>
@@ -638,7 +709,7 @@
               </w:rPr>
               <w:t xml:space="preserve">Copying a Rectangular Area on a Single Computer</w:t>
               <w:tab/>
-              <w:t xml:space="preserve">9</w:t>
+              <w:t xml:space="preserve">10</w:t>
             </w:r>
           </w:hyperlink>
           <w:r>
@@ -678,7 +749,7 @@
               </w:rPr>
               <w:t xml:space="preserve">Copying Two Rectangular Areas to a Second Computer</w:t>
               <w:tab/>
-              <w:t xml:space="preserve">10</w:t>
+              <w:t xml:space="preserve">11</w:t>
             </w:r>
           </w:hyperlink>
           <w:r>
@@ -718,7 +789,7 @@
               </w:rPr>
               <w:t xml:space="preserve">Copying Three Rectangular Areas to a Second &amp; Third Computer and Adjusting the Image Brightness</w:t>
               <w:tab/>
-              <w:t xml:space="preserve">12</w:t>
+              <w:t xml:space="preserve">14</w:t>
             </w:r>
           </w:hyperlink>
           <w:r>
@@ -758,7 +829,7 @@
               </w:rPr>
               <w:t xml:space="preserve">Creating a Background for the Viewports</w:t>
               <w:tab/>
-              <w:t xml:space="preserve">14</w:t>
+              <w:t xml:space="preserve">16</w:t>
             </w:r>
           </w:hyperlink>
           <w:r>
@@ -798,7 +869,7 @@
               </w:rPr>
               <w:t xml:space="preserve">Known Issues</w:t>
               <w:tab/>
-              <w:t xml:space="preserve">15</w:t>
+              <w:t xml:space="preserve">17</w:t>
             </w:r>
           </w:hyperlink>
           <w:r>
@@ -838,7 +909,47 @@
               </w:rPr>
               <w:t xml:space="preserve">Change Log</w:t>
               <w:tab/>
-              <w:t xml:space="preserve">16</w:t>
+              <w:t xml:space="preserve">17</w:t>
+            </w:r>
+          </w:hyperlink>
+          <w:r>
+            <w:rPr>
+              <w:rtl w:val="0"/>
+            </w:rPr>
+          </w:r>
+        </w:p>
+        <w:p>
+          <w:pPr>
+            <w:widowControl w:val="0"/>
+            <w:tabs>
+              <w:tab w:val="right" w:leader="none" w:pos="12000"/>
+            </w:tabs>
+            <w:spacing w:after="0" w:before="60" w:line="240" w:lineRule="auto"/>
+            <w:ind w:left="1080" w:firstLine="0"/>
+            <w:rPr>
+              <w:color w:val="000000"/>
+              <w:u w:val="none"/>
+            </w:rPr>
+          </w:pPr>
+          <w:hyperlink w:anchor="_9e9w0qp85coe">
+            <w:r>
+              <w:rPr>
+                <w:rFonts w:ascii="Calibri" w:cs="Calibri" w:eastAsia="Calibri" w:hAnsi="Calibri"/>
+                <w:b w:val="0"/>
+                <w:i w:val="0"/>
+                <w:smallCaps w:val="0"/>
+                <w:strike w:val="0"/>
+                <w:color w:val="000000"/>
+                <w:sz w:val="22"/>
+                <w:szCs w:val="22"/>
+                <w:u w:val="none"/>
+                <w:shd w:fill="auto" w:val="clear"/>
+                <w:vertAlign w:val="baseline"/>
+                <w:rtl w:val="0"/>
+              </w:rPr>
+              <w:t xml:space="preserve">1.6.1</w:t>
+              <w:tab/>
+              <w:t xml:space="preserve">17</w:t>
             </w:r>
           </w:hyperlink>
           <w:r>
@@ -878,7 +989,7 @@
               </w:rPr>
               <w:t xml:space="preserve">1.0.2022.0507</w:t>
               <w:tab/>
-              <w:t xml:space="preserve">16</w:t>
+              <w:t xml:space="preserve">17</w:t>
             </w:r>
           </w:hyperlink>
           <w:r>
@@ -918,7 +1029,7 @@
               </w:rPr>
               <w:t xml:space="preserve">1.0.2020.0531</w:t>
               <w:tab/>
-              <w:t xml:space="preserve">16</w:t>
+              <w:t xml:space="preserve">17</w:t>
             </w:r>
           </w:hyperlink>
           <w:r>
@@ -958,7 +1069,7 @@
               </w:rPr>
               <w:t xml:space="preserve">1.0.2019.0316</w:t>
               <w:tab/>
-              <w:t xml:space="preserve">16</w:t>
+              <w:t xml:space="preserve">18</w:t>
             </w:r>
           </w:hyperlink>
           <w:r>
@@ -1276,12 +1387,12 @@
           <wp:inline distB="114300" distT="114300" distL="114300" distR="114300">
             <wp:extent cx="3600000" cy="3646800"/>
             <wp:effectExtent b="0" l="0" r="0" t="0"/>
-            <wp:docPr id="2" name="image3.png"/>
+            <wp:docPr id="2" name="image2.png"/>
             <a:graphic>
               <a:graphicData uri="http://schemas.openxmlformats.org/drawingml/2006/picture">
                 <pic:pic>
                   <pic:nvPicPr>
-                    <pic:cNvPr id="0" name="image3.png"/>
+                    <pic:cNvPr id="0" name="image2.png"/>
                     <pic:cNvPicPr preferRelativeResize="0"/>
                   </pic:nvPicPr>
                   <pic:blipFill>
@@ -1413,12 +1524,12 @@
           <wp:inline distB="57150" distT="57150" distL="57150" distR="57150">
             <wp:extent cx="3105150" cy="4380476"/>
             <wp:effectExtent b="0" l="0" r="0" t="0"/>
-            <wp:docPr descr="Top Left portion of the Iris Server window showing the various configuration options." id="3" name="image4.png"/>
+            <wp:docPr descr="Top Left portion of the Iris Server window showing the various configuration options." id="3" name="image5.png"/>
             <a:graphic>
               <a:graphicData uri="http://schemas.openxmlformats.org/drawingml/2006/picture">
                 <pic:pic>
                   <pic:nvPicPr>
-                    <pic:cNvPr descr="Top Left portion of the Iris Server window showing the various configuration options." id="0" name="image4.png"/>
+                    <pic:cNvPr descr="Top Left portion of the Iris Server window showing the various configuration options." id="0" name="image5.png"/>
                     <pic:cNvPicPr preferRelativeResize="0"/>
                   </pic:nvPicPr>
                   <pic:blipFill>
@@ -1451,6 +1562,34 @@
     <w:p>
       <w:pPr>
         <w:pStyle w:val="Heading3"/>
+        <w:rPr/>
+      </w:pPr>
+      <w:r>
+        <w:rPr>
+          <w:rtl w:val="0"/>
+        </w:rPr>
+      </w:r>
+    </w:p>
+    <w:p>
+      <w:pPr>
+        <w:pStyle w:val="Heading3"/>
+        <w:rPr/>
+        <w:sectPr>
+          <w:headerReference r:id="rId10" w:type="default"/>
+          <w:pgSz w:h="15840" w:w="12240" w:orient="portrait"/>
+          <w:pgMar w:bottom="1440" w:top="1440" w:left="1440" w:right="1440" w:header="720" w:footer="720"/>
+          <w:pgNumType w:start="1"/>
+        </w:sectPr>
+      </w:pPr>
+      <w:r>
+        <w:rPr>
+          <w:rtl w:val="0"/>
+        </w:rPr>
+      </w:r>
+    </w:p>
+    <w:p>
+      <w:pPr>
+        <w:pStyle w:val="Heading3"/>
         <w:rPr>
           <w:vertAlign w:val="baseline"/>
         </w:rPr>
@@ -1594,24 +1733,24 @@
           <wp:anchor allowOverlap="1" behindDoc="0" distB="0" distT="0" distL="114300" distR="114300" hidden="0" layoutInCell="1" locked="0" relativeHeight="0" simplePos="0">
             <wp:simplePos x="0" y="0"/>
             <wp:positionH relativeFrom="column">
-              <wp:posOffset>1613852</wp:posOffset>
+              <wp:posOffset>1</wp:posOffset>
             </wp:positionH>
             <wp:positionV relativeFrom="paragraph">
-              <wp:posOffset>596265</wp:posOffset>
+              <wp:posOffset>0</wp:posOffset>
             </wp:positionV>
             <wp:extent cx="2715895" cy="3141980"/>
             <wp:effectExtent b="0" l="0" r="0" t="0"/>
-            <wp:wrapTopAndBottom distB="0" distT="0"/>
-            <wp:docPr id="5" name="image5.png"/>
+            <wp:wrapSquare wrapText="bothSides" distB="0" distT="0" distL="114300" distR="114300"/>
+            <wp:docPr id="4" name="image3.png"/>
             <a:graphic>
               <a:graphicData uri="http://schemas.openxmlformats.org/drawingml/2006/picture">
                 <pic:pic>
                   <pic:nvPicPr>
-                    <pic:cNvPr id="0" name="image5.png"/>
+                    <pic:cNvPr id="0" name="image3.png"/>
                     <pic:cNvPicPr preferRelativeResize="0"/>
                   </pic:nvPicPr>
                   <pic:blipFill>
-                    <a:blip r:embed="rId10"/>
+                    <a:blip r:embed="rId11"/>
                     <a:srcRect b="0" l="0" r="0" t="0"/>
                     <a:stretch>
                       <a:fillRect/>
@@ -1637,12 +1776,135 @@
         <w:pStyle w:val="Heading3"/>
         <w:rPr/>
       </w:pPr>
-      <w:bookmarkStart w:colFirst="0" w:colLast="0" w:name="_2et92p0" w:id="5"/>
+      <w:bookmarkStart w:colFirst="0" w:colLast="0" w:name="_626e7g6on1bq" w:id="5"/>
       <w:bookmarkEnd w:id="5"/>
       <w:r>
         <w:rPr>
           <w:rtl w:val="0"/>
         </w:rPr>
+      </w:r>
+    </w:p>
+    <w:p>
+      <w:pPr>
+        <w:rPr/>
+      </w:pPr>
+      <w:r>
+        <w:rPr>
+          <w:rtl w:val="0"/>
+        </w:rPr>
+      </w:r>
+    </w:p>
+    <w:p>
+      <w:pPr>
+        <w:rPr/>
+      </w:pPr>
+      <w:r>
+        <w:rPr>
+          <w:rtl w:val="0"/>
+        </w:rPr>
+      </w:r>
+    </w:p>
+    <w:p>
+      <w:pPr>
+        <w:rPr/>
+      </w:pPr>
+      <w:r>
+        <w:rPr>
+          <w:rtl w:val="0"/>
+        </w:rPr>
+      </w:r>
+    </w:p>
+    <w:p>
+      <w:pPr>
+        <w:rPr/>
+      </w:pPr>
+      <w:r>
+        <w:rPr>
+          <w:rtl w:val="0"/>
+        </w:rPr>
+      </w:r>
+    </w:p>
+    <w:p>
+      <w:pPr>
+        <w:rPr/>
+      </w:pPr>
+      <w:r>
+        <w:rPr>
+          <w:rtl w:val="0"/>
+        </w:rPr>
+      </w:r>
+    </w:p>
+    <w:p>
+      <w:pPr>
+        <w:rPr/>
+      </w:pPr>
+      <w:r>
+        <w:rPr>
+          <w:rtl w:val="0"/>
+        </w:rPr>
+      </w:r>
+    </w:p>
+    <w:p>
+      <w:pPr>
+        <w:rPr/>
+      </w:pPr>
+      <w:r>
+        <w:rPr>
+          <w:rtl w:val="0"/>
+        </w:rPr>
+      </w:r>
+    </w:p>
+    <w:p>
+      <w:pPr>
+        <w:pStyle w:val="Heading3"/>
+        <w:rPr/>
+      </w:pPr>
+      <w:bookmarkStart w:colFirst="0" w:colLast="0" w:name="_fknvkmmfsaz1" w:id="6"/>
+      <w:bookmarkEnd w:id="6"/>
+      <w:r>
+        <w:rPr>
+          <w:rtl w:val="0"/>
+        </w:rPr>
+        <w:t xml:space="preserve">Command Line</w:t>
+      </w:r>
+    </w:p>
+    <w:p>
+      <w:pPr>
+        <w:rPr/>
+      </w:pPr>
+      <w:r>
+        <w:rPr>
+          <w:rtl w:val="0"/>
+        </w:rPr>
+        <w:t xml:space="preserve">Both the Iris-Client and the Iris-Server can be started from the command line, and in this mode, they can take a single argument which is the name of the configuration xml file.  If the filename of the configuration file contains spaces, then the configuration filename should be enclosed in double quotes.</w:t>
+      </w:r>
+    </w:p>
+    <w:p>
+      <w:pPr>
+        <w:rPr/>
+        <w:sectPr>
+          <w:type w:val="nextPage"/>
+          <w:pgSz w:h="15840" w:w="12240" w:orient="portrait"/>
+          <w:pgMar w:bottom="1440" w:top="1440" w:left="1440" w:right="1440" w:header="720" w:footer="720"/>
+        </w:sectPr>
+      </w:pPr>
+      <w:r>
+        <w:rPr>
+          <w:rtl w:val="0"/>
+        </w:rPr>
+      </w:r>
+    </w:p>
+    <w:p>
+      <w:pPr>
+        <w:pStyle w:val="Heading3"/>
+        <w:rPr/>
+      </w:pPr>
+      <w:bookmarkStart w:colFirst="0" w:colLast="0" w:name="_2et92p0" w:id="7"/>
+      <w:bookmarkEnd w:id="7"/>
+      <w:r>
+        <w:rPr>
+          <w:rtl w:val="0"/>
+        </w:rPr>
         <w:t xml:space="preserve">Network Considerations</w:t>
       </w:r>
     </w:p>
@@ -1676,7 +1938,7 @@
         <w:rPr>
           <w:rtl w:val="0"/>
         </w:rPr>
-        <w:t xml:space="preserve">Your Firewalls on the computers running the Iris-Server and Iris-Clients will probably need to be configured to allow communication to/from the ports and IP Addresses involved in the communications. </w:t>
+        <w:t xml:space="preserve">Firewalls on the computers running the Iris-Server and Iris-Clients will probably need to be configured to allow communication to/from the ports and IP Addresses involved in the communications. </w:t>
       </w:r>
       <w:r>
         <w:rPr>
@@ -1691,8 +1953,8 @@
           <w:vertAlign w:val="baseline"/>
         </w:rPr>
       </w:pPr>
-      <w:bookmarkStart w:colFirst="0" w:colLast="0" w:name="_3dy6vkm" w:id="6"/>
-      <w:bookmarkEnd w:id="6"/>
+      <w:bookmarkStart w:colFirst="0" w:colLast="0" w:name="_3dy6vkm" w:id="8"/>
+      <w:bookmarkEnd w:id="8"/>
       <w:r>
         <w:br w:type="page"/>
       </w:r>
@@ -1736,16 +1998,16 @@
           <wp:inline distB="0" distT="0" distL="114300" distR="114300">
             <wp:extent cx="5938520" cy="5243195"/>
             <wp:effectExtent b="0" l="0" r="0" t="0"/>
-            <wp:docPr id="4" name="image1.png"/>
+            <wp:docPr id="5" name="image4.png"/>
             <a:graphic>
               <a:graphicData uri="http://schemas.openxmlformats.org/drawingml/2006/picture">
                 <pic:pic>
                   <pic:nvPicPr>
-                    <pic:cNvPr id="0" name="image1.png"/>
+                    <pic:cNvPr id="0" name="image4.png"/>
                     <pic:cNvPicPr preferRelativeResize="0"/>
                   </pic:nvPicPr>
                   <pic:blipFill>
-                    <a:blip r:embed="rId11"/>
+                    <a:blip r:embed="rId12"/>
                     <a:srcRect b="0" l="0" r="0" t="0"/>
                     <a:stretch>
                       <a:fillRect/>
@@ -1856,8 +2118,8 @@
           <w:vertAlign w:val="baseline"/>
         </w:rPr>
       </w:pPr>
-      <w:bookmarkStart w:colFirst="0" w:colLast="0" w:name="_1t3h5sf" w:id="7"/>
-      <w:bookmarkEnd w:id="7"/>
+      <w:bookmarkStart w:colFirst="0" w:colLast="0" w:name="_1t3h5sf" w:id="9"/>
+      <w:bookmarkEnd w:id="9"/>
       <w:r>
         <w:rPr>
           <w:rtl w:val="0"/>
@@ -1879,18 +2141,6 @@
         </w:rPr>
         <w:t xml:space="preserve">Viewport Windows</w:t>
       </w:r>
-      <w:r>
-        <w:rPr>
-          <w:rtl w:val="0"/>
-        </w:rPr>
-      </w:r>
-    </w:p>
-    <w:p>
-      <w:pPr>
-        <w:rPr>
-          <w:vertAlign w:val="baseline"/>
-        </w:rPr>
-      </w:pPr>
       <w:r>
         <w:rPr>
           <w:rtl w:val="0"/>
@@ -1940,16 +2190,16 @@
           <wp:inline distB="114300" distT="114300" distL="114300" distR="114300">
             <wp:extent cx="2257425" cy="2105025"/>
             <wp:effectExtent b="0" l="0" r="0" t="0"/>
-            <wp:docPr id="1" name="image2.png"/>
+            <wp:docPr id="1" name="image1.png"/>
             <a:graphic>
               <a:graphicData uri="http://schemas.openxmlformats.org/drawingml/2006/picture">
                 <pic:pic>
                   <pic:nvPicPr>
-                    <pic:cNvPr id="0" name="image2.png"/>
+                    <pic:cNvPr id="0" name="image1.png"/>
                     <pic:cNvPicPr preferRelativeResize="0"/>
                   </pic:nvPicPr>
                   <pic:blipFill>
-                    <a:blip r:embed="rId12"/>
+                    <a:blip r:embed="rId13"/>
                     <a:srcRect b="0" l="0" r="0" t="0"/>
                     <a:stretch>
                       <a:fillRect/>
@@ -2069,19 +2319,88 @@
     </w:p>
     <w:p>
       <w:pPr>
+        <w:rPr/>
+      </w:pPr>
+      <w:bookmarkStart w:colFirst="0" w:colLast="0" w:name="_4d34og8" w:id="10"/>
+      <w:bookmarkEnd w:id="10"/>
+      <w:r>
         <w:rPr>
           <w:vertAlign w:val="baseline"/>
-        </w:rPr>
-      </w:pPr>
-      <w:bookmarkStart w:colFirst="0" w:colLast="0" w:name="_4d34og8" w:id="8"/>
-      <w:bookmarkEnd w:id="8"/>
-      <w:r>
+          <w:rtl w:val="0"/>
+        </w:rPr>
+        <w:t xml:space="preserve">The last four window actions allow you to fine tune the window position.  This works regardless of if the border is on or off.  Each click moves the window 1 pixel in the selected direction.  A More efficient way to position the window is to use the traditional WASD keys while holding either Control key.</w:t>
+      </w:r>
+      <w:r>
+        <w:rPr>
+          <w:rtl w:val="0"/>
+        </w:rPr>
+      </w:r>
+    </w:p>
+    <w:p>
+      <w:pPr>
+        <w:pStyle w:val="Heading3"/>
         <w:rPr>
           <w:vertAlign w:val="baseline"/>
-          <w:rtl w:val="0"/>
-        </w:rPr>
-        <w:t xml:space="preserve">The last four window actions allow you to fine tune the window position.  This works regardless of if the border is on or off.  Each click moves the window 1 pixel in the selected direction.  A More efficient way to position the window is to use the traditional WASD keys while holding either Control key.</w:t>
+        </w:rPr>
+      </w:pPr>
+      <w:bookmarkStart w:colFirst="0" w:colLast="0" w:name="_j65h8os39wub" w:id="11"/>
+      <w:bookmarkEnd w:id="11"/>
+      <w:r>
+        <w:rPr>
+          <w:rtl w:val="0"/>
+        </w:rPr>
+        <w:t xml:space="preserve">Usage Notes</w:t>
+      </w:r>
+      <w:r>
+        <w:rPr>
+          <w:rtl w:val="0"/>
+        </w:rPr>
+      </w:r>
+    </w:p>
+    <w:p>
+      <w:pPr>
+        <w:rPr/>
+      </w:pPr>
+      <w:r>
+        <w:rPr>
+          <w:rtl w:val="0"/>
+        </w:rPr>
+        <w:t xml:space="preserve">Typically when Iris is being used, the screen areas being captured by the Iris-Server are redundant however the images still need to be rendered to a screen.  There are various options available to avoid using physical screen real estate.  One is a software display device driver such as </w:t>
+      </w:r>
+      <w:hyperlink r:id="rId14">
+        <w:r>
+          <w:rPr>
+            <w:color w:val="1155cc"/>
+            <w:u w:val="single"/>
+            <w:rtl w:val="0"/>
+          </w:rPr>
+          <w:t xml:space="preserve">AmyUni's USB driver</w:t>
+        </w:r>
+      </w:hyperlink>
+      <w:r>
+        <w:rPr>
+          <w:rtl w:val="0"/>
+        </w:rPr>
+        <w:t xml:space="preserve">.  The second is a hardware device which can be plugged into a spare port on your graphics card - just search on “Headless Ghost Display Emulator”, and you should come up with some cheap options for both HDMI and Displayport connections.  If you have problems configuring with these options because you cannot see the data which the Iris-Server needs to capture, then the Windows </w:t>
+      </w:r>
+      <w:r>
+        <w:rPr>
+          <w:b w:val="1"/>
+          <w:rtl w:val="0"/>
+        </w:rPr>
+        <w:t xml:space="preserve">Print Screen</w:t>
+      </w:r>
+      <w:r>
+        <w:rPr>
+          <w:rtl w:val="0"/>
+        </w:rPr>
+        <w:t xml:space="preserve"> function can be used to see the image which is being displayed on the display emulator.</w:t>
         <w:br w:type="textWrapping"/>
+      </w:r>
+      <w:r>
+        <w:rPr>
+          <w:rtl w:val="0"/>
+        </w:rPr>
       </w:r>
     </w:p>
     <w:p>
@@ -2089,8 +2408,8 @@
         <w:pStyle w:val="Heading2"/>
         <w:rPr/>
       </w:pPr>
-      <w:bookmarkStart w:colFirst="0" w:colLast="0" w:name="_srjwu38amjpm" w:id="9"/>
-      <w:bookmarkEnd w:id="9"/>
+      <w:bookmarkStart w:colFirst="0" w:colLast="0" w:name="_srjwu38amjpm" w:id="12"/>
+      <w:bookmarkEnd w:id="12"/>
       <w:r>
         <w:rPr>
           <w:rtl w:val="0"/>
@@ -3377,8 +3696,8 @@
       <w:pPr>
         <w:rPr/>
       </w:pPr>
-      <w:bookmarkStart w:colFirst="0" w:colLast="0" w:name="_yl3v6bjiqzh1" w:id="10"/>
-      <w:bookmarkEnd w:id="10"/>
+      <w:bookmarkStart w:colFirst="0" w:colLast="0" w:name="_yl3v6bjiqzh1" w:id="13"/>
+      <w:bookmarkEnd w:id="13"/>
       <w:r>
         <w:rPr>
           <w:rtl w:val="0"/>
@@ -3390,8 +3709,8 @@
         <w:pStyle w:val="Heading3"/>
         <w:rPr/>
       </w:pPr>
-      <w:bookmarkStart w:colFirst="0" w:colLast="0" w:name="_m3rgds1ga4k2" w:id="11"/>
-      <w:bookmarkEnd w:id="11"/>
+      <w:bookmarkStart w:colFirst="0" w:colLast="0" w:name="_m3rgds1ga4k2" w:id="14"/>
+      <w:bookmarkEnd w:id="14"/>
       <w:r>
         <w:rPr>
           <w:rtl w:val="0"/>
@@ -3404,8 +3723,8 @@
         <w:pStyle w:val="Heading4"/>
         <w:rPr/>
       </w:pPr>
-      <w:bookmarkStart w:colFirst="0" w:colLast="0" w:name="_dyecn0ou6x3l" w:id="12"/>
-      <w:bookmarkEnd w:id="12"/>
+      <w:bookmarkStart w:colFirst="0" w:colLast="0" w:name="_dyecn0ou6x3l" w:id="15"/>
+      <w:bookmarkEnd w:id="15"/>
       <w:r>
         <w:rPr>
           <w:rtl w:val="0"/>
@@ -3415,7 +3734,9 @@
     </w:p>
     <w:p>
       <w:pPr>
-        <w:rPr/>
+        <w:rPr>
+          <w:i w:val="1"/>
+        </w:rPr>
       </w:pPr>
       <w:r>
         <w:rPr>
@@ -3423,7 +3744,14 @@
         </w:rPr>
         <w:t xml:space="preserve">In this example, both the Iris-Server and the Iris-Client run on the same computer, at the same time, and they run using the same configuration file.  A 200x400 rectangle is captured at screen offset 0,0, and displayed at location 200,50 ie beside the captured area, but 50 pixels lower.  We do this by defining a single viewport.</w:t>
         <w:br w:type="textWrapping"/>
-        <w:t xml:space="preserve">This configuration can be found in the Example Configuration folder as “iris-Example1.xml”</w:t>
+        <w:t xml:space="preserve">This configuration can be found in your program files folder under  “</w:t>
+      </w:r>
+      <w:r>
+        <w:rPr>
+          <w:i w:val="1"/>
+          <w:rtl w:val="0"/>
+        </w:rPr>
+        <w:t xml:space="preserve">\Helios Virtual Cockpit\Iris Screen Exporter\Example Configurations\iris-Example1.xml”</w:t>
       </w:r>
     </w:p>
     <w:tbl>
@@ -4748,8 +5076,8 @@
         <w:pStyle w:val="Heading4"/>
         <w:rPr/>
       </w:pPr>
-      <w:bookmarkStart w:colFirst="0" w:colLast="0" w:name="_9h4hw7pezu62" w:id="13"/>
-      <w:bookmarkEnd w:id="13"/>
+      <w:bookmarkStart w:colFirst="0" w:colLast="0" w:name="_9h4hw7pezu62" w:id="16"/>
+      <w:bookmarkEnd w:id="16"/>
       <w:r>
         <w:rPr>
           <w:rtl w:val="0"/>
@@ -4776,7 +5104,19 @@
         <w:rPr>
           <w:rtl w:val="0"/>
         </w:rPr>
-        <w:t xml:space="preserve">This configuration can be found in the Example Configuration folder as “iris-Example2.xml”</w:t>
+        <w:t xml:space="preserve">This configuration can be found in your program files folder under  “</w:t>
+      </w:r>
+      <w:r>
+        <w:rPr>
+          <w:i w:val="1"/>
+          <w:rtl w:val="0"/>
+        </w:rPr>
+        <w:t xml:space="preserve">\Helios Virtual Cockpit\Iris Screen Exporter\Example Configurations\iris-Example2.xml”</w:t>
+      </w:r>
+      <w:r>
+        <w:rPr>
+          <w:rtl w:val="0"/>
+        </w:rPr>
       </w:r>
     </w:p>
     <w:tbl>
@@ -5414,8 +5754,8 @@
         <w:pStyle w:val="Heading5"/>
         <w:rPr/>
       </w:pPr>
-      <w:bookmarkStart w:colFirst="0" w:colLast="0" w:name="_oj0oeekvv6ra" w:id="14"/>
-      <w:bookmarkEnd w:id="14"/>
+      <w:bookmarkStart w:colFirst="0" w:colLast="0" w:name="_oj0oeekvv6ra" w:id="17"/>
+      <w:bookmarkEnd w:id="17"/>
       <w:r>
         <w:rPr>
           <w:rtl w:val="0"/>
@@ -6250,8 +6590,8 @@
         <w:pStyle w:val="Heading4"/>
         <w:rPr/>
       </w:pPr>
-      <w:bookmarkStart w:colFirst="0" w:colLast="0" w:name="_yoiy79z0oc4p" w:id="15"/>
-      <w:bookmarkEnd w:id="15"/>
+      <w:bookmarkStart w:colFirst="0" w:colLast="0" w:name="_yoiy79z0oc4p" w:id="18"/>
+      <w:bookmarkEnd w:id="18"/>
       <w:r>
         <w:rPr>
           <w:rtl w:val="0"/>
@@ -6280,7 +6620,19 @@
         <w:rPr>
           <w:rtl w:val="0"/>
         </w:rPr>
-        <w:t xml:space="preserve">This configuration can be found in the Example Configuration folder as “iris-Example3.xml”</w:t>
+        <w:t xml:space="preserve">This configuration can be found in your program files folder under  “</w:t>
+      </w:r>
+      <w:r>
+        <w:rPr>
+          <w:i w:val="1"/>
+          <w:rtl w:val="0"/>
+        </w:rPr>
+        <w:t xml:space="preserve">\Helios Virtual Cockpit\Iris Screen Exporter\Example Configurations\iris-Example3.xml”</w:t>
+      </w:r>
+      <w:r>
+        <w:rPr>
+          <w:rtl w:val="0"/>
+        </w:rPr>
       </w:r>
     </w:p>
     <w:p>
@@ -7471,8 +7823,8 @@
         <w:pStyle w:val="Heading5"/>
         <w:rPr/>
       </w:pPr>
-      <w:bookmarkStart w:colFirst="0" w:colLast="0" w:name="_qet1053zzy3e" w:id="16"/>
-      <w:bookmarkEnd w:id="16"/>
+      <w:bookmarkStart w:colFirst="0" w:colLast="0" w:name="_qet1053zzy3e" w:id="19"/>
+      <w:bookmarkEnd w:id="19"/>
       <w:r>
         <w:rPr>
           <w:rtl w:val="0"/>
@@ -7484,7 +7836,7 @@
       <w:pPr>
         <w:numPr>
           <w:ilvl w:val="0"/>
-          <w:numId w:val="4"/>
+          <w:numId w:val="5"/>
         </w:numPr>
         <w:spacing w:after="0" w:afterAutospacing="0"/>
         <w:ind w:left="720" w:hanging="360"/>
@@ -7503,7 +7855,7 @@
       <w:pPr>
         <w:numPr>
           <w:ilvl w:val="0"/>
-          <w:numId w:val="4"/>
+          <w:numId w:val="5"/>
         </w:numPr>
         <w:spacing w:after="0" w:afterAutospacing="0"/>
         <w:ind w:left="720" w:hanging="360"/>
@@ -7522,7 +7874,7 @@
       <w:pPr>
         <w:numPr>
           <w:ilvl w:val="0"/>
-          <w:numId w:val="4"/>
+          <w:numId w:val="5"/>
         </w:numPr>
         <w:spacing w:after="0" w:afterAutospacing="0"/>
         <w:ind w:left="720" w:hanging="360"/>
@@ -7541,7 +7893,7 @@
       <w:pPr>
         <w:numPr>
           <w:ilvl w:val="0"/>
-          <w:numId w:val="4"/>
+          <w:numId w:val="5"/>
         </w:numPr>
         <w:ind w:left="720" w:hanging="360"/>
         <w:rPr>
@@ -7560,8 +7912,8 @@
         <w:pStyle w:val="Heading4"/>
         <w:rPr/>
       </w:pPr>
-      <w:bookmarkStart w:colFirst="0" w:colLast="0" w:name="_rp5ff08whafl" w:id="17"/>
-      <w:bookmarkEnd w:id="17"/>
+      <w:bookmarkStart w:colFirst="0" w:colLast="0" w:name="_rp5ff08whafl" w:id="20"/>
+      <w:bookmarkEnd w:id="20"/>
       <w:r>
         <w:rPr>
           <w:rtl w:val="0"/>
@@ -7579,7 +7931,19 @@
         </w:rPr>
         <w:t xml:space="preserve">In this example, there is a single viewport which the Iris-Server captures and an Iris-Client displays, however there are two ViewPorts defined in the XML.  The ViewPort named “Background” is only processed by the Iris-Client, and it creates a background single color rectangle of the size and location specified.  The background is ordered behind the viewports which are displaying data from the Iris-Server. </w:t>
         <w:br w:type="textWrapping"/>
-        <w:t xml:space="preserve">This configuration can be found in the Example Configuration folder as “iris-Example4.xml”</w:t>
+        <w:t xml:space="preserve">This configuration can be found in your program files folder under  “</w:t>
+      </w:r>
+      <w:r>
+        <w:rPr>
+          <w:i w:val="1"/>
+          <w:rtl w:val="0"/>
+        </w:rPr>
+        <w:t xml:space="preserve">\Helios Virtual Cockpit\Iris Screen Exporter\Example Configurations\iris-Example4.xml”</w:t>
+      </w:r>
+      <w:r>
+        <w:rPr>
+          <w:rtl w:val="0"/>
+        </w:rPr>
       </w:r>
     </w:p>
     <w:tbl>
@@ -8136,8 +8500,8 @@
           <w:vertAlign w:val="baseline"/>
         </w:rPr>
       </w:pPr>
-      <w:bookmarkStart w:colFirst="0" w:colLast="0" w:name="_q78gvp37ng2j" w:id="18"/>
-      <w:bookmarkEnd w:id="18"/>
+      <w:bookmarkStart w:colFirst="0" w:colLast="0" w:name="_q78gvp37ng2j" w:id="21"/>
+      <w:bookmarkEnd w:id="21"/>
       <w:r>
         <w:rPr>
           <w:vertAlign w:val="baseline"/>
@@ -8159,7 +8523,7 @@
         </w:rPr>
         <w:t xml:space="preserve">The issues for Iris Screen Exporters can be viewed at </w:t>
       </w:r>
-      <w:hyperlink r:id="rId13">
+      <w:hyperlink r:id="rId15">
         <w:r>
           <w:rPr>
             <w:color w:val="0000ff"/>
@@ -8180,13 +8544,13 @@
       <w:pPr>
         <w:numPr>
           <w:ilvl w:val="0"/>
-          <w:numId w:val="5"/>
+          <w:numId w:val="6"/>
         </w:numPr>
         <w:ind w:left="720" w:hanging="360"/>
         <w:rPr/>
       </w:pPr>
-      <w:bookmarkStart w:colFirst="0" w:colLast="0" w:name="_2s8eyo1" w:id="19"/>
-      <w:bookmarkEnd w:id="19"/>
+      <w:bookmarkStart w:colFirst="0" w:colLast="0" w:name="_2s8eyo1" w:id="22"/>
+      <w:bookmarkEnd w:id="22"/>
       <w:r>
         <w:rPr>
           <w:vertAlign w:val="baseline"/>
@@ -8194,7 +8558,7 @@
         </w:rPr>
         <w:t xml:space="preserve">Flickering on client displays can happen due to Screen Capture failing intermittently because  Vsync is not enabled on the Server side machine.  </w:t>
       </w:r>
-      <w:hyperlink r:id="rId14">
+      <w:hyperlink r:id="rId16">
         <w:r>
           <w:rPr>
             <w:color w:val="0000ff"/>
@@ -8216,40 +8580,35 @@
     <w:p>
       <w:pPr>
         <w:pStyle w:val="Heading2"/>
+        <w:rPr/>
+      </w:pPr>
+      <w:bookmarkStart w:colFirst="0" w:colLast="0" w:name="_3rh39437j399" w:id="23"/>
+      <w:bookmarkEnd w:id="23"/>
+      <w:r>
         <w:rPr>
           <w:vertAlign w:val="baseline"/>
-        </w:rPr>
-      </w:pPr>
-      <w:bookmarkStart w:colFirst="0" w:colLast="0" w:name="_3rh39437j399" w:id="20"/>
-      <w:bookmarkEnd w:id="20"/>
-      <w:r>
-        <w:rPr>
-          <w:vertAlign w:val="baseline"/>
           <w:rtl w:val="0"/>
         </w:rPr>
         <w:t xml:space="preserve">Change Log</w:t>
       </w:r>
+      <w:r>
+        <w:rPr>
+          <w:rtl w:val="0"/>
+        </w:rPr>
+      </w:r>
     </w:p>
     <w:p>
       <w:pPr>
         <w:pStyle w:val="Heading4"/>
-        <w:rPr>
-          <w:color w:val="a31515"/>
-          <w:vertAlign w:val="baseline"/>
-        </w:rPr>
-      </w:pPr>
-      <w:r>
-        <w:rPr>
-          <w:b w:val="1"/>
-          <w:vertAlign w:val="baseline"/>
-          <w:rtl w:val="0"/>
-        </w:rPr>
-        <w:t xml:space="preserve">1.0.2022.0507</w:t>
-      </w:r>
-      <w:r>
-        <w:rPr>
-          <w:rtl w:val="0"/>
-        </w:rPr>
+        <w:rPr/>
+      </w:pPr>
+      <w:bookmarkStart w:colFirst="0" w:colLast="0" w:name="_9e9w0qp85coe" w:id="24"/>
+      <w:bookmarkEnd w:id="24"/>
+      <w:r>
+        <w:rPr>
+          <w:rtl w:val="0"/>
+        </w:rPr>
+        <w:t xml:space="preserve">1.6.1</w:t>
       </w:r>
     </w:p>
     <w:p>
@@ -8258,25 +8617,17 @@
           <w:ilvl w:val="0"/>
           <w:numId w:val="1"/>
         </w:numPr>
-        <w:spacing w:after="0" w:line="240" w:lineRule="auto"/>
+        <w:spacing w:after="0" w:afterAutospacing="0"/>
         <w:ind w:left="720" w:hanging="360"/>
         <w:rPr>
-          <w:rFonts w:ascii="Cascadia Mono" w:cs="Cascadia Mono" w:eastAsia="Cascadia Mono" w:hAnsi="Cascadia Mono"/>
-          <w:color w:val="000000"/>
-          <w:sz w:val="19"/>
-          <w:szCs w:val="19"/>
-        </w:rPr>
-      </w:pPr>
-      <w:r>
-        <w:rPr>
-          <w:rFonts w:ascii="Cascadia Mono" w:cs="Cascadia Mono" w:eastAsia="Cascadia Mono" w:hAnsi="Cascadia Mono"/>
-          <w:color w:val="000000"/>
-          <w:sz w:val="19"/>
-          <w:szCs w:val="19"/>
-          <w:vertAlign w:val="baseline"/>
-          <w:rtl w:val="0"/>
-        </w:rPr>
-        <w:t xml:space="preserve">Moved into HeliosVirtualCockpit parent directory</w:t>
+          <w:u w:val="none"/>
+        </w:rPr>
+      </w:pPr>
+      <w:r>
+        <w:rPr>
+          <w:rtl w:val="0"/>
+        </w:rPr>
+        <w:t xml:space="preserve">Global Image Adjustment option to allow all viewports without specific image adjustments to have their brightness, contrast, and gamma adjusted before it is sent to the Iris-Client</w:t>
       </w:r>
     </w:p>
     <w:p>
@@ -8285,25 +8636,17 @@
           <w:ilvl w:val="0"/>
           <w:numId w:val="1"/>
         </w:numPr>
-        <w:spacing w:after="0" w:line="240" w:lineRule="auto"/>
+        <w:spacing w:after="0" w:afterAutospacing="0"/>
         <w:ind w:left="720" w:hanging="360"/>
         <w:rPr>
-          <w:rFonts w:ascii="Cascadia Mono" w:cs="Cascadia Mono" w:eastAsia="Cascadia Mono" w:hAnsi="Cascadia Mono"/>
-          <w:color w:val="000000"/>
-          <w:sz w:val="19"/>
-          <w:szCs w:val="19"/>
-        </w:rPr>
-      </w:pPr>
-      <w:r>
-        <w:rPr>
-          <w:rFonts w:ascii="Cascadia Mono" w:cs="Cascadia Mono" w:eastAsia="Cascadia Mono" w:hAnsi="Cascadia Mono"/>
-          <w:color w:val="000000"/>
-          <w:sz w:val="19"/>
-          <w:szCs w:val="19"/>
-          <w:vertAlign w:val="baseline"/>
-          <w:rtl w:val="0"/>
-        </w:rPr>
-        <w:t xml:space="preserve">Added forms icons</w:t>
+          <w:u w:val="none"/>
+        </w:rPr>
+      </w:pPr>
+      <w:r>
+        <w:rPr>
+          <w:rtl w:val="0"/>
+        </w:rPr>
+        <w:t xml:space="preserve">ViewPort image Adjustment allows the brightness, contrast, and gamma for a particular viewport to be adjusted before it is sent to the Iris-Client</w:t>
       </w:r>
     </w:p>
     <w:p>
@@ -8312,25 +8655,17 @@
           <w:ilvl w:val="0"/>
           <w:numId w:val="1"/>
         </w:numPr>
-        <w:spacing w:after="0" w:line="240" w:lineRule="auto"/>
+        <w:spacing w:after="0" w:afterAutospacing="0"/>
         <w:ind w:left="720" w:hanging="360"/>
         <w:rPr>
-          <w:rFonts w:ascii="Cascadia Mono" w:cs="Cascadia Mono" w:eastAsia="Cascadia Mono" w:hAnsi="Cascadia Mono"/>
-          <w:color w:val="000000"/>
-          <w:sz w:val="19"/>
-          <w:szCs w:val="19"/>
-        </w:rPr>
-      </w:pPr>
-      <w:r>
-        <w:rPr>
-          <w:rFonts w:ascii="Cascadia Mono" w:cs="Cascadia Mono" w:eastAsia="Cascadia Mono" w:hAnsi="Cascadia Mono"/>
-          <w:color w:val="000000"/>
-          <w:sz w:val="19"/>
-          <w:szCs w:val="19"/>
-          <w:vertAlign w:val="baseline"/>
-          <w:rtl w:val="0"/>
-        </w:rPr>
-        <w:t xml:space="preserve">Installation back to all users</w:t>
+          <w:u w:val="none"/>
+        </w:rPr>
+      </w:pPr>
+      <w:r>
+        <w:rPr>
+          <w:rtl w:val="0"/>
+        </w:rPr>
+        <w:t xml:space="preserve">New versioning structure</w:t>
       </w:r>
     </w:p>
     <w:p>
@@ -8339,25 +8674,17 @@
           <w:ilvl w:val="0"/>
           <w:numId w:val="1"/>
         </w:numPr>
-        <w:spacing w:after="0" w:line="240" w:lineRule="auto"/>
+        <w:spacing w:after="0" w:afterAutospacing="0"/>
         <w:ind w:left="720" w:hanging="360"/>
         <w:rPr>
-          <w:rFonts w:ascii="Cascadia Mono" w:cs="Cascadia Mono" w:eastAsia="Cascadia Mono" w:hAnsi="Cascadia Mono"/>
-          <w:color w:val="000000"/>
-          <w:sz w:val="19"/>
-          <w:szCs w:val="19"/>
-        </w:rPr>
-      </w:pPr>
-      <w:r>
-        <w:rPr>
-          <w:rFonts w:ascii="Cascadia Mono" w:cs="Cascadia Mono" w:eastAsia="Cascadia Mono" w:hAnsi="Cascadia Mono"/>
-          <w:color w:val="000000"/>
-          <w:sz w:val="19"/>
-          <w:szCs w:val="19"/>
-          <w:vertAlign w:val="baseline"/>
-          <w:rtl w:val="0"/>
-        </w:rPr>
-        <w:t xml:space="preserve">Forms Title text for Server and Client changed to Iris Screen Exporter –</w:t>
+          <w:u w:val="none"/>
+        </w:rPr>
+      </w:pPr>
+      <w:r>
+        <w:rPr>
+          <w:rtl w:val="0"/>
+        </w:rPr>
+        <w:t xml:space="preserve">CI workflow action to allow more build consistency</w:t>
       </w:r>
     </w:p>
     <w:p>
@@ -8366,25 +8693,92 @@
           <w:ilvl w:val="0"/>
           <w:numId w:val="1"/>
         </w:numPr>
-        <w:spacing w:after="0" w:line="240" w:lineRule="auto"/>
+        <w:spacing w:after="0" w:afterAutospacing="0"/>
         <w:ind w:left="720" w:hanging="360"/>
         <w:rPr>
-          <w:rFonts w:ascii="Cascadia Mono" w:cs="Cascadia Mono" w:eastAsia="Cascadia Mono" w:hAnsi="Cascadia Mono"/>
-          <w:color w:val="000000"/>
-          <w:sz w:val="19"/>
-          <w:szCs w:val="19"/>
-        </w:rPr>
-      </w:pPr>
-      <w:r>
-        <w:rPr>
-          <w:rFonts w:ascii="Cascadia Mono" w:cs="Cascadia Mono" w:eastAsia="Cascadia Mono" w:hAnsi="Cascadia Mono"/>
-          <w:color w:val="000000"/>
-          <w:sz w:val="19"/>
-          <w:szCs w:val="19"/>
-          <w:vertAlign w:val="baseline"/>
-          <w:rtl w:val="0"/>
-        </w:rPr>
-        <w:t xml:space="preserve">Updated PDF instructions with known issues section </w:t>
+          <w:u w:val="none"/>
+        </w:rPr>
+      </w:pPr>
+      <w:r>
+        <w:rPr>
+          <w:rtl w:val="0"/>
+        </w:rPr>
+        <w:t xml:space="preserve">Both a 32bit and 64bit installer is available</w:t>
+      </w:r>
+    </w:p>
+    <w:p>
+      <w:pPr>
+        <w:numPr>
+          <w:ilvl w:val="0"/>
+          <w:numId w:val="1"/>
+        </w:numPr>
+        <w:spacing w:after="0" w:afterAutospacing="0"/>
+        <w:ind w:left="720" w:hanging="360"/>
+        <w:rPr>
+          <w:u w:val="none"/>
+        </w:rPr>
+      </w:pPr>
+      <w:r>
+        <w:rPr>
+          <w:rtl w:val="0"/>
+        </w:rPr>
+        <w:t xml:space="preserve">Restored missing Client Viewport movement controls</w:t>
+      </w:r>
+    </w:p>
+    <w:p>
+      <w:pPr>
+        <w:numPr>
+          <w:ilvl w:val="0"/>
+          <w:numId w:val="1"/>
+        </w:numPr>
+        <w:spacing w:after="0" w:afterAutospacing="0"/>
+        <w:ind w:left="720" w:hanging="360"/>
+        <w:rPr>
+          <w:u w:val="none"/>
+        </w:rPr>
+      </w:pPr>
+      <w:r>
+        <w:rPr>
+          <w:rtl w:val="0"/>
+        </w:rPr>
+        <w:t xml:space="preserve">Major rewrite of the documentation</w:t>
+      </w:r>
+    </w:p>
+    <w:p>
+      <w:pPr>
+        <w:numPr>
+          <w:ilvl w:val="0"/>
+          <w:numId w:val="1"/>
+        </w:numPr>
+        <w:spacing w:after="0" w:afterAutospacing="0"/>
+        <w:ind w:left="720" w:hanging="360"/>
+        <w:rPr>
+          <w:u w:val="none"/>
+        </w:rPr>
+      </w:pPr>
+      <w:r>
+        <w:rPr>
+          <w:rtl w:val="0"/>
+        </w:rPr>
+        <w:t xml:space="preserve">New configuration examples added</w:t>
+      </w:r>
+    </w:p>
+    <w:p>
+      <w:pPr>
+        <w:numPr>
+          <w:ilvl w:val="0"/>
+          <w:numId w:val="1"/>
+        </w:numPr>
+        <w:ind w:left="720" w:hanging="360"/>
+        <w:rPr>
+          <w:u w:val="none"/>
+        </w:rPr>
+      </w:pPr>
+      <w:r>
+        <w:rPr>
+          <w:rtl w:val="0"/>
+        </w:rPr>
+        <w:t xml:space="preserve">Solution tidy up which was long overdue. </w:t>
       </w:r>
     </w:p>
     <w:p>
@@ -8401,7 +8795,7 @@
           <w:vertAlign w:val="baseline"/>
           <w:rtl w:val="0"/>
         </w:rPr>
-        <w:t xml:space="preserve">1.0.2020.0531</w:t>
+        <w:t xml:space="preserve">1.0.2022.0507</w:t>
       </w:r>
       <w:r>
         <w:rPr>
@@ -8415,25 +8809,19 @@
           <w:ilvl w:val="0"/>
           <w:numId w:val="2"/>
         </w:numPr>
-        <w:spacing w:after="0" w:line="240" w:lineRule="auto"/>
+        <w:spacing w:after="0" w:line="276" w:lineRule="auto"/>
         <w:ind w:left="720" w:hanging="360"/>
         <w:rPr>
-          <w:rFonts w:ascii="Cascadia Mono" w:cs="Cascadia Mono" w:eastAsia="Cascadia Mono" w:hAnsi="Cascadia Mono"/>
           <w:color w:val="000000"/>
-          <w:sz w:val="19"/>
-          <w:szCs w:val="19"/>
-        </w:rPr>
-      </w:pPr>
-      <w:r>
-        <w:rPr>
-          <w:rFonts w:ascii="Cascadia Mono" w:cs="Cascadia Mono" w:eastAsia="Cascadia Mono" w:hAnsi="Cascadia Mono"/>
+        </w:rPr>
+      </w:pPr>
+      <w:r>
+        <w:rPr>
           <w:color w:val="000000"/>
-          <w:sz w:val="19"/>
-          <w:szCs w:val="19"/>
           <w:vertAlign w:val="baseline"/>
           <w:rtl w:val="0"/>
         </w:rPr>
-        <w:t xml:space="preserve">Changed build to Any CPU to allow it to be installed on 32 bit systems which might be running clients for a single screen.  This means that on 64 bit systems, it could be installed in Program Files(x86) now.</w:t>
+        <w:t xml:space="preserve">Moved into HeliosVirtualCockpit parent directory</w:t>
       </w:r>
     </w:p>
     <w:p>
@@ -8442,25 +8830,19 @@
           <w:ilvl w:val="0"/>
           <w:numId w:val="2"/>
         </w:numPr>
-        <w:spacing w:after="0" w:line="240" w:lineRule="auto"/>
+        <w:spacing w:after="0" w:line="276" w:lineRule="auto"/>
         <w:ind w:left="720" w:hanging="360"/>
         <w:rPr>
-          <w:rFonts w:ascii="Cascadia Mono" w:cs="Cascadia Mono" w:eastAsia="Cascadia Mono" w:hAnsi="Cascadia Mono"/>
           <w:color w:val="000000"/>
-          <w:sz w:val="19"/>
-          <w:szCs w:val="19"/>
-        </w:rPr>
-      </w:pPr>
-      <w:r>
-        <w:rPr>
-          <w:rFonts w:ascii="Cascadia Mono" w:cs="Cascadia Mono" w:eastAsia="Cascadia Mono" w:hAnsi="Cascadia Mono"/>
+        </w:rPr>
+      </w:pPr>
+      <w:r>
+        <w:rPr>
           <w:color w:val="000000"/>
-          <w:sz w:val="19"/>
-          <w:szCs w:val="19"/>
           <w:vertAlign w:val="baseline"/>
           <w:rtl w:val="0"/>
         </w:rPr>
-        <w:t xml:space="preserve">Moved the installation out of the "IRIS" sub directory</w:t>
+        <w:t xml:space="preserve">Added forms icons</w:t>
       </w:r>
     </w:p>
     <w:p>
@@ -8469,25 +8851,19 @@
           <w:ilvl w:val="0"/>
           <w:numId w:val="2"/>
         </w:numPr>
-        <w:spacing w:after="0" w:line="240" w:lineRule="auto"/>
+        <w:spacing w:after="0" w:line="276" w:lineRule="auto"/>
         <w:ind w:left="720" w:hanging="360"/>
         <w:rPr>
-          <w:rFonts w:ascii="Cascadia Mono" w:cs="Cascadia Mono" w:eastAsia="Cascadia Mono" w:hAnsi="Cascadia Mono"/>
           <w:color w:val="000000"/>
-          <w:sz w:val="19"/>
-          <w:szCs w:val="19"/>
-        </w:rPr>
-      </w:pPr>
-      <w:r>
-        <w:rPr>
-          <w:rFonts w:ascii="Cascadia Mono" w:cs="Cascadia Mono" w:eastAsia="Cascadia Mono" w:hAnsi="Cascadia Mono"/>
+        </w:rPr>
+      </w:pPr>
+      <w:r>
+        <w:rPr>
           <w:color w:val="000000"/>
-          <w:sz w:val="19"/>
-          <w:szCs w:val="19"/>
           <w:vertAlign w:val="baseline"/>
           <w:rtl w:val="0"/>
         </w:rPr>
-        <w:t xml:space="preserve">Improved and corrected the error messages for network errors and "Message Too Large" in particular.</w:t>
+        <w:t xml:space="preserve">Installation back to all users</w:t>
       </w:r>
     </w:p>
     <w:p>
@@ -8496,24 +8872,40 @@
           <w:ilvl w:val="0"/>
           <w:numId w:val="2"/>
         </w:numPr>
+        <w:spacing w:after="0" w:line="276" w:lineRule="auto"/>
         <w:ind w:left="720" w:hanging="360"/>
-        <w:rPr/>
-      </w:pPr>
-      <w:r>
-        <w:rPr>
-          <w:rFonts w:ascii="Cascadia Mono" w:cs="Cascadia Mono" w:eastAsia="Cascadia Mono" w:hAnsi="Cascadia Mono"/>
+        <w:rPr>
           <w:color w:val="000000"/>
-          <w:sz w:val="19"/>
-          <w:szCs w:val="19"/>
+        </w:rPr>
+      </w:pPr>
+      <w:r>
+        <w:rPr>
+          <w:color w:val="000000"/>
           <w:vertAlign w:val="baseline"/>
           <w:rtl w:val="0"/>
         </w:rPr>
-        <w:t xml:space="preserve">Installation default is now just for the current user rather than all users.</w:t>
-      </w:r>
-      <w:r>
-        <w:rPr>
-          <w:rtl w:val="0"/>
-        </w:rPr>
+        <w:t xml:space="preserve">Forms Title text for Server and Client changed to Iris Screen Exporter –</w:t>
+      </w:r>
+    </w:p>
+    <w:p>
+      <w:pPr>
+        <w:numPr>
+          <w:ilvl w:val="0"/>
+          <w:numId w:val="2"/>
+        </w:numPr>
+        <w:spacing w:after="0" w:line="276" w:lineRule="auto"/>
+        <w:ind w:left="720" w:hanging="360"/>
+        <w:rPr>
+          <w:color w:val="000000"/>
+        </w:rPr>
+      </w:pPr>
+      <w:r>
+        <w:rPr>
+          <w:color w:val="000000"/>
+          <w:vertAlign w:val="baseline"/>
+          <w:rtl w:val="0"/>
+        </w:rPr>
+        <w:t xml:space="preserve">Updated PDF instructions with known issues section </w:t>
       </w:r>
     </w:p>
     <w:p>
@@ -8530,7 +8922,7 @@
           <w:vertAlign w:val="baseline"/>
           <w:rtl w:val="0"/>
         </w:rPr>
-        <w:t xml:space="preserve">1.0.2019.0316</w:t>
+        <w:t xml:space="preserve">1.0.2020.0531</w:t>
       </w:r>
       <w:r>
         <w:rPr>
@@ -8544,22 +8936,19 @@
           <w:ilvl w:val="0"/>
           <w:numId w:val="3"/>
         </w:numPr>
+        <w:spacing w:after="0" w:line="276" w:lineRule="auto"/>
         <w:ind w:left="720" w:hanging="360"/>
         <w:rPr>
-          <w:rFonts w:ascii="Cascadia Mono" w:cs="Cascadia Mono" w:eastAsia="Cascadia Mono" w:hAnsi="Cascadia Mono"/>
-          <w:sz w:val="19"/>
-          <w:szCs w:val="19"/>
-        </w:rPr>
-      </w:pPr>
-      <w:r>
-        <w:rPr>
-          <w:rFonts w:ascii="Cascadia Mono" w:cs="Cascadia Mono" w:eastAsia="Cascadia Mono" w:hAnsi="Cascadia Mono"/>
-          <w:sz w:val="19"/>
-          <w:szCs w:val="19"/>
+          <w:color w:val="000000"/>
+        </w:rPr>
+      </w:pPr>
+      <w:r>
+        <w:rPr>
+          <w:color w:val="000000"/>
           <w:vertAlign w:val="baseline"/>
           <w:rtl w:val="0"/>
         </w:rPr>
-        <w:t xml:space="preserve">Background capability added so that a single color window will be opened if the name of the viewport is “Background” (case sensitive).</w:t>
+        <w:t xml:space="preserve">Changed build to Any CPU to allow it to be installed on 32 bit systems which might be running clients for a single screen.  This means that on 64 bit systems, it could be installed in Program Files(x86) now.</w:t>
       </w:r>
     </w:p>
     <w:p>
@@ -8568,22 +8957,19 @@
           <w:ilvl w:val="0"/>
           <w:numId w:val="3"/>
         </w:numPr>
+        <w:spacing w:after="0" w:line="276" w:lineRule="auto"/>
         <w:ind w:left="720" w:hanging="360"/>
         <w:rPr>
-          <w:rFonts w:ascii="Cascadia Mono" w:cs="Cascadia Mono" w:eastAsia="Cascadia Mono" w:hAnsi="Cascadia Mono"/>
-          <w:sz w:val="19"/>
-          <w:szCs w:val="19"/>
-        </w:rPr>
-      </w:pPr>
-      <w:r>
-        <w:rPr>
-          <w:rFonts w:ascii="Cascadia Mono" w:cs="Cascadia Mono" w:eastAsia="Cascadia Mono" w:hAnsi="Cascadia Mono"/>
-          <w:sz w:val="19"/>
-          <w:szCs w:val="19"/>
+          <w:color w:val="000000"/>
+        </w:rPr>
+      </w:pPr>
+      <w:r>
+        <w:rPr>
+          <w:color w:val="000000"/>
           <w:vertAlign w:val="baseline"/>
           <w:rtl w:val="0"/>
         </w:rPr>
-        <w:t xml:space="preserve">Command line argument can be used to specify the configuration xml file (default remains iris.xml)</w:t>
+        <w:t xml:space="preserve">Moved the installation out of the "IRIS" sub directory</w:t>
       </w:r>
     </w:p>
     <w:p>
@@ -8592,23 +8978,127 @@
           <w:ilvl w:val="0"/>
           <w:numId w:val="3"/>
         </w:numPr>
+        <w:spacing w:after="0" w:line="276" w:lineRule="auto"/>
         <w:ind w:left="720" w:hanging="360"/>
         <w:rPr>
-          <w:rFonts w:ascii="Cascadia Mono" w:cs="Cascadia Mono" w:eastAsia="Cascadia Mono" w:hAnsi="Cascadia Mono"/>
-          <w:sz w:val="19"/>
-          <w:szCs w:val="19"/>
-        </w:rPr>
-      </w:pPr>
-      <w:r>
-        <w:rPr>
-          <w:rFonts w:ascii="Cascadia Mono" w:cs="Cascadia Mono" w:eastAsia="Cascadia Mono" w:hAnsi="Cascadia Mono"/>
-          <w:sz w:val="19"/>
-          <w:szCs w:val="19"/>
+          <w:color w:val="000000"/>
+        </w:rPr>
+      </w:pPr>
+      <w:r>
+        <w:rPr>
+          <w:color w:val="000000"/>
           <w:vertAlign w:val="baseline"/>
           <w:rtl w:val="0"/>
         </w:rPr>
+        <w:t xml:space="preserve">Improved and corrected the error messages for network errors and "Message Too Large" in particular.</w:t>
+      </w:r>
+    </w:p>
+    <w:p>
+      <w:pPr>
+        <w:numPr>
+          <w:ilvl w:val="0"/>
+          <w:numId w:val="3"/>
+        </w:numPr>
+        <w:spacing w:line="276" w:lineRule="auto"/>
+        <w:ind w:left="720" w:hanging="360"/>
+        <w:rPr/>
+      </w:pPr>
+      <w:r>
+        <w:rPr>
+          <w:color w:val="000000"/>
+          <w:vertAlign w:val="baseline"/>
+          <w:rtl w:val="0"/>
+        </w:rPr>
+        <w:t xml:space="preserve">Installation default is now just for the current user rather than all users.</w:t>
+      </w:r>
+      <w:r>
+        <w:rPr>
+          <w:rtl w:val="0"/>
+        </w:rPr>
+      </w:r>
+    </w:p>
+    <w:p>
+      <w:pPr>
+        <w:pStyle w:val="Heading4"/>
+        <w:rPr>
+          <w:color w:val="a31515"/>
+          <w:vertAlign w:val="baseline"/>
+        </w:rPr>
+      </w:pPr>
+      <w:r>
+        <w:rPr>
+          <w:b w:val="1"/>
+          <w:vertAlign w:val="baseline"/>
+          <w:rtl w:val="0"/>
+        </w:rPr>
+        <w:t xml:space="preserve">1.0.2019.0316</w:t>
+      </w:r>
+      <w:r>
+        <w:rPr>
+          <w:rtl w:val="0"/>
+        </w:rPr>
+      </w:r>
+    </w:p>
+    <w:p>
+      <w:pPr>
+        <w:numPr>
+          <w:ilvl w:val="0"/>
+          <w:numId w:val="4"/>
+        </w:numPr>
+        <w:spacing w:after="0" w:line="276" w:lineRule="auto"/>
+        <w:ind w:left="720" w:hanging="360"/>
+      </w:pPr>
+      <w:r>
+        <w:rPr>
+          <w:vertAlign w:val="baseline"/>
+          <w:rtl w:val="0"/>
+        </w:rPr>
+        <w:t xml:space="preserve">Background capability added so that a single color window will be opened if the name of the viewport is “Background” (case sensitive).</w:t>
+      </w:r>
+    </w:p>
+    <w:p>
+      <w:pPr>
+        <w:numPr>
+          <w:ilvl w:val="0"/>
+          <w:numId w:val="4"/>
+        </w:numPr>
+        <w:spacing w:after="0" w:line="276" w:lineRule="auto"/>
+        <w:ind w:left="720" w:hanging="360"/>
+      </w:pPr>
+      <w:r>
+        <w:rPr>
+          <w:vertAlign w:val="baseline"/>
+          <w:rtl w:val="0"/>
+        </w:rPr>
+        <w:t xml:space="preserve">Command line argument can be used to specify the configuration xml file (default remains iris.xml)</w:t>
+      </w:r>
+      <w:r>
+        <w:rPr>
+          <w:rtl w:val="0"/>
+        </w:rPr>
+      </w:r>
+    </w:p>
+    <w:p>
+      <w:pPr>
+        <w:numPr>
+          <w:ilvl w:val="0"/>
+          <w:numId w:val="4"/>
+        </w:numPr>
+        <w:spacing w:after="0" w:line="276" w:lineRule="auto"/>
+        <w:ind w:left="720" w:hanging="360"/>
+      </w:pPr>
+      <w:r>
+        <w:rPr>
+          <w:vertAlign w:val="baseline"/>
+          <w:rtl w:val="0"/>
+        </w:rPr>
         <w:t xml:space="preserve">Several  bug fixes.</w:t>
       </w:r>
+      <w:r>
+        <w:rPr>
+          <w:rtl w:val="0"/>
+        </w:rPr>
+      </w:r>
     </w:p>
     <w:p>
       <w:pPr>
@@ -8624,10 +9114,9 @@
       </w:r>
     </w:p>
     <w:sectPr>
-      <w:headerReference r:id="rId15" w:type="default"/>
+      <w:type w:val="nextPage"/>
       <w:pgSz w:h="15840" w:w="12240" w:orient="portrait"/>
       <w:pgMar w:bottom="1440" w:top="1440" w:left="1440" w:right="1440" w:header="720" w:footer="720"/>
-      <w:pgNumType w:start="1"/>
     </w:sectPr>
   </w:body>
 </w:document>
@@ -8840,7 +9329,7 @@
         <w:ind w:left="720" w:hanging="360"/>
       </w:pPr>
       <w:rPr>
-        <w:vertAlign w:val="baseline"/>
+        <w:u w:val="none"/>
       </w:rPr>
     </w:lvl>
     <w:lvl w:ilvl="1">
@@ -8852,7 +9341,7 @@
         <w:ind w:left="1440" w:hanging="360"/>
       </w:pPr>
       <w:rPr>
-        <w:vertAlign w:val="baseline"/>
+        <w:u w:val="none"/>
       </w:rPr>
     </w:lvl>
     <w:lvl w:ilvl="2">
@@ -8861,10 +9350,10 @@
       <w:lvlText w:val="%3."/>
       <w:lvlJc w:val="right"/>
       <w:pPr>
-        <w:ind w:left="2160" w:hanging="180"/>
+        <w:ind w:left="2160" w:hanging="360"/>
       </w:pPr>
       <w:rPr>
-        <w:vertAlign w:val="baseline"/>
+        <w:u w:val="none"/>
       </w:rPr>
     </w:lvl>
     <w:lvl w:ilvl="3">
@@ -8876,7 +9365,7 @@
         <w:ind w:left="2880" w:hanging="360"/>
       </w:pPr>
       <w:rPr>
-        <w:vertAlign w:val="baseline"/>
+        <w:u w:val="none"/>
       </w:rPr>
     </w:lvl>
     <w:lvl w:ilvl="4">
@@ -8888,7 +9377,7 @@
         <w:ind w:left="3600" w:hanging="360"/>
       </w:pPr>
       <w:rPr>
-        <w:vertAlign w:val="baseline"/>
+        <w:u w:val="none"/>
       </w:rPr>
     </w:lvl>
     <w:lvl w:ilvl="5">
@@ -8897,10 +9386,10 @@
       <w:lvlText w:val="%6."/>
       <w:lvlJc w:val="right"/>
       <w:pPr>
-        <w:ind w:left="4320" w:hanging="180"/>
+        <w:ind w:left="4320" w:hanging="360"/>
       </w:pPr>
       <w:rPr>
-        <w:vertAlign w:val="baseline"/>
+        <w:u w:val="none"/>
       </w:rPr>
     </w:lvl>
     <w:lvl w:ilvl="6">
@@ -8912,7 +9401,7 @@
         <w:ind w:left="5040" w:hanging="360"/>
       </w:pPr>
       <w:rPr>
-        <w:vertAlign w:val="baseline"/>
+        <w:u w:val="none"/>
       </w:rPr>
     </w:lvl>
     <w:lvl w:ilvl="7">
@@ -8924,7 +9413,7 @@
         <w:ind w:left="5760" w:hanging="360"/>
       </w:pPr>
       <w:rPr>
-        <w:vertAlign w:val="baseline"/>
+        <w:u w:val="none"/>
       </w:rPr>
     </w:lvl>
     <w:lvl w:ilvl="8">
@@ -8933,10 +9422,10 @@
       <w:lvlText w:val="%9."/>
       <w:lvlJc w:val="right"/>
       <w:pPr>
-        <w:ind w:left="6480" w:hanging="180"/>
+        <w:ind w:left="6480" w:hanging="360"/>
       </w:pPr>
       <w:rPr>
-        <w:vertAlign w:val="baseline"/>
+        <w:u w:val="none"/>
       </w:rPr>
     </w:lvl>
   </w:abstractNum>
@@ -9191,7 +9680,7 @@
       <w:lvlText w:val="%3."/>
       <w:lvlJc w:val="right"/>
       <w:pPr>
-        <w:ind w:left="2160" w:hanging="360"/>
+        <w:ind w:left="2160" w:hanging="180"/>
       </w:pPr>
       <w:rPr>
         <w:u w:val="none"/>
@@ -9227,7 +9716,7 @@
       <w:lvlText w:val="%6."/>
       <w:lvlJc w:val="right"/>
       <w:pPr>
-        <w:ind w:left="4320" w:hanging="360"/>
+        <w:ind w:left="4320" w:hanging="180"/>
       </w:pPr>
       <w:rPr>
         <w:u w:val="none"/>
@@ -9263,7 +9752,7 @@
       <w:lvlText w:val="%9."/>
       <w:lvlJc w:val="right"/>
       <w:pPr>
-        <w:ind w:left="6480" w:hanging="360"/>
+        <w:ind w:left="6480" w:hanging="180"/>
       </w:pPr>
       <w:rPr>
         <w:u w:val="none"/>
@@ -9271,6 +9760,116 @@
     </w:lvl>
   </w:abstractNum>
   <w:abstractNum w:abstractNumId="5">
+    <w:lvl w:ilvl="0">
+      <w:start w:val="1"/>
+      <w:numFmt w:val="decimal"/>
+      <w:lvlText w:val="%1."/>
+      <w:lvlJc w:val="left"/>
+      <w:pPr>
+        <w:ind w:left="720" w:hanging="360"/>
+      </w:pPr>
+      <w:rPr>
+        <w:u w:val="none"/>
+      </w:rPr>
+    </w:lvl>
+    <w:lvl w:ilvl="1">
+      <w:start w:val="1"/>
+      <w:numFmt w:val="lowerLetter"/>
+      <w:lvlText w:val="%2."/>
+      <w:lvlJc w:val="left"/>
+      <w:pPr>
+        <w:ind w:left="1440" w:hanging="360"/>
+      </w:pPr>
+      <w:rPr>
+        <w:u w:val="none"/>
+      </w:rPr>
+    </w:lvl>
+    <w:lvl w:ilvl="2">
+      <w:start w:val="1"/>
+      <w:numFmt w:val="lowerRoman"/>
+      <w:lvlText w:val="%3."/>
+      <w:lvlJc w:val="right"/>
+      <w:pPr>
+        <w:ind w:left="2160" w:hanging="360"/>
+      </w:pPr>
+      <w:rPr>
+        <w:u w:val="none"/>
+      </w:rPr>
+    </w:lvl>
+    <w:lvl w:ilvl="3">
+      <w:start w:val="1"/>
+      <w:numFmt w:val="decimal"/>
+      <w:lvlText w:val="%4."/>
+      <w:lvlJc w:val="left"/>
+      <w:pPr>
+        <w:ind w:left="2880" w:hanging="360"/>
+      </w:pPr>
+      <w:rPr>
+        <w:u w:val="none"/>
+      </w:rPr>
+    </w:lvl>
+    <w:lvl w:ilvl="4">
+      <w:start w:val="1"/>
+      <w:numFmt w:val="lowerLetter"/>
+      <w:lvlText w:val="%5."/>
+      <w:lvlJc w:val="left"/>
+      <w:pPr>
+        <w:ind w:left="3600" w:hanging="360"/>
+      </w:pPr>
+      <w:rPr>
+        <w:u w:val="none"/>
+      </w:rPr>
+    </w:lvl>
+    <w:lvl w:ilvl="5">
+      <w:start w:val="1"/>
+      <w:numFmt w:val="lowerRoman"/>
+      <w:lvlText w:val="%6."/>
+      <w:lvlJc w:val="right"/>
+      <w:pPr>
+        <w:ind w:left="4320" w:hanging="360"/>
+      </w:pPr>
+      <w:rPr>
+        <w:u w:val="none"/>
+      </w:rPr>
+    </w:lvl>
+    <w:lvl w:ilvl="6">
+      <w:start w:val="1"/>
+      <w:numFmt w:val="decimal"/>
+      <w:lvlText w:val="%7."/>
+      <w:lvlJc w:val="left"/>
+      <w:pPr>
+        <w:ind w:left="5040" w:hanging="360"/>
+      </w:pPr>
+      <w:rPr>
+        <w:u w:val="none"/>
+      </w:rPr>
+    </w:lvl>
+    <w:lvl w:ilvl="7">
+      <w:start w:val="1"/>
+      <w:numFmt w:val="lowerLetter"/>
+      <w:lvlText w:val="%8."/>
+      <w:lvlJc w:val="left"/>
+      <w:pPr>
+        <w:ind w:left="5760" w:hanging="360"/>
+      </w:pPr>
+      <w:rPr>
+        <w:u w:val="none"/>
+      </w:rPr>
+    </w:lvl>
+    <w:lvl w:ilvl="8">
+      <w:start w:val="1"/>
+      <w:numFmt w:val="lowerRoman"/>
+      <w:lvlText w:val="%9."/>
+      <w:lvlJc w:val="right"/>
+      <w:pPr>
+        <w:ind w:left="6480" w:hanging="360"/>
+      </w:pPr>
+      <w:rPr>
+        <w:u w:val="none"/>
+      </w:rPr>
+    </w:lvl>
+  </w:abstractNum>
+  <w:abstractNum w:abstractNumId="6">
     <w:lvl w:ilvl="0">
       <w:start w:val="1"/>
       <w:numFmt w:val="decimal"/>
@@ -9394,6 +9993,9 @@
   </w:num>
   <w:num w:numId="5">
     <w:abstractNumId w:val="5"/>
+  </w:num>
+  <w:num w:numId="6">
+    <w:abstractNumId w:val="6"/>
   </w:num>
 </w:numbering>
 </file>

</xml_diff>

<commit_message>
Added error checking on file operations, and moved the example configurations to the Documents folder of the user installing Iris.  Changed the shortcuts in the installer to reference the documents versions of the configurations.
</commit_message>
<xml_diff>
--- a/src/common/Docs/Iris Screen Exporter.docx
+++ b/src/common/Docs/Iris Screen Exporter.docx
@@ -4,22 +4,129 @@
   <w:body>
     <w:p>
       <w:pPr>
-        <w:pStyle w:val="Heading1"/>
+        <w:pStyle w:val="Title"/>
+        <w:spacing w:line="240" w:lineRule="auto"/>
         <w:jc w:val="center"/>
         <w:rPr>
-          <w:vertAlign w:val="baseline"/>
+          <w:color w:val="990000"/>
+          <w:sz w:val="100"/>
+          <w:szCs w:val="100"/>
         </w:rPr>
       </w:pPr>
       <w:bookmarkStart w:colFirst="0" w:colLast="0" w:name="_gjdgxs" w:id="0"/>
       <w:bookmarkEnd w:id="0"/>
       <w:r>
         <w:rPr>
+          <w:color w:val="990000"/>
+          <w:sz w:val="100"/>
+          <w:szCs w:val="100"/>
+          <w:vertAlign w:val="baseline"/>
+          <w:rtl w:val="0"/>
+        </w:rPr>
+        <w:t xml:space="preserve">Iris Screen </w:t>
+      </w:r>
+      <w:r>
+        <w:rPr>
+          <w:color w:val="990000"/>
+          <w:sz w:val="100"/>
+          <w:szCs w:val="100"/>
+          <w:vertAlign w:val="baseline"/>
+        </w:rPr>
+        <w:drawing>
+          <wp:anchor allowOverlap="1" behindDoc="1" distB="114300" distT="114300" distL="114300" distR="114300" hidden="0" layoutInCell="1" locked="0" relativeHeight="0" simplePos="0">
+            <wp:simplePos x="0" y="0"/>
+            <wp:positionH relativeFrom="page">
+              <wp:posOffset>914400</wp:posOffset>
+            </wp:positionH>
+            <wp:positionV relativeFrom="page">
+              <wp:posOffset>2162175</wp:posOffset>
+            </wp:positionV>
+            <wp:extent cx="5943600" cy="5943600"/>
+            <wp:effectExtent b="0" l="0" r="0" t="0"/>
+            <wp:wrapNone/>
+            <wp:docPr id="7" name="image8.png"/>
+            <a:graphic>
+              <a:graphicData uri="http://schemas.openxmlformats.org/drawingml/2006/picture">
+                <pic:pic>
+                  <pic:nvPicPr>
+                    <pic:cNvPr id="0" name="image8.png"/>
+                    <pic:cNvPicPr preferRelativeResize="0"/>
+                  </pic:nvPicPr>
+                  <pic:blipFill>
+                    <a:blip r:embed="rId7">
+                      <a:alphaModFix amt="66000"/>
+                    </a:blip>
+                    <a:srcRect b="0" l="0" r="0" t="0"/>
+                    <a:stretch>
+                      <a:fillRect/>
+                    </a:stretch>
+                  </pic:blipFill>
+                  <pic:spPr>
+                    <a:xfrm>
+                      <a:off x="0" y="0"/>
+                      <a:ext cx="5943600" cy="5943600"/>
+                    </a:xfrm>
+                    <a:prstGeom prst="rect"/>
+                    <a:ln/>
+                  </pic:spPr>
+                </pic:pic>
+              </a:graphicData>
+            </a:graphic>
+          </wp:anchor>
+        </w:drawing>
+      </w:r>
+      <w:r>
+        <w:rPr>
+          <w:color w:val="990000"/>
+          <w:sz w:val="100"/>
+          <w:szCs w:val="100"/>
+          <w:vertAlign w:val="baseline"/>
+          <w:rtl w:val="0"/>
+        </w:rPr>
+        <w:t xml:space="preserve">Exporter</w:t>
+      </w:r>
+      <w:r>
+        <w:rPr>
+          <w:rtl w:val="0"/>
+        </w:rPr>
+      </w:r>
+    </w:p>
+    <w:p>
+      <w:pPr>
+        <w:pStyle w:val="Subtitle"/>
+        <w:jc w:val="center"/>
+        <w:rPr>
           <w:b w:val="1"/>
-          <w:vertAlign w:val="baseline"/>
-          <w:rtl w:val="0"/>
-        </w:rPr>
-        <w:t xml:space="preserve">Iris Screen Exporter</w:t>
-      </w:r>
+          <w:color w:val="fce5cd"/>
+          <w:sz w:val="100"/>
+          <w:szCs w:val="100"/>
+        </w:rPr>
+      </w:pPr>
+      <w:bookmarkStart w:colFirst="0" w:colLast="0" w:name="_k2e1d1zagkmj" w:id="1"/>
+      <w:bookmarkEnd w:id="1"/>
+      <w:r>
+        <w:rPr>
+          <w:b w:val="1"/>
+          <w:color w:val="fce5cd"/>
+          <w:sz w:val="100"/>
+          <w:szCs w:val="100"/>
+          <w:rtl w:val="0"/>
+        </w:rPr>
+        <w:t xml:space="preserve">User Guide</w:t>
+      </w:r>
+    </w:p>
+    <w:p>
+      <w:pPr>
+        <w:pStyle w:val="Subtitle"/>
+        <w:jc w:val="center"/>
+        <w:rPr>
+          <w:color w:val="ea9999"/>
+          <w:sz w:val="72"/>
+          <w:szCs w:val="72"/>
+        </w:rPr>
+      </w:pPr>
+      <w:bookmarkStart w:colFirst="0" w:colLast="0" w:name="_fxo3635ueio0" w:id="2"/>
+      <w:bookmarkEnd w:id="2"/>
       <w:r>
         <w:rPr>
           <w:rtl w:val="0"/>
@@ -35,6 +142,149 @@
         <w:rPr>
           <w:rtl w:val="0"/>
         </w:rPr>
+      </w:r>
+    </w:p>
+    <w:p>
+      <w:pPr>
+        <w:jc w:val="center"/>
+        <w:rPr/>
+      </w:pPr>
+      <w:r>
+        <w:rPr>
+          <w:rtl w:val="0"/>
+        </w:rPr>
+      </w:r>
+    </w:p>
+    <w:p>
+      <w:pPr>
+        <w:jc w:val="center"/>
+        <w:rPr/>
+      </w:pPr>
+      <w:r>
+        <w:rPr>
+          <w:rtl w:val="0"/>
+        </w:rPr>
+      </w:r>
+    </w:p>
+    <w:p>
+      <w:pPr>
+        <w:jc w:val="center"/>
+        <w:rPr/>
+      </w:pPr>
+      <w:r>
+        <w:rPr>
+          <w:rtl w:val="0"/>
+        </w:rPr>
+      </w:r>
+    </w:p>
+    <w:p>
+      <w:pPr>
+        <w:jc w:val="center"/>
+        <w:rPr/>
+      </w:pPr>
+      <w:r>
+        <w:rPr>
+          <w:rtl w:val="0"/>
+        </w:rPr>
+      </w:r>
+    </w:p>
+    <w:p>
+      <w:pPr>
+        <w:jc w:val="center"/>
+        <w:rPr/>
+      </w:pPr>
+      <w:r>
+        <w:rPr>
+          <w:rtl w:val="0"/>
+        </w:rPr>
+      </w:r>
+    </w:p>
+    <w:p>
+      <w:pPr>
+        <w:jc w:val="center"/>
+        <w:rPr/>
+      </w:pPr>
+      <w:r>
+        <w:rPr>
+          <w:rtl w:val="0"/>
+        </w:rPr>
+      </w:r>
+    </w:p>
+    <w:p>
+      <w:pPr>
+        <w:jc w:val="center"/>
+        <w:rPr/>
+      </w:pPr>
+      <w:r>
+        <w:rPr>
+          <w:rtl w:val="0"/>
+        </w:rPr>
+      </w:r>
+    </w:p>
+    <w:p>
+      <w:pPr>
+        <w:jc w:val="center"/>
+        <w:rPr/>
+      </w:pPr>
+      <w:r>
+        <w:rPr>
+          <w:rtl w:val="0"/>
+        </w:rPr>
+      </w:r>
+    </w:p>
+    <w:p>
+      <w:pPr>
+        <w:jc w:val="center"/>
+        <w:rPr/>
+      </w:pPr>
+      <w:r>
+        <w:rPr>
+          <w:rtl w:val="0"/>
+        </w:rPr>
+      </w:r>
+    </w:p>
+    <w:p>
+      <w:pPr>
+        <w:jc w:val="center"/>
+        <w:rPr/>
+      </w:pPr>
+      <w:r>
+        <w:rPr>
+          <w:rtl w:val="0"/>
+        </w:rPr>
+      </w:r>
+    </w:p>
+    <w:p>
+      <w:pPr>
+        <w:jc w:val="center"/>
+        <w:rPr/>
+      </w:pPr>
+      <w:r>
+        <w:rPr>
+          <w:rtl w:val="0"/>
+        </w:rPr>
+      </w:r>
+    </w:p>
+    <w:p>
+      <w:pPr>
+        <w:jc w:val="center"/>
+        <w:rPr/>
+      </w:pPr>
+      <w:r>
+        <w:rPr>
+          <w:rtl w:val="0"/>
+        </w:rPr>
+      </w:r>
+    </w:p>
+    <w:p>
+      <w:pPr>
+        <w:jc w:val="center"/>
+        <w:rPr/>
+      </w:pPr>
+      <w:r>
+        <w:rPr>
+          <w:rtl w:val="0"/>
+        </w:rPr>
         <w:t xml:space="preserve">Originally Written by </w:t>
       </w:r>
       <w:r>
@@ -70,6 +320,15 @@
           <w:rtl w:val="0"/>
         </w:rPr>
         <w:t xml:space="preserve">Helios Virtual Cockpit Contributors</w:t>
+        <w:br w:type="textWrapping"/>
+      </w:r>
+      <w:r>
+        <w:br w:type="page"/>
+      </w:r>
+      <w:r>
+        <w:rPr>
+          <w:rtl w:val="0"/>
+        </w:rPr>
       </w:r>
     </w:p>
     <w:p>
@@ -170,9 +429,17 @@
             </w:tabs>
             <w:spacing w:after="0" w:before="60" w:line="240" w:lineRule="auto"/>
             <w:rPr>
+              <w:rFonts w:ascii="Arial" w:cs="Arial" w:eastAsia="Arial" w:hAnsi="Arial"/>
               <w:b w:val="1"/>
+              <w:i w:val="0"/>
+              <w:smallCaps w:val="0"/>
+              <w:strike w:val="0"/>
               <w:color w:val="000000"/>
+              <w:sz w:val="22"/>
+              <w:szCs w:val="22"/>
               <w:u w:val="none"/>
+              <w:shd w:fill="auto" w:val="clear"/>
+              <w:vertAlign w:val="baseline"/>
             </w:rPr>
           </w:pPr>
           <w:r>
@@ -216,8 +483,17 @@
             <w:spacing w:after="0" w:before="60" w:line="240" w:lineRule="auto"/>
             <w:ind w:left="360" w:firstLine="0"/>
             <w:rPr>
+              <w:rFonts w:ascii="Arial" w:cs="Arial" w:eastAsia="Arial" w:hAnsi="Arial"/>
+              <w:b w:val="0"/>
+              <w:i w:val="0"/>
+              <w:smallCaps w:val="0"/>
+              <w:strike w:val="0"/>
               <w:color w:val="000000"/>
+              <w:sz w:val="22"/>
+              <w:szCs w:val="22"/>
               <w:u w:val="none"/>
+              <w:shd w:fill="auto" w:val="clear"/>
+              <w:vertAlign w:val="baseline"/>
             </w:rPr>
           </w:pPr>
           <w:hyperlink w:anchor="">
@@ -256,8 +532,17 @@
             <w:spacing w:after="0" w:before="60" w:line="240" w:lineRule="auto"/>
             <w:ind w:left="360" w:firstLine="0"/>
             <w:rPr>
+              <w:rFonts w:ascii="Arial" w:cs="Arial" w:eastAsia="Arial" w:hAnsi="Arial"/>
+              <w:b w:val="0"/>
+              <w:i w:val="0"/>
+              <w:smallCaps w:val="0"/>
+              <w:strike w:val="0"/>
               <w:color w:val="000000"/>
+              <w:sz w:val="22"/>
+              <w:szCs w:val="22"/>
               <w:u w:val="none"/>
+              <w:shd w:fill="auto" w:val="clear"/>
+              <w:vertAlign w:val="baseline"/>
             </w:rPr>
           </w:pPr>
           <w:hyperlink w:anchor="">
@@ -296,8 +581,17 @@
             <w:spacing w:after="0" w:before="60" w:line="240" w:lineRule="auto"/>
             <w:ind w:left="720" w:firstLine="0"/>
             <w:rPr>
+              <w:rFonts w:ascii="Arial" w:cs="Arial" w:eastAsia="Arial" w:hAnsi="Arial"/>
+              <w:b w:val="0"/>
+              <w:i w:val="0"/>
+              <w:smallCaps w:val="0"/>
+              <w:strike w:val="0"/>
               <w:color w:val="000000"/>
+              <w:sz w:val="22"/>
+              <w:szCs w:val="22"/>
               <w:u w:val="none"/>
+              <w:shd w:fill="auto" w:val="clear"/>
+              <w:vertAlign w:val="baseline"/>
             </w:rPr>
           </w:pPr>
           <w:hyperlink w:anchor="_wse0cx1uvg16">
@@ -336,8 +630,17 @@
             <w:spacing w:after="0" w:before="60" w:line="240" w:lineRule="auto"/>
             <w:ind w:left="720" w:firstLine="0"/>
             <w:rPr>
+              <w:rFonts w:ascii="Arial" w:cs="Arial" w:eastAsia="Arial" w:hAnsi="Arial"/>
+              <w:b w:val="0"/>
+              <w:i w:val="0"/>
+              <w:smallCaps w:val="0"/>
+              <w:strike w:val="0"/>
               <w:color w:val="000000"/>
+              <w:sz w:val="22"/>
+              <w:szCs w:val="22"/>
               <w:u w:val="none"/>
+              <w:shd w:fill="auto" w:val="clear"/>
+              <w:vertAlign w:val="baseline"/>
             </w:rPr>
           </w:pPr>
           <w:hyperlink w:anchor="">
@@ -376,8 +679,17 @@
             <w:spacing w:after="0" w:before="60" w:line="240" w:lineRule="auto"/>
             <w:ind w:left="720" w:firstLine="0"/>
             <w:rPr>
+              <w:rFonts w:ascii="Arial" w:cs="Arial" w:eastAsia="Arial" w:hAnsi="Arial"/>
+              <w:b w:val="0"/>
+              <w:i w:val="0"/>
+              <w:smallCaps w:val="0"/>
+              <w:strike w:val="0"/>
               <w:color w:val="000000"/>
+              <w:sz w:val="22"/>
+              <w:szCs w:val="22"/>
               <w:u w:val="none"/>
+              <w:shd w:fill="auto" w:val="clear"/>
+              <w:vertAlign w:val="baseline"/>
             </w:rPr>
           </w:pPr>
           <w:hyperlink w:anchor="_fknvkmmfsaz1">
@@ -416,8 +728,17 @@
             <w:spacing w:after="0" w:before="60" w:line="240" w:lineRule="auto"/>
             <w:ind w:left="720" w:firstLine="0"/>
             <w:rPr>
+              <w:rFonts w:ascii="Arial" w:cs="Arial" w:eastAsia="Arial" w:hAnsi="Arial"/>
+              <w:b w:val="0"/>
+              <w:i w:val="0"/>
+              <w:smallCaps w:val="0"/>
+              <w:strike w:val="0"/>
               <w:color w:val="000000"/>
+              <w:sz w:val="22"/>
+              <w:szCs w:val="22"/>
               <w:u w:val="none"/>
+              <w:shd w:fill="auto" w:val="clear"/>
+              <w:vertAlign w:val="baseline"/>
             </w:rPr>
           </w:pPr>
           <w:hyperlink w:anchor="_2et92p0">
@@ -456,8 +777,17 @@
             <w:spacing w:after="0" w:before="60" w:line="240" w:lineRule="auto"/>
             <w:ind w:left="360" w:firstLine="0"/>
             <w:rPr>
+              <w:rFonts w:ascii="Arial" w:cs="Arial" w:eastAsia="Arial" w:hAnsi="Arial"/>
+              <w:b w:val="0"/>
+              <w:i w:val="0"/>
+              <w:smallCaps w:val="0"/>
+              <w:strike w:val="0"/>
               <w:color w:val="000000"/>
+              <w:sz w:val="22"/>
+              <w:szCs w:val="22"/>
               <w:u w:val="none"/>
+              <w:shd w:fill="auto" w:val="clear"/>
+              <w:vertAlign w:val="baseline"/>
             </w:rPr>
           </w:pPr>
           <w:hyperlink w:anchor="_3dy6vkm">
@@ -496,8 +826,17 @@
             <w:spacing w:after="0" w:before="60" w:line="240" w:lineRule="auto"/>
             <w:ind w:left="720" w:firstLine="0"/>
             <w:rPr>
+              <w:rFonts w:ascii="Arial" w:cs="Arial" w:eastAsia="Arial" w:hAnsi="Arial"/>
+              <w:b w:val="0"/>
+              <w:i w:val="0"/>
+              <w:smallCaps w:val="0"/>
+              <w:strike w:val="0"/>
               <w:color w:val="000000"/>
+              <w:sz w:val="22"/>
+              <w:szCs w:val="22"/>
               <w:u w:val="none"/>
+              <w:shd w:fill="auto" w:val="clear"/>
+              <w:vertAlign w:val="baseline"/>
             </w:rPr>
           </w:pPr>
           <w:hyperlink w:anchor="">
@@ -536,8 +875,17 @@
             <w:spacing w:after="0" w:before="60" w:line="240" w:lineRule="auto"/>
             <w:ind w:left="1080" w:firstLine="0"/>
             <w:rPr>
+              <w:rFonts w:ascii="Arial" w:cs="Arial" w:eastAsia="Arial" w:hAnsi="Arial"/>
+              <w:b w:val="0"/>
+              <w:i w:val="0"/>
+              <w:smallCaps w:val="0"/>
+              <w:strike w:val="0"/>
               <w:color w:val="000000"/>
+              <w:sz w:val="22"/>
+              <w:szCs w:val="22"/>
               <w:u w:val="none"/>
+              <w:shd w:fill="auto" w:val="clear"/>
+              <w:vertAlign w:val="baseline"/>
             </w:rPr>
           </w:pPr>
           <w:hyperlink w:anchor="">
@@ -576,15 +924,33 @@
             <w:spacing w:after="0" w:before="60" w:line="240" w:lineRule="auto"/>
             <w:ind w:left="720" w:firstLine="0"/>
             <w:rPr>
+              <w:rFonts w:ascii="Arial" w:cs="Arial" w:eastAsia="Arial" w:hAnsi="Arial"/>
+              <w:b w:val="0"/>
+              <w:i w:val="0"/>
+              <w:smallCaps w:val="0"/>
+              <w:strike w:val="0"/>
               <w:color w:val="000000"/>
+              <w:sz w:val="22"/>
+              <w:szCs w:val="22"/>
               <w:u w:val="none"/>
+              <w:shd w:fill="auto" w:val="clear"/>
+              <w:vertAlign w:val="baseline"/>
             </w:rPr>
           </w:pPr>
           <w:hyperlink w:anchor="_j65h8os39wub">
             <w:r>
               <w:rPr>
+                <w:rFonts w:ascii="Calibri" w:cs="Calibri" w:eastAsia="Calibri" w:hAnsi="Calibri"/>
+                <w:b w:val="0"/>
+                <w:i w:val="0"/>
+                <w:smallCaps w:val="0"/>
+                <w:strike w:val="0"/>
                 <w:color w:val="000000"/>
+                <w:sz w:val="22"/>
+                <w:szCs w:val="22"/>
                 <w:u w:val="none"/>
+                <w:shd w:fill="auto" w:val="clear"/>
+                <w:vertAlign w:val="baseline"/>
                 <w:rtl w:val="0"/>
               </w:rPr>
               <w:t xml:space="preserve">Usage Notes</w:t>
@@ -607,8 +973,17 @@
             <w:spacing w:after="0" w:before="60" w:line="240" w:lineRule="auto"/>
             <w:ind w:left="360" w:firstLine="0"/>
             <w:rPr>
+              <w:rFonts w:ascii="Arial" w:cs="Arial" w:eastAsia="Arial" w:hAnsi="Arial"/>
+              <w:b w:val="0"/>
+              <w:i w:val="0"/>
+              <w:smallCaps w:val="0"/>
+              <w:strike w:val="0"/>
               <w:color w:val="000000"/>
+              <w:sz w:val="22"/>
+              <w:szCs w:val="22"/>
               <w:u w:val="none"/>
+              <w:shd w:fill="auto" w:val="clear"/>
+              <w:vertAlign w:val="baseline"/>
             </w:rPr>
           </w:pPr>
           <w:hyperlink w:anchor="_srjwu38amjpm">
@@ -647,8 +1022,17 @@
             <w:spacing w:after="0" w:before="60" w:line="240" w:lineRule="auto"/>
             <w:ind w:left="720" w:firstLine="0"/>
             <w:rPr>
+              <w:rFonts w:ascii="Arial" w:cs="Arial" w:eastAsia="Arial" w:hAnsi="Arial"/>
+              <w:b w:val="0"/>
+              <w:i w:val="0"/>
+              <w:smallCaps w:val="0"/>
+              <w:strike w:val="0"/>
               <w:color w:val="000000"/>
+              <w:sz w:val="22"/>
+              <w:szCs w:val="22"/>
               <w:u w:val="none"/>
+              <w:shd w:fill="auto" w:val="clear"/>
+              <w:vertAlign w:val="baseline"/>
             </w:rPr>
           </w:pPr>
           <w:hyperlink w:anchor="_m3rgds1ga4k2">
@@ -687,8 +1071,17 @@
             <w:spacing w:after="0" w:before="60" w:line="240" w:lineRule="auto"/>
             <w:ind w:left="1080" w:firstLine="0"/>
             <w:rPr>
+              <w:rFonts w:ascii="Arial" w:cs="Arial" w:eastAsia="Arial" w:hAnsi="Arial"/>
+              <w:b w:val="0"/>
+              <w:i w:val="0"/>
+              <w:smallCaps w:val="0"/>
+              <w:strike w:val="0"/>
               <w:color w:val="000000"/>
+              <w:sz w:val="22"/>
+              <w:szCs w:val="22"/>
               <w:u w:val="none"/>
+              <w:shd w:fill="auto" w:val="clear"/>
+              <w:vertAlign w:val="baseline"/>
             </w:rPr>
           </w:pPr>
           <w:hyperlink w:anchor="_dyecn0ou6x3l">
@@ -727,8 +1120,17 @@
             <w:spacing w:after="0" w:before="60" w:line="240" w:lineRule="auto"/>
             <w:ind w:left="1080" w:firstLine="0"/>
             <w:rPr>
+              <w:rFonts w:ascii="Arial" w:cs="Arial" w:eastAsia="Arial" w:hAnsi="Arial"/>
+              <w:b w:val="0"/>
+              <w:i w:val="0"/>
+              <w:smallCaps w:val="0"/>
+              <w:strike w:val="0"/>
               <w:color w:val="000000"/>
+              <w:sz w:val="22"/>
+              <w:szCs w:val="22"/>
               <w:u w:val="none"/>
+              <w:shd w:fill="auto" w:val="clear"/>
+              <w:vertAlign w:val="baseline"/>
             </w:rPr>
           </w:pPr>
           <w:hyperlink w:anchor="_9h4hw7pezu62">
@@ -767,8 +1169,17 @@
             <w:spacing w:after="0" w:before="60" w:line="240" w:lineRule="auto"/>
             <w:ind w:left="1080" w:firstLine="0"/>
             <w:rPr>
+              <w:rFonts w:ascii="Arial" w:cs="Arial" w:eastAsia="Arial" w:hAnsi="Arial"/>
+              <w:b w:val="0"/>
+              <w:i w:val="0"/>
+              <w:smallCaps w:val="0"/>
+              <w:strike w:val="0"/>
               <w:color w:val="000000"/>
+              <w:sz w:val="22"/>
+              <w:szCs w:val="22"/>
               <w:u w:val="none"/>
+              <w:shd w:fill="auto" w:val="clear"/>
+              <w:vertAlign w:val="baseline"/>
             </w:rPr>
           </w:pPr>
           <w:hyperlink w:anchor="_yoiy79z0oc4p">
@@ -807,8 +1218,17 @@
             <w:spacing w:after="0" w:before="60" w:line="240" w:lineRule="auto"/>
             <w:ind w:left="1080" w:firstLine="0"/>
             <w:rPr>
+              <w:rFonts w:ascii="Arial" w:cs="Arial" w:eastAsia="Arial" w:hAnsi="Arial"/>
+              <w:b w:val="0"/>
+              <w:i w:val="0"/>
+              <w:smallCaps w:val="0"/>
+              <w:strike w:val="0"/>
               <w:color w:val="000000"/>
+              <w:sz w:val="22"/>
+              <w:szCs w:val="22"/>
               <w:u w:val="none"/>
+              <w:shd w:fill="auto" w:val="clear"/>
+              <w:vertAlign w:val="baseline"/>
             </w:rPr>
           </w:pPr>
           <w:hyperlink w:anchor="_rp5ff08whafl">
@@ -847,14 +1267,23 @@
             <w:spacing w:after="0" w:before="60" w:line="240" w:lineRule="auto"/>
             <w:ind w:left="360" w:firstLine="0"/>
             <w:rPr>
+              <w:rFonts w:ascii="Arial" w:cs="Arial" w:eastAsia="Arial" w:hAnsi="Arial"/>
+              <w:b w:val="0"/>
+              <w:i w:val="0"/>
+              <w:smallCaps w:val="0"/>
+              <w:strike w:val="0"/>
               <w:color w:val="000000"/>
+              <w:sz w:val="22"/>
+              <w:szCs w:val="22"/>
               <w:u w:val="none"/>
+              <w:shd w:fill="auto" w:val="clear"/>
+              <w:vertAlign w:val="baseline"/>
             </w:rPr>
           </w:pPr>
-          <w:hyperlink w:anchor="_q78gvp37ng2j">
-            <w:r>
-              <w:rPr>
-                <w:rFonts w:ascii="Calibri" w:cs="Calibri" w:eastAsia="Calibri" w:hAnsi="Calibri"/>
+          <w:hyperlink w:anchor="_ugomnhyizngx">
+            <w:r>
+              <w:rPr>
+                <w:rFonts w:ascii="Arial" w:cs="Arial" w:eastAsia="Arial" w:hAnsi="Arial"/>
                 <w:b w:val="0"/>
                 <w:i w:val="0"/>
                 <w:smallCaps w:val="0"/>
@@ -867,7 +1296,7 @@
                 <w:vertAlign w:val="baseline"/>
                 <w:rtl w:val="0"/>
               </w:rPr>
-              <w:t xml:space="preserve">Known Issues</w:t>
+              <w:t xml:space="preserve">Alternative Clients</w:t>
               <w:tab/>
               <w:t xml:space="preserve">17</w:t>
             </w:r>
@@ -887,8 +1316,66 @@
             <w:spacing w:after="0" w:before="60" w:line="240" w:lineRule="auto"/>
             <w:ind w:left="360" w:firstLine="0"/>
             <w:rPr>
+              <w:rFonts w:ascii="Arial" w:cs="Arial" w:eastAsia="Arial" w:hAnsi="Arial"/>
+              <w:b w:val="0"/>
+              <w:i w:val="0"/>
+              <w:smallCaps w:val="0"/>
+              <w:strike w:val="0"/>
               <w:color w:val="000000"/>
+              <w:sz w:val="22"/>
+              <w:szCs w:val="22"/>
               <w:u w:val="none"/>
+              <w:shd w:fill="auto" w:val="clear"/>
+              <w:vertAlign w:val="baseline"/>
+            </w:rPr>
+          </w:pPr>
+          <w:hyperlink w:anchor="_q78gvp37ng2j">
+            <w:r>
+              <w:rPr>
+                <w:rFonts w:ascii="Calibri" w:cs="Calibri" w:eastAsia="Calibri" w:hAnsi="Calibri"/>
+                <w:b w:val="0"/>
+                <w:i w:val="0"/>
+                <w:smallCaps w:val="0"/>
+                <w:strike w:val="0"/>
+                <w:color w:val="000000"/>
+                <w:sz w:val="22"/>
+                <w:szCs w:val="22"/>
+                <w:u w:val="none"/>
+                <w:shd w:fill="auto" w:val="clear"/>
+                <w:vertAlign w:val="baseline"/>
+                <w:rtl w:val="0"/>
+              </w:rPr>
+              <w:t xml:space="preserve">Known Issues</w:t>
+              <w:tab/>
+              <w:t xml:space="preserve">17</w:t>
+            </w:r>
+          </w:hyperlink>
+          <w:r>
+            <w:rPr>
+              <w:rtl w:val="0"/>
+            </w:rPr>
+          </w:r>
+        </w:p>
+        <w:p>
+          <w:pPr>
+            <w:widowControl w:val="0"/>
+            <w:tabs>
+              <w:tab w:val="right" w:leader="none" w:pos="12000"/>
+            </w:tabs>
+            <w:spacing w:after="0" w:before="60" w:line="240" w:lineRule="auto"/>
+            <w:ind w:left="360" w:firstLine="0"/>
+            <w:rPr>
+              <w:rFonts w:ascii="Arial" w:cs="Arial" w:eastAsia="Arial" w:hAnsi="Arial"/>
+              <w:b w:val="0"/>
+              <w:i w:val="0"/>
+              <w:smallCaps w:val="0"/>
+              <w:strike w:val="0"/>
+              <w:color w:val="000000"/>
+              <w:sz w:val="22"/>
+              <w:szCs w:val="22"/>
+              <w:u w:val="none"/>
+              <w:shd w:fill="auto" w:val="clear"/>
+              <w:vertAlign w:val="baseline"/>
             </w:rPr>
           </w:pPr>
           <w:hyperlink w:anchor="_3rh39437j399">
@@ -927,8 +1414,17 @@
             <w:spacing w:after="0" w:before="60" w:line="240" w:lineRule="auto"/>
             <w:ind w:left="1080" w:firstLine="0"/>
             <w:rPr>
+              <w:rFonts w:ascii="Arial" w:cs="Arial" w:eastAsia="Arial" w:hAnsi="Arial"/>
+              <w:b w:val="0"/>
+              <w:i w:val="0"/>
+              <w:smallCaps w:val="0"/>
+              <w:strike w:val="0"/>
               <w:color w:val="000000"/>
+              <w:sz w:val="22"/>
+              <w:szCs w:val="22"/>
               <w:u w:val="none"/>
+              <w:shd w:fill="auto" w:val="clear"/>
+              <w:vertAlign w:val="baseline"/>
             </w:rPr>
           </w:pPr>
           <w:hyperlink w:anchor="_9e9w0qp85coe">
@@ -967,8 +1463,17 @@
             <w:spacing w:after="0" w:before="60" w:line="240" w:lineRule="auto"/>
             <w:ind w:left="1080" w:firstLine="0"/>
             <w:rPr>
+              <w:rFonts w:ascii="Arial" w:cs="Arial" w:eastAsia="Arial" w:hAnsi="Arial"/>
+              <w:b w:val="0"/>
+              <w:i w:val="0"/>
+              <w:smallCaps w:val="0"/>
+              <w:strike w:val="0"/>
               <w:color w:val="000000"/>
+              <w:sz w:val="22"/>
+              <w:szCs w:val="22"/>
               <w:u w:val="none"/>
+              <w:shd w:fill="auto" w:val="clear"/>
+              <w:vertAlign w:val="baseline"/>
             </w:rPr>
           </w:pPr>
           <w:hyperlink w:anchor="">
@@ -1007,8 +1512,17 @@
             <w:spacing w:after="0" w:before="60" w:line="240" w:lineRule="auto"/>
             <w:ind w:left="1080" w:firstLine="0"/>
             <w:rPr>
+              <w:rFonts w:ascii="Arial" w:cs="Arial" w:eastAsia="Arial" w:hAnsi="Arial"/>
+              <w:b w:val="0"/>
+              <w:i w:val="0"/>
+              <w:smallCaps w:val="0"/>
+              <w:strike w:val="0"/>
               <w:color w:val="000000"/>
+              <w:sz w:val="22"/>
+              <w:szCs w:val="22"/>
               <w:u w:val="none"/>
+              <w:shd w:fill="auto" w:val="clear"/>
+              <w:vertAlign w:val="baseline"/>
             </w:rPr>
           </w:pPr>
           <w:hyperlink w:anchor="">
@@ -1029,7 +1543,7 @@
               </w:rPr>
               <w:t xml:space="preserve">1.0.2020.0531</w:t>
               <w:tab/>
-              <w:t xml:space="preserve">17</w:t>
+              <w:t xml:space="preserve">18</w:t>
             </w:r>
           </w:hyperlink>
           <w:r>
@@ -1047,8 +1561,17 @@
             <w:spacing w:after="0" w:before="60" w:line="240" w:lineRule="auto"/>
             <w:ind w:left="1080" w:firstLine="0"/>
             <w:rPr>
+              <w:rFonts w:ascii="Arial" w:cs="Arial" w:eastAsia="Arial" w:hAnsi="Arial"/>
+              <w:b w:val="0"/>
+              <w:i w:val="0"/>
+              <w:smallCaps w:val="0"/>
+              <w:strike w:val="0"/>
               <w:color w:val="000000"/>
+              <w:sz w:val="22"/>
+              <w:szCs w:val="22"/>
               <w:u w:val="none"/>
+              <w:shd w:fill="auto" w:val="clear"/>
+              <w:vertAlign w:val="baseline"/>
             </w:rPr>
           </w:pPr>
           <w:hyperlink w:anchor="">
@@ -1098,10 +1621,10 @@
     </w:p>
     <w:p>
       <w:pPr>
-        <w:rPr>
-          <w:vertAlign w:val="baseline"/>
-        </w:rPr>
-      </w:pPr>
+        <w:rPr/>
+      </w:pPr>
+      <w:bookmarkStart w:colFirst="0" w:colLast="0" w:name="_39ianfoqipfb" w:id="3"/>
+      <w:bookmarkEnd w:id="3"/>
       <w:r>
         <w:br w:type="page"/>
       </w:r>
@@ -1113,12 +1636,10 @@
     </w:p>
     <w:p>
       <w:pPr>
-        <w:rPr>
-          <w:vertAlign w:val="baseline"/>
-        </w:rPr>
-      </w:pPr>
-      <w:bookmarkStart w:colFirst="0" w:colLast="0" w:name="_30j0zll" w:id="1"/>
-      <w:bookmarkEnd w:id="1"/>
+        <w:rPr/>
+      </w:pPr>
+      <w:bookmarkStart w:colFirst="0" w:colLast="0" w:name="_30j0zll" w:id="4"/>
+      <w:bookmarkEnd w:id="4"/>
       <w:r>
         <w:rPr>
           <w:rtl w:val="0"/>
@@ -1172,33 +1693,40 @@
           <w:vertAlign w:val="baseline"/>
           <w:rtl w:val="0"/>
         </w:rPr>
-        <w:t xml:space="preserve">Iris was inspired by Gremlin77’s Visual Basic based Screen Exporter. </w:t>
-      </w:r>
-      <w:hyperlink r:id="rId7">
+        <w:t xml:space="preserve">Iris was inspired by Gremlin77’s </w:t>
+      </w:r>
+      <w:hyperlink r:id="rId8">
         <w:r>
           <w:rPr>
-            <w:color w:val="0000ff"/>
+            <w:color w:val="1155cc"/>
             <w:u w:val="single"/>
             <w:vertAlign w:val="baseline"/>
             <w:rtl w:val="0"/>
           </w:rPr>
-          <w:t xml:space="preserve">http://forums.eagle.ru/showpost.php?p=1696987&amp;postcount=183</w:t>
+          <w:t xml:space="preserve">Visual Basic based Screen Exporter</w:t>
         </w:r>
       </w:hyperlink>
       <w:r>
         <w:rPr>
-          <w:rtl w:val="0"/>
-        </w:rPr>
-      </w:r>
-    </w:p>
-    <w:p>
-      <w:pPr>
-        <w:rPr>
           <w:vertAlign w:val="baseline"/>
-        </w:rPr>
-      </w:pPr>
-      <w:bookmarkStart w:colFirst="0" w:colLast="0" w:name="_1fob9te" w:id="2"/>
-      <w:bookmarkEnd w:id="2"/>
+          <w:rtl w:val="0"/>
+        </w:rPr>
+        <w:t xml:space="preserve">. </w:t>
+      </w:r>
+      <w:r>
+        <w:rPr>
+          <w:rtl w:val="0"/>
+        </w:rPr>
+      </w:r>
+    </w:p>
+    <w:p>
+      <w:pPr>
+        <w:rPr>
+          <w:vertAlign w:val="baseline"/>
+        </w:rPr>
+      </w:pPr>
+      <w:bookmarkStart w:colFirst="0" w:colLast="0" w:name="_1fob9te" w:id="5"/>
+      <w:bookmarkEnd w:id="5"/>
       <w:r>
         <w:rPr>
           <w:rtl w:val="0"/>
@@ -1305,8 +1833,8 @@
           <w:vertAlign w:val="baseline"/>
         </w:rPr>
       </w:pPr>
-      <w:bookmarkStart w:colFirst="0" w:colLast="0" w:name="_3znysh7" w:id="3"/>
-      <w:bookmarkEnd w:id="3"/>
+      <w:bookmarkStart w:colFirst="0" w:colLast="0" w:name="_3znysh7" w:id="6"/>
+      <w:bookmarkEnd w:id="6"/>
       <w:r>
         <w:rPr>
           <w:rtl w:val="0"/>
@@ -1387,16 +1915,16 @@
           <wp:inline distB="114300" distT="114300" distL="114300" distR="114300">
             <wp:extent cx="3600000" cy="3646800"/>
             <wp:effectExtent b="0" l="0" r="0" t="0"/>
-            <wp:docPr id="2" name="image2.png"/>
+            <wp:docPr id="3" name="image4.png"/>
             <a:graphic>
               <a:graphicData uri="http://schemas.openxmlformats.org/drawingml/2006/picture">
                 <pic:pic>
                   <pic:nvPicPr>
-                    <pic:cNvPr id="0" name="image2.png"/>
+                    <pic:cNvPr id="0" name="image4.png"/>
                     <pic:cNvPicPr preferRelativeResize="0"/>
                   </pic:nvPicPr>
                   <pic:blipFill>
-                    <a:blip r:embed="rId8"/>
+                    <a:blip r:embed="rId9"/>
                     <a:srcRect b="0" l="0" r="0" t="0"/>
                     <a:stretch>
                       <a:fillRect/>
@@ -1454,8 +1982,8 @@
           <w:vertAlign w:val="baseline"/>
         </w:rPr>
       </w:pPr>
-      <w:bookmarkStart w:colFirst="0" w:colLast="0" w:name="_wse0cx1uvg16" w:id="4"/>
-      <w:bookmarkEnd w:id="4"/>
+      <w:bookmarkStart w:colFirst="0" w:colLast="0" w:name="_wse0cx1uvg16" w:id="7"/>
+      <w:bookmarkEnd w:id="7"/>
       <w:r>
         <w:br w:type="page"/>
       </w:r>
@@ -1524,16 +2052,16 @@
           <wp:inline distB="57150" distT="57150" distL="57150" distR="57150">
             <wp:extent cx="3105150" cy="4380476"/>
             <wp:effectExtent b="0" l="0" r="0" t="0"/>
-            <wp:docPr descr="Top Left portion of the Iris Server window showing the various configuration options." id="3" name="image5.png"/>
+            <wp:docPr descr="Top Left portion of the Iris Server window showing the various configuration options." id="4" name="image3.png"/>
             <a:graphic>
               <a:graphicData uri="http://schemas.openxmlformats.org/drawingml/2006/picture">
                 <pic:pic>
                   <pic:nvPicPr>
-                    <pic:cNvPr descr="Top Left portion of the Iris Server window showing the various configuration options." id="0" name="image5.png"/>
+                    <pic:cNvPr descr="Top Left portion of the Iris Server window showing the various configuration options." id="0" name="image3.png"/>
                     <pic:cNvPicPr preferRelativeResize="0"/>
                   </pic:nvPicPr>
                   <pic:blipFill>
-                    <a:blip r:embed="rId9"/>
+                    <a:blip r:embed="rId10"/>
                     <a:srcRect b="0" l="0" r="0" t="0"/>
                     <a:stretch>
                       <a:fillRect/>
@@ -1575,10 +2103,13 @@
         <w:pStyle w:val="Heading3"/>
         <w:rPr/>
         <w:sectPr>
-          <w:headerReference r:id="rId10" w:type="default"/>
+          <w:headerReference r:id="rId11" w:type="default"/>
+          <w:headerReference r:id="rId12" w:type="first"/>
+          <w:footerReference r:id="rId13" w:type="first"/>
           <w:pgSz w:h="15840" w:w="12240" w:orient="portrait"/>
-          <w:pgMar w:bottom="1440" w:top="1440" w:left="1440" w:right="1440" w:header="720" w:footer="720"/>
+          <w:pgMar w:bottom="1440" w:top="1440" w:left="1440" w:right="1440" w:header="720.0000000000001" w:footer="720.0000000000001"/>
           <w:pgNumType w:start="1"/>
+          <w:titlePg w:val="1"/>
         </w:sectPr>
       </w:pPr>
       <w:r>
@@ -1741,16 +2272,16 @@
             <wp:extent cx="2715895" cy="3141980"/>
             <wp:effectExtent b="0" l="0" r="0" t="0"/>
             <wp:wrapSquare wrapText="bothSides" distB="0" distT="0" distL="114300" distR="114300"/>
-            <wp:docPr id="4" name="image3.png"/>
+            <wp:docPr id="5" name="image7.png"/>
             <a:graphic>
               <a:graphicData uri="http://schemas.openxmlformats.org/drawingml/2006/picture">
                 <pic:pic>
                   <pic:nvPicPr>
-                    <pic:cNvPr id="0" name="image3.png"/>
+                    <pic:cNvPr id="0" name="image7.png"/>
                     <pic:cNvPicPr preferRelativeResize="0"/>
                   </pic:nvPicPr>
                   <pic:blipFill>
-                    <a:blip r:embed="rId11"/>
+                    <a:blip r:embed="rId14"/>
                     <a:srcRect b="0" l="0" r="0" t="0"/>
                     <a:stretch>
                       <a:fillRect/>
@@ -1776,8 +2307,8 @@
         <w:pStyle w:val="Heading3"/>
         <w:rPr/>
       </w:pPr>
-      <w:bookmarkStart w:colFirst="0" w:colLast="0" w:name="_626e7g6on1bq" w:id="5"/>
-      <w:bookmarkEnd w:id="5"/>
+      <w:bookmarkStart w:colFirst="0" w:colLast="0" w:name="_626e7g6on1bq" w:id="8"/>
+      <w:bookmarkEnd w:id="8"/>
       <w:r>
         <w:rPr>
           <w:rtl w:val="0"/>
@@ -1859,8 +2390,8 @@
         <w:pStyle w:val="Heading3"/>
         <w:rPr/>
       </w:pPr>
-      <w:bookmarkStart w:colFirst="0" w:colLast="0" w:name="_fknvkmmfsaz1" w:id="6"/>
-      <w:bookmarkEnd w:id="6"/>
+      <w:bookmarkStart w:colFirst="0" w:colLast="0" w:name="_fknvkmmfsaz1" w:id="9"/>
+      <w:bookmarkEnd w:id="9"/>
       <w:r>
         <w:rPr>
           <w:rtl w:val="0"/>
@@ -1877,6 +2408,114 @@
           <w:rtl w:val="0"/>
         </w:rPr>
         <w:t xml:space="preserve">Both the Iris-Client and the Iris-Server can be started from the command line, and in this mode, they can take a single argument which is the name of the configuration xml file.  If the filename of the configuration file contains spaces, then the configuration filename should be enclosed in double quotes.</w:t>
+      </w:r>
+    </w:p>
+    <w:p>
+      <w:pPr>
+        <w:rPr/>
+      </w:pPr>
+      <w:r>
+        <w:rPr>
+          <w:rtl w:val="0"/>
+        </w:rPr>
+        <w:t xml:space="preserve">It is recommended that the configuration file always resides in a folder which the Iris-Client and/or Iris-Server program has read/write access to, otherwise the “Save Configuration” button is likely to give an error.</w:t>
+      </w:r>
+    </w:p>
+    <w:p>
+      <w:pPr>
+        <w:rPr/>
+      </w:pPr>
+      <w:r>
+        <w:rPr>
+          <w:rtl w:val="0"/>
+        </w:rPr>
+        <w:t xml:space="preserve">A typical way to run Iris programs from the command line is as follows:</w:t>
+      </w:r>
+    </w:p>
+    <w:p>
+      <w:pPr>
+        <w:rPr>
+          <w:rFonts w:ascii="Courier New" w:cs="Courier New" w:eastAsia="Courier New" w:hAnsi="Courier New"/>
+          <w:i w:val="1"/>
+          <w:sz w:val="20"/>
+          <w:szCs w:val="20"/>
+        </w:rPr>
+      </w:pPr>
+      <w:r>
+        <w:rPr>
+          <w:rFonts w:ascii="Courier New" w:cs="Courier New" w:eastAsia="Courier New" w:hAnsi="Courier New"/>
+          <w:i w:val="1"/>
+          <w:sz w:val="20"/>
+          <w:szCs w:val="20"/>
+          <w:rtl w:val="0"/>
+        </w:rPr>
+        <w:t xml:space="preserve">"%programfiles%\Helios Virtual Cockpit\Iris Screen exporter\iris-server.exe" "%userprofile%\documents\Iris_Screen_Exporter\iris.xml"</w:t>
+      </w:r>
+    </w:p>
+    <w:p>
+      <w:pPr>
+        <w:rPr/>
+      </w:pPr>
+      <w:r>
+        <w:rPr>
+          <w:rtl w:val="0"/>
+        </w:rPr>
+        <w:t xml:space="preserve">and</w:t>
+      </w:r>
+    </w:p>
+    <w:p>
+      <w:pPr>
+        <w:rPr>
+          <w:i w:val="1"/>
+        </w:rPr>
+      </w:pPr>
+      <w:r>
+        <w:rPr>
+          <w:rFonts w:ascii="Courier New" w:cs="Courier New" w:eastAsia="Courier New" w:hAnsi="Courier New"/>
+          <w:i w:val="1"/>
+          <w:sz w:val="20"/>
+          <w:szCs w:val="20"/>
+          <w:rtl w:val="0"/>
+        </w:rPr>
+        <w:t xml:space="preserve">"%programfiles%\Helios Virtual Cockpit\Iris Screen exporter\iris-client.exe" "%userprofile%\documents\Iris_Screen_Exporter\iris.xml"</w:t>
+      </w:r>
+      <w:r>
+        <w:rPr>
+          <w:rtl w:val="0"/>
+        </w:rPr>
+      </w:r>
+    </w:p>
+    <w:p>
+      <w:pPr>
+        <w:rPr/>
+      </w:pPr>
+      <w:r>
+        <w:rPr>
+          <w:b w:val="1"/>
+          <w:rtl w:val="0"/>
+        </w:rPr>
+        <w:t xml:space="preserve">Note: </w:t>
+      </w:r>
+      <w:r>
+        <w:rPr>
+          <w:rtl w:val="0"/>
+        </w:rPr>
+        <w:t xml:space="preserve"> All sets of double quotes are required since there are portions of the command which contains space characters.</w:t>
+      </w:r>
+      <w:r>
+        <w:rPr>
+          <w:rtl w:val="0"/>
+        </w:rPr>
+      </w:r>
+    </w:p>
+    <w:p>
+      <w:pPr>
+        <w:rPr/>
+      </w:pPr>
+      <w:r>
+        <w:rPr>
+          <w:rtl w:val="0"/>
+        </w:rPr>
       </w:r>
     </w:p>
     <w:p>
@@ -1899,8 +2538,8 @@
         <w:pStyle w:val="Heading3"/>
         <w:rPr/>
       </w:pPr>
-      <w:bookmarkStart w:colFirst="0" w:colLast="0" w:name="_2et92p0" w:id="7"/>
-      <w:bookmarkEnd w:id="7"/>
+      <w:bookmarkStart w:colFirst="0" w:colLast="0" w:name="_2et92p0" w:id="10"/>
+      <w:bookmarkEnd w:id="10"/>
       <w:r>
         <w:rPr>
           <w:rtl w:val="0"/>
@@ -1953,8 +2592,8 @@
           <w:vertAlign w:val="baseline"/>
         </w:rPr>
       </w:pPr>
-      <w:bookmarkStart w:colFirst="0" w:colLast="0" w:name="_3dy6vkm" w:id="8"/>
-      <w:bookmarkEnd w:id="8"/>
+      <w:bookmarkStart w:colFirst="0" w:colLast="0" w:name="_3dy6vkm" w:id="11"/>
+      <w:bookmarkEnd w:id="11"/>
       <w:r>
         <w:br w:type="page"/>
       </w:r>
@@ -1998,16 +2637,16 @@
           <wp:inline distB="0" distT="0" distL="114300" distR="114300">
             <wp:extent cx="5938520" cy="5243195"/>
             <wp:effectExtent b="0" l="0" r="0" t="0"/>
-            <wp:docPr id="5" name="image4.png"/>
+            <wp:docPr id="6" name="image2.png"/>
             <a:graphic>
               <a:graphicData uri="http://schemas.openxmlformats.org/drawingml/2006/picture">
                 <pic:pic>
                   <pic:nvPicPr>
-                    <pic:cNvPr id="0" name="image4.png"/>
+                    <pic:cNvPr id="0" name="image2.png"/>
                     <pic:cNvPicPr preferRelativeResize="0"/>
                   </pic:nvPicPr>
                   <pic:blipFill>
-                    <a:blip r:embed="rId12"/>
+                    <a:blip r:embed="rId15"/>
                     <a:srcRect b="0" l="0" r="0" t="0"/>
                     <a:stretch>
                       <a:fillRect/>
@@ -2118,8 +2757,8 @@
           <w:vertAlign w:val="baseline"/>
         </w:rPr>
       </w:pPr>
-      <w:bookmarkStart w:colFirst="0" w:colLast="0" w:name="_1t3h5sf" w:id="9"/>
-      <w:bookmarkEnd w:id="9"/>
+      <w:bookmarkStart w:colFirst="0" w:colLast="0" w:name="_1t3h5sf" w:id="12"/>
+      <w:bookmarkEnd w:id="12"/>
       <w:r>
         <w:rPr>
           <w:rtl w:val="0"/>
@@ -2199,7 +2838,7 @@
                     <pic:cNvPicPr preferRelativeResize="0"/>
                   </pic:nvPicPr>
                   <pic:blipFill>
-                    <a:blip r:embed="rId13"/>
+                    <a:blip r:embed="rId16"/>
                     <a:srcRect b="0" l="0" r="0" t="0"/>
                     <a:stretch>
                       <a:fillRect/>
@@ -2321,8 +2960,8 @@
       <w:pPr>
         <w:rPr/>
       </w:pPr>
-      <w:bookmarkStart w:colFirst="0" w:colLast="0" w:name="_4d34og8" w:id="10"/>
-      <w:bookmarkEnd w:id="10"/>
+      <w:bookmarkStart w:colFirst="0" w:colLast="0" w:name="_4d34og8" w:id="13"/>
+      <w:bookmarkEnd w:id="13"/>
       <w:r>
         <w:rPr>
           <w:vertAlign w:val="baseline"/>
@@ -2343,8 +2982,8 @@
           <w:vertAlign w:val="baseline"/>
         </w:rPr>
       </w:pPr>
-      <w:bookmarkStart w:colFirst="0" w:colLast="0" w:name="_j65h8os39wub" w:id="11"/>
-      <w:bookmarkEnd w:id="11"/>
+      <w:bookmarkStart w:colFirst="0" w:colLast="0" w:name="_j65h8os39wub" w:id="14"/>
+      <w:bookmarkEnd w:id="14"/>
       <w:r>
         <w:rPr>
           <w:rtl w:val="0"/>
@@ -2367,7 +3006,7 @@
         </w:rPr>
         <w:t xml:space="preserve">Typically when Iris is being used, the screen areas being captured by the Iris-Server are redundant however the images still need to be rendered to a screen.  There are various options available to avoid using physical screen real estate.  One is a software display device driver such as </w:t>
       </w:r>
-      <w:hyperlink r:id="rId14">
+      <w:hyperlink r:id="rId17">
         <w:r>
           <w:rPr>
             <w:color w:val="1155cc"/>
@@ -2408,8 +3047,8 @@
         <w:pStyle w:val="Heading2"/>
         <w:rPr/>
       </w:pPr>
-      <w:bookmarkStart w:colFirst="0" w:colLast="0" w:name="_srjwu38amjpm" w:id="12"/>
-      <w:bookmarkEnd w:id="12"/>
+      <w:bookmarkStart w:colFirst="0" w:colLast="0" w:name="_srjwu38amjpm" w:id="15"/>
+      <w:bookmarkEnd w:id="15"/>
       <w:r>
         <w:rPr>
           <w:rtl w:val="0"/>
@@ -3696,8 +4335,8 @@
       <w:pPr>
         <w:rPr/>
       </w:pPr>
-      <w:bookmarkStart w:colFirst="0" w:colLast="0" w:name="_yl3v6bjiqzh1" w:id="13"/>
-      <w:bookmarkEnd w:id="13"/>
+      <w:bookmarkStart w:colFirst="0" w:colLast="0" w:name="_yl3v6bjiqzh1" w:id="16"/>
+      <w:bookmarkEnd w:id="16"/>
       <w:r>
         <w:rPr>
           <w:rtl w:val="0"/>
@@ -3709,8 +4348,8 @@
         <w:pStyle w:val="Heading3"/>
         <w:rPr/>
       </w:pPr>
-      <w:bookmarkStart w:colFirst="0" w:colLast="0" w:name="_m3rgds1ga4k2" w:id="14"/>
-      <w:bookmarkEnd w:id="14"/>
+      <w:bookmarkStart w:colFirst="0" w:colLast="0" w:name="_m3rgds1ga4k2" w:id="17"/>
+      <w:bookmarkEnd w:id="17"/>
       <w:r>
         <w:rPr>
           <w:rtl w:val="0"/>
@@ -3723,8 +4362,8 @@
         <w:pStyle w:val="Heading4"/>
         <w:rPr/>
       </w:pPr>
-      <w:bookmarkStart w:colFirst="0" w:colLast="0" w:name="_dyecn0ou6x3l" w:id="15"/>
-      <w:bookmarkEnd w:id="15"/>
+      <w:bookmarkStart w:colFirst="0" w:colLast="0" w:name="_dyecn0ou6x3l" w:id="18"/>
+      <w:bookmarkEnd w:id="18"/>
       <w:r>
         <w:rPr>
           <w:rtl w:val="0"/>
@@ -5076,8 +5715,8 @@
         <w:pStyle w:val="Heading4"/>
         <w:rPr/>
       </w:pPr>
-      <w:bookmarkStart w:colFirst="0" w:colLast="0" w:name="_9h4hw7pezu62" w:id="16"/>
-      <w:bookmarkEnd w:id="16"/>
+      <w:bookmarkStart w:colFirst="0" w:colLast="0" w:name="_9h4hw7pezu62" w:id="19"/>
+      <w:bookmarkEnd w:id="19"/>
       <w:r>
         <w:rPr>
           <w:rtl w:val="0"/>
@@ -5754,8 +6393,8 @@
         <w:pStyle w:val="Heading5"/>
         <w:rPr/>
       </w:pPr>
-      <w:bookmarkStart w:colFirst="0" w:colLast="0" w:name="_oj0oeekvv6ra" w:id="17"/>
-      <w:bookmarkEnd w:id="17"/>
+      <w:bookmarkStart w:colFirst="0" w:colLast="0" w:name="_oj0oeekvv6ra" w:id="20"/>
+      <w:bookmarkEnd w:id="20"/>
       <w:r>
         <w:rPr>
           <w:rtl w:val="0"/>
@@ -6590,8 +7229,8 @@
         <w:pStyle w:val="Heading4"/>
         <w:rPr/>
       </w:pPr>
-      <w:bookmarkStart w:colFirst="0" w:colLast="0" w:name="_yoiy79z0oc4p" w:id="18"/>
-      <w:bookmarkEnd w:id="18"/>
+      <w:bookmarkStart w:colFirst="0" w:colLast="0" w:name="_yoiy79z0oc4p" w:id="21"/>
+      <w:bookmarkEnd w:id="21"/>
       <w:r>
         <w:rPr>
           <w:rtl w:val="0"/>
@@ -7823,8 +8462,8 @@
         <w:pStyle w:val="Heading5"/>
         <w:rPr/>
       </w:pPr>
-      <w:bookmarkStart w:colFirst="0" w:colLast="0" w:name="_qet1053zzy3e" w:id="19"/>
-      <w:bookmarkEnd w:id="19"/>
+      <w:bookmarkStart w:colFirst="0" w:colLast="0" w:name="_qet1053zzy3e" w:id="22"/>
+      <w:bookmarkEnd w:id="22"/>
       <w:r>
         <w:rPr>
           <w:rtl w:val="0"/>
@@ -7912,8 +8551,8 @@
         <w:pStyle w:val="Heading4"/>
         <w:rPr/>
       </w:pPr>
-      <w:bookmarkStart w:colFirst="0" w:colLast="0" w:name="_rp5ff08whafl" w:id="20"/>
-      <w:bookmarkEnd w:id="20"/>
+      <w:bookmarkStart w:colFirst="0" w:colLast="0" w:name="_rp5ff08whafl" w:id="23"/>
+      <w:bookmarkEnd w:id="23"/>
       <w:r>
         <w:rPr>
           <w:rtl w:val="0"/>
@@ -8496,12 +9135,64 @@
     <w:p>
       <w:pPr>
         <w:pStyle w:val="Heading2"/>
+        <w:rPr/>
+      </w:pPr>
+      <w:bookmarkStart w:colFirst="0" w:colLast="0" w:name="_ugomnhyizngx" w:id="24"/>
+      <w:bookmarkEnd w:id="24"/>
+      <w:r>
+        <w:rPr>
+          <w:rtl w:val="0"/>
+        </w:rPr>
+        <w:t xml:space="preserve">Alternative Clients</w:t>
+      </w:r>
+    </w:p>
+    <w:p>
+      <w:pPr>
+        <w:rPr/>
+      </w:pPr>
+      <w:r>
+        <w:rPr>
+          <w:rtl w:val="0"/>
+        </w:rPr>
+        <w:t xml:space="preserve">There have been a number of requests for clients to run on other platforms with a view to having external screens running on devices such as Raspberry Pi.  The only definite solution this project is aware of is Björn Andersson's </w:t>
+      </w:r>
+      <w:hyperlink r:id="rId18">
+        <w:r>
+          <w:rPr>
+            <w:color w:val="1155cc"/>
+            <w:u w:val="single"/>
+            <w:rtl w:val="0"/>
+          </w:rPr>
+          <w:t xml:space="preserve">WxPython Client on Github</w:t>
+        </w:r>
+      </w:hyperlink>
+      <w:r>
+        <w:rPr>
+          <w:rtl w:val="0"/>
+        </w:rPr>
+        <w:t xml:space="preserve">.</w:t>
+      </w:r>
+    </w:p>
+    <w:p>
+      <w:pPr>
+        <w:rPr/>
+      </w:pPr>
+      <w:r>
+        <w:rPr>
+          <w:rtl w:val="0"/>
+        </w:rPr>
+        <w:t xml:space="preserve">Iris is not the only software capable of capturing screens and sending them somewhere else for display.  The commonly used FFMpeg / FFPlay is capable of performing the same task.</w:t>
+      </w:r>
+    </w:p>
+    <w:p>
+      <w:pPr>
+        <w:pStyle w:val="Heading2"/>
         <w:rPr>
           <w:vertAlign w:val="baseline"/>
         </w:rPr>
       </w:pPr>
-      <w:bookmarkStart w:colFirst="0" w:colLast="0" w:name="_q78gvp37ng2j" w:id="21"/>
-      <w:bookmarkEnd w:id="21"/>
+      <w:bookmarkStart w:colFirst="0" w:colLast="0" w:name="_q78gvp37ng2j" w:id="25"/>
+      <w:bookmarkEnd w:id="25"/>
       <w:r>
         <w:rPr>
           <w:vertAlign w:val="baseline"/>
@@ -8523,7 +9214,7 @@
         </w:rPr>
         <w:t xml:space="preserve">The issues for Iris Screen Exporters can be viewed at </w:t>
       </w:r>
-      <w:hyperlink r:id="rId15">
+      <w:hyperlink r:id="rId19">
         <w:r>
           <w:rPr>
             <w:color w:val="0000ff"/>
@@ -8549,8 +9240,8 @@
         <w:ind w:left="720" w:hanging="360"/>
         <w:rPr/>
       </w:pPr>
-      <w:bookmarkStart w:colFirst="0" w:colLast="0" w:name="_2s8eyo1" w:id="22"/>
-      <w:bookmarkEnd w:id="22"/>
+      <w:bookmarkStart w:colFirst="0" w:colLast="0" w:name="_2s8eyo1" w:id="26"/>
+      <w:bookmarkEnd w:id="26"/>
       <w:r>
         <w:rPr>
           <w:vertAlign w:val="baseline"/>
@@ -8558,7 +9249,7 @@
         </w:rPr>
         <w:t xml:space="preserve">Flickering on client displays can happen due to Screen Capture failing intermittently because  Vsync is not enabled on the Server side machine.  </w:t>
       </w:r>
-      <w:hyperlink r:id="rId16">
+      <w:hyperlink r:id="rId20">
         <w:r>
           <w:rPr>
             <w:color w:val="0000ff"/>
@@ -8582,8 +9273,8 @@
         <w:pStyle w:val="Heading2"/>
         <w:rPr/>
       </w:pPr>
-      <w:bookmarkStart w:colFirst="0" w:colLast="0" w:name="_3rh39437j399" w:id="23"/>
-      <w:bookmarkEnd w:id="23"/>
+      <w:bookmarkStart w:colFirst="0" w:colLast="0" w:name="_3rh39437j399" w:id="27"/>
+      <w:bookmarkEnd w:id="27"/>
       <w:r>
         <w:rPr>
           <w:vertAlign w:val="baseline"/>
@@ -8602,8 +9293,8 @@
         <w:pStyle w:val="Heading4"/>
         <w:rPr/>
       </w:pPr>
-      <w:bookmarkStart w:colFirst="0" w:colLast="0" w:name="_9e9w0qp85coe" w:id="24"/>
-      <w:bookmarkEnd w:id="24"/>
+      <w:bookmarkStart w:colFirst="0" w:colLast="0" w:name="_9e9w0qp85coe" w:id="28"/>
+      <w:bookmarkEnd w:id="28"/>
       <w:r>
         <w:rPr>
           <w:rtl w:val="0"/>
@@ -9120,6 +9811,21 @@
     </w:sectPr>
   </w:body>
 </w:document>
+</file>
+
+<file path=word/footer1.xml><?xml version="1.0" encoding="utf-8"?>
+<w:ftr xmlns:mc="http://schemas.openxmlformats.org/markup-compatibility/2006" xmlns:o="urn:schemas-microsoft-com:office:office" xmlns:r="http://schemas.openxmlformats.org/officeDocument/2006/relationships" xmlns:m="http://schemas.openxmlformats.org/officeDocument/2006/math" xmlns:v="urn:schemas-microsoft-com:vml" xmlns:wp="http://schemas.openxmlformats.org/drawingml/2006/wordprocessingDrawing" xmlns:w10="urn:schemas-microsoft-com:office:word" xmlns:w="http://schemas.openxmlformats.org/wordprocessingml/2006/main" xmlns:wne="http://schemas.microsoft.com/office/word/2006/wordml" xmlns:sl="http://schemas.openxmlformats.org/schemaLibrary/2006/main" xmlns:a="http://schemas.openxmlformats.org/drawingml/2006/main" xmlns:pic="http://schemas.openxmlformats.org/drawingml/2006/picture" xmlns:c="http://schemas.openxmlformats.org/drawingml/2006/chart" xmlns:lc="http://schemas.openxmlformats.org/drawingml/2006/lockedCanvas" xmlns:dgm="http://schemas.openxmlformats.org/drawingml/2006/diagram" xmlns:wps="http://schemas.microsoft.com/office/word/2010/wordprocessingShape" xmlns:wpg="http://schemas.microsoft.com/office/word/2010/wordprocessingGroup" xmlns:w14="http://schemas.microsoft.com/office/word/2010/wordml" xmlns:w15="http://schemas.microsoft.com/office/word/2012/wordml">
+  <w:p>
+    <w:pPr>
+      <w:rPr/>
+    </w:pPr>
+    <w:r>
+      <w:rPr>
+        <w:rtl w:val="0"/>
+      </w:rPr>
+    </w:r>
+  </w:p>
+</w:ftr>
 </file>
 
 <file path=word/footnotes.xml><?xml version="1.0" encoding="utf-8"?>
@@ -9272,6 +9978,48 @@
         <w:rtl w:val="0"/>
       </w:rPr>
     </w:r>
+    <w:r>
+      <w:drawing>
+        <wp:anchor allowOverlap="1" behindDoc="1" distB="114300" distT="114300" distL="114300" distR="114300" hidden="0" layoutInCell="1" locked="0" relativeHeight="0" simplePos="0">
+          <wp:simplePos x="0" y="0"/>
+          <wp:positionH relativeFrom="column">
+            <wp:posOffset>1</wp:posOffset>
+          </wp:positionH>
+          <wp:positionV relativeFrom="paragraph">
+            <wp:posOffset>-195262</wp:posOffset>
+          </wp:positionV>
+          <wp:extent cx="404813" cy="404813"/>
+          <wp:effectExtent b="0" l="0" r="0" t="0"/>
+          <wp:wrapNone/>
+          <wp:docPr id="2" name="image6.png"/>
+          <a:graphic>
+            <a:graphicData uri="http://schemas.openxmlformats.org/drawingml/2006/picture">
+              <pic:pic>
+                <pic:nvPicPr>
+                  <pic:cNvPr id="0" name="image6.png"/>
+                  <pic:cNvPicPr preferRelativeResize="0"/>
+                </pic:nvPicPr>
+                <pic:blipFill>
+                  <a:blip r:embed="rId1"/>
+                  <a:srcRect b="0" l="0" r="0" t="0"/>
+                  <a:stretch>
+                    <a:fillRect/>
+                  </a:stretch>
+                </pic:blipFill>
+                <pic:spPr>
+                  <a:xfrm>
+                    <a:off x="0" y="0"/>
+                    <a:ext cx="404813" cy="404813"/>
+                  </a:xfrm>
+                  <a:prstGeom prst="rect"/>
+                  <a:ln/>
+                </pic:spPr>
+              </pic:pic>
+            </a:graphicData>
+          </a:graphic>
+        </wp:anchor>
+      </w:drawing>
+    </w:r>
   </w:p>
   <w:p>
     <w:pPr>
@@ -9307,6 +10055,21 @@
         <w:shd w:fill="auto" w:val="clear"/>
         <w:vertAlign w:val="baseline"/>
       </w:rPr>
+    </w:pPr>
+    <w:r>
+      <w:rPr>
+        <w:rtl w:val="0"/>
+      </w:rPr>
+    </w:r>
+  </w:p>
+</w:hdr>
+</file>
+
+<file path=word/header2.xml><?xml version="1.0" encoding="utf-8"?>
+<w:hdr xmlns:mc="http://schemas.openxmlformats.org/markup-compatibility/2006" xmlns:o="urn:schemas-microsoft-com:office:office" xmlns:r="http://schemas.openxmlformats.org/officeDocument/2006/relationships" xmlns:m="http://schemas.openxmlformats.org/officeDocument/2006/math" xmlns:v="urn:schemas-microsoft-com:vml" xmlns:wp="http://schemas.openxmlformats.org/drawingml/2006/wordprocessingDrawing" xmlns:w10="urn:schemas-microsoft-com:office:word" xmlns:w="http://schemas.openxmlformats.org/wordprocessingml/2006/main" xmlns:wne="http://schemas.microsoft.com/office/word/2006/wordml" xmlns:sl="http://schemas.openxmlformats.org/schemaLibrary/2006/main" xmlns:a="http://schemas.openxmlformats.org/drawingml/2006/main" xmlns:pic="http://schemas.openxmlformats.org/drawingml/2006/picture" xmlns:c="http://schemas.openxmlformats.org/drawingml/2006/chart" xmlns:lc="http://schemas.openxmlformats.org/drawingml/2006/lockedCanvas" xmlns:dgm="http://schemas.openxmlformats.org/drawingml/2006/diagram" xmlns:wps="http://schemas.microsoft.com/office/word/2010/wordprocessingShape" xmlns:wpg="http://schemas.microsoft.com/office/word/2010/wordprocessingGroup" xmlns:w14="http://schemas.microsoft.com/office/word/2010/wordml" xmlns:w15="http://schemas.microsoft.com/office/word/2012/wordml">
+  <w:p>
+    <w:pPr>
+      <w:rPr/>
     </w:pPr>
     <w:r>
       <w:rPr>

</xml_diff>

<commit_message>
PR to initiate Release build (#6)
* Added error checking on file operations, and moved the example configurations to the Documents folder of the user installing Iris.  Changed the shortcuts in the installer to reference the documents versions of the configurations.

* Update to build yaml
</commit_message>
<xml_diff>
--- a/src/common/Docs/Iris Screen Exporter.docx
+++ b/src/common/Docs/Iris Screen Exporter.docx
@@ -4,22 +4,129 @@
   <w:body>
     <w:p>
       <w:pPr>
-        <w:pStyle w:val="Heading1"/>
+        <w:pStyle w:val="Title"/>
+        <w:spacing w:line="240" w:lineRule="auto"/>
         <w:jc w:val="center"/>
         <w:rPr>
-          <w:vertAlign w:val="baseline"/>
+          <w:color w:val="990000"/>
+          <w:sz w:val="100"/>
+          <w:szCs w:val="100"/>
         </w:rPr>
       </w:pPr>
       <w:bookmarkStart w:colFirst="0" w:colLast="0" w:name="_gjdgxs" w:id="0"/>
       <w:bookmarkEnd w:id="0"/>
       <w:r>
         <w:rPr>
+          <w:color w:val="990000"/>
+          <w:sz w:val="100"/>
+          <w:szCs w:val="100"/>
+          <w:vertAlign w:val="baseline"/>
+          <w:rtl w:val="0"/>
+        </w:rPr>
+        <w:t xml:space="preserve">Iris Screen </w:t>
+      </w:r>
+      <w:r>
+        <w:rPr>
+          <w:color w:val="990000"/>
+          <w:sz w:val="100"/>
+          <w:szCs w:val="100"/>
+          <w:vertAlign w:val="baseline"/>
+        </w:rPr>
+        <w:drawing>
+          <wp:anchor allowOverlap="1" behindDoc="1" distB="114300" distT="114300" distL="114300" distR="114300" hidden="0" layoutInCell="1" locked="0" relativeHeight="0" simplePos="0">
+            <wp:simplePos x="0" y="0"/>
+            <wp:positionH relativeFrom="page">
+              <wp:posOffset>914400</wp:posOffset>
+            </wp:positionH>
+            <wp:positionV relativeFrom="page">
+              <wp:posOffset>2162175</wp:posOffset>
+            </wp:positionV>
+            <wp:extent cx="5943600" cy="5943600"/>
+            <wp:effectExtent b="0" l="0" r="0" t="0"/>
+            <wp:wrapNone/>
+            <wp:docPr id="7" name="image8.png"/>
+            <a:graphic>
+              <a:graphicData uri="http://schemas.openxmlformats.org/drawingml/2006/picture">
+                <pic:pic>
+                  <pic:nvPicPr>
+                    <pic:cNvPr id="0" name="image8.png"/>
+                    <pic:cNvPicPr preferRelativeResize="0"/>
+                  </pic:nvPicPr>
+                  <pic:blipFill>
+                    <a:blip r:embed="rId7">
+                      <a:alphaModFix amt="66000"/>
+                    </a:blip>
+                    <a:srcRect b="0" l="0" r="0" t="0"/>
+                    <a:stretch>
+                      <a:fillRect/>
+                    </a:stretch>
+                  </pic:blipFill>
+                  <pic:spPr>
+                    <a:xfrm>
+                      <a:off x="0" y="0"/>
+                      <a:ext cx="5943600" cy="5943600"/>
+                    </a:xfrm>
+                    <a:prstGeom prst="rect"/>
+                    <a:ln/>
+                  </pic:spPr>
+                </pic:pic>
+              </a:graphicData>
+            </a:graphic>
+          </wp:anchor>
+        </w:drawing>
+      </w:r>
+      <w:r>
+        <w:rPr>
+          <w:color w:val="990000"/>
+          <w:sz w:val="100"/>
+          <w:szCs w:val="100"/>
+          <w:vertAlign w:val="baseline"/>
+          <w:rtl w:val="0"/>
+        </w:rPr>
+        <w:t xml:space="preserve">Exporter</w:t>
+      </w:r>
+      <w:r>
+        <w:rPr>
+          <w:rtl w:val="0"/>
+        </w:rPr>
+      </w:r>
+    </w:p>
+    <w:p>
+      <w:pPr>
+        <w:pStyle w:val="Subtitle"/>
+        <w:jc w:val="center"/>
+        <w:rPr>
           <w:b w:val="1"/>
-          <w:vertAlign w:val="baseline"/>
-          <w:rtl w:val="0"/>
-        </w:rPr>
-        <w:t xml:space="preserve">Iris Screen Exporter</w:t>
-      </w:r>
+          <w:color w:val="fce5cd"/>
+          <w:sz w:val="100"/>
+          <w:szCs w:val="100"/>
+        </w:rPr>
+      </w:pPr>
+      <w:bookmarkStart w:colFirst="0" w:colLast="0" w:name="_k2e1d1zagkmj" w:id="1"/>
+      <w:bookmarkEnd w:id="1"/>
+      <w:r>
+        <w:rPr>
+          <w:b w:val="1"/>
+          <w:color w:val="fce5cd"/>
+          <w:sz w:val="100"/>
+          <w:szCs w:val="100"/>
+          <w:rtl w:val="0"/>
+        </w:rPr>
+        <w:t xml:space="preserve">User Guide</w:t>
+      </w:r>
+    </w:p>
+    <w:p>
+      <w:pPr>
+        <w:pStyle w:val="Subtitle"/>
+        <w:jc w:val="center"/>
+        <w:rPr>
+          <w:color w:val="ea9999"/>
+          <w:sz w:val="72"/>
+          <w:szCs w:val="72"/>
+        </w:rPr>
+      </w:pPr>
+      <w:bookmarkStart w:colFirst="0" w:colLast="0" w:name="_fxo3635ueio0" w:id="2"/>
+      <w:bookmarkEnd w:id="2"/>
       <w:r>
         <w:rPr>
           <w:rtl w:val="0"/>
@@ -35,6 +142,149 @@
         <w:rPr>
           <w:rtl w:val="0"/>
         </w:rPr>
+      </w:r>
+    </w:p>
+    <w:p>
+      <w:pPr>
+        <w:jc w:val="center"/>
+        <w:rPr/>
+      </w:pPr>
+      <w:r>
+        <w:rPr>
+          <w:rtl w:val="0"/>
+        </w:rPr>
+      </w:r>
+    </w:p>
+    <w:p>
+      <w:pPr>
+        <w:jc w:val="center"/>
+        <w:rPr/>
+      </w:pPr>
+      <w:r>
+        <w:rPr>
+          <w:rtl w:val="0"/>
+        </w:rPr>
+      </w:r>
+    </w:p>
+    <w:p>
+      <w:pPr>
+        <w:jc w:val="center"/>
+        <w:rPr/>
+      </w:pPr>
+      <w:r>
+        <w:rPr>
+          <w:rtl w:val="0"/>
+        </w:rPr>
+      </w:r>
+    </w:p>
+    <w:p>
+      <w:pPr>
+        <w:jc w:val="center"/>
+        <w:rPr/>
+      </w:pPr>
+      <w:r>
+        <w:rPr>
+          <w:rtl w:val="0"/>
+        </w:rPr>
+      </w:r>
+    </w:p>
+    <w:p>
+      <w:pPr>
+        <w:jc w:val="center"/>
+        <w:rPr/>
+      </w:pPr>
+      <w:r>
+        <w:rPr>
+          <w:rtl w:val="0"/>
+        </w:rPr>
+      </w:r>
+    </w:p>
+    <w:p>
+      <w:pPr>
+        <w:jc w:val="center"/>
+        <w:rPr/>
+      </w:pPr>
+      <w:r>
+        <w:rPr>
+          <w:rtl w:val="0"/>
+        </w:rPr>
+      </w:r>
+    </w:p>
+    <w:p>
+      <w:pPr>
+        <w:jc w:val="center"/>
+        <w:rPr/>
+      </w:pPr>
+      <w:r>
+        <w:rPr>
+          <w:rtl w:val="0"/>
+        </w:rPr>
+      </w:r>
+    </w:p>
+    <w:p>
+      <w:pPr>
+        <w:jc w:val="center"/>
+        <w:rPr/>
+      </w:pPr>
+      <w:r>
+        <w:rPr>
+          <w:rtl w:val="0"/>
+        </w:rPr>
+      </w:r>
+    </w:p>
+    <w:p>
+      <w:pPr>
+        <w:jc w:val="center"/>
+        <w:rPr/>
+      </w:pPr>
+      <w:r>
+        <w:rPr>
+          <w:rtl w:val="0"/>
+        </w:rPr>
+      </w:r>
+    </w:p>
+    <w:p>
+      <w:pPr>
+        <w:jc w:val="center"/>
+        <w:rPr/>
+      </w:pPr>
+      <w:r>
+        <w:rPr>
+          <w:rtl w:val="0"/>
+        </w:rPr>
+      </w:r>
+    </w:p>
+    <w:p>
+      <w:pPr>
+        <w:jc w:val="center"/>
+        <w:rPr/>
+      </w:pPr>
+      <w:r>
+        <w:rPr>
+          <w:rtl w:val="0"/>
+        </w:rPr>
+      </w:r>
+    </w:p>
+    <w:p>
+      <w:pPr>
+        <w:jc w:val="center"/>
+        <w:rPr/>
+      </w:pPr>
+      <w:r>
+        <w:rPr>
+          <w:rtl w:val="0"/>
+        </w:rPr>
+      </w:r>
+    </w:p>
+    <w:p>
+      <w:pPr>
+        <w:jc w:val="center"/>
+        <w:rPr/>
+      </w:pPr>
+      <w:r>
+        <w:rPr>
+          <w:rtl w:val="0"/>
+        </w:rPr>
         <w:t xml:space="preserve">Originally Written by </w:t>
       </w:r>
       <w:r>
@@ -70,6 +320,15 @@
           <w:rtl w:val="0"/>
         </w:rPr>
         <w:t xml:space="preserve">Helios Virtual Cockpit Contributors</w:t>
+        <w:br w:type="textWrapping"/>
+      </w:r>
+      <w:r>
+        <w:br w:type="page"/>
+      </w:r>
+      <w:r>
+        <w:rPr>
+          <w:rtl w:val="0"/>
+        </w:rPr>
       </w:r>
     </w:p>
     <w:p>
@@ -170,9 +429,17 @@
             </w:tabs>
             <w:spacing w:after="0" w:before="60" w:line="240" w:lineRule="auto"/>
             <w:rPr>
+              <w:rFonts w:ascii="Arial" w:cs="Arial" w:eastAsia="Arial" w:hAnsi="Arial"/>
               <w:b w:val="1"/>
+              <w:i w:val="0"/>
+              <w:smallCaps w:val="0"/>
+              <w:strike w:val="0"/>
               <w:color w:val="000000"/>
+              <w:sz w:val="22"/>
+              <w:szCs w:val="22"/>
               <w:u w:val="none"/>
+              <w:shd w:fill="auto" w:val="clear"/>
+              <w:vertAlign w:val="baseline"/>
             </w:rPr>
           </w:pPr>
           <w:r>
@@ -216,8 +483,17 @@
             <w:spacing w:after="0" w:before="60" w:line="240" w:lineRule="auto"/>
             <w:ind w:left="360" w:firstLine="0"/>
             <w:rPr>
+              <w:rFonts w:ascii="Arial" w:cs="Arial" w:eastAsia="Arial" w:hAnsi="Arial"/>
+              <w:b w:val="0"/>
+              <w:i w:val="0"/>
+              <w:smallCaps w:val="0"/>
+              <w:strike w:val="0"/>
               <w:color w:val="000000"/>
+              <w:sz w:val="22"/>
+              <w:szCs w:val="22"/>
               <w:u w:val="none"/>
+              <w:shd w:fill="auto" w:val="clear"/>
+              <w:vertAlign w:val="baseline"/>
             </w:rPr>
           </w:pPr>
           <w:hyperlink w:anchor="">
@@ -256,8 +532,17 @@
             <w:spacing w:after="0" w:before="60" w:line="240" w:lineRule="auto"/>
             <w:ind w:left="360" w:firstLine="0"/>
             <w:rPr>
+              <w:rFonts w:ascii="Arial" w:cs="Arial" w:eastAsia="Arial" w:hAnsi="Arial"/>
+              <w:b w:val="0"/>
+              <w:i w:val="0"/>
+              <w:smallCaps w:val="0"/>
+              <w:strike w:val="0"/>
               <w:color w:val="000000"/>
+              <w:sz w:val="22"/>
+              <w:szCs w:val="22"/>
               <w:u w:val="none"/>
+              <w:shd w:fill="auto" w:val="clear"/>
+              <w:vertAlign w:val="baseline"/>
             </w:rPr>
           </w:pPr>
           <w:hyperlink w:anchor="">
@@ -296,8 +581,17 @@
             <w:spacing w:after="0" w:before="60" w:line="240" w:lineRule="auto"/>
             <w:ind w:left="720" w:firstLine="0"/>
             <w:rPr>
+              <w:rFonts w:ascii="Arial" w:cs="Arial" w:eastAsia="Arial" w:hAnsi="Arial"/>
+              <w:b w:val="0"/>
+              <w:i w:val="0"/>
+              <w:smallCaps w:val="0"/>
+              <w:strike w:val="0"/>
               <w:color w:val="000000"/>
+              <w:sz w:val="22"/>
+              <w:szCs w:val="22"/>
               <w:u w:val="none"/>
+              <w:shd w:fill="auto" w:val="clear"/>
+              <w:vertAlign w:val="baseline"/>
             </w:rPr>
           </w:pPr>
           <w:hyperlink w:anchor="_wse0cx1uvg16">
@@ -336,8 +630,17 @@
             <w:spacing w:after="0" w:before="60" w:line="240" w:lineRule="auto"/>
             <w:ind w:left="720" w:firstLine="0"/>
             <w:rPr>
+              <w:rFonts w:ascii="Arial" w:cs="Arial" w:eastAsia="Arial" w:hAnsi="Arial"/>
+              <w:b w:val="0"/>
+              <w:i w:val="0"/>
+              <w:smallCaps w:val="0"/>
+              <w:strike w:val="0"/>
               <w:color w:val="000000"/>
+              <w:sz w:val="22"/>
+              <w:szCs w:val="22"/>
               <w:u w:val="none"/>
+              <w:shd w:fill="auto" w:val="clear"/>
+              <w:vertAlign w:val="baseline"/>
             </w:rPr>
           </w:pPr>
           <w:hyperlink w:anchor="">
@@ -376,8 +679,17 @@
             <w:spacing w:after="0" w:before="60" w:line="240" w:lineRule="auto"/>
             <w:ind w:left="720" w:firstLine="0"/>
             <w:rPr>
+              <w:rFonts w:ascii="Arial" w:cs="Arial" w:eastAsia="Arial" w:hAnsi="Arial"/>
+              <w:b w:val="0"/>
+              <w:i w:val="0"/>
+              <w:smallCaps w:val="0"/>
+              <w:strike w:val="0"/>
               <w:color w:val="000000"/>
+              <w:sz w:val="22"/>
+              <w:szCs w:val="22"/>
               <w:u w:val="none"/>
+              <w:shd w:fill="auto" w:val="clear"/>
+              <w:vertAlign w:val="baseline"/>
             </w:rPr>
           </w:pPr>
           <w:hyperlink w:anchor="_fknvkmmfsaz1">
@@ -416,8 +728,17 @@
             <w:spacing w:after="0" w:before="60" w:line="240" w:lineRule="auto"/>
             <w:ind w:left="720" w:firstLine="0"/>
             <w:rPr>
+              <w:rFonts w:ascii="Arial" w:cs="Arial" w:eastAsia="Arial" w:hAnsi="Arial"/>
+              <w:b w:val="0"/>
+              <w:i w:val="0"/>
+              <w:smallCaps w:val="0"/>
+              <w:strike w:val="0"/>
               <w:color w:val="000000"/>
+              <w:sz w:val="22"/>
+              <w:szCs w:val="22"/>
               <w:u w:val="none"/>
+              <w:shd w:fill="auto" w:val="clear"/>
+              <w:vertAlign w:val="baseline"/>
             </w:rPr>
           </w:pPr>
           <w:hyperlink w:anchor="_2et92p0">
@@ -456,8 +777,17 @@
             <w:spacing w:after="0" w:before="60" w:line="240" w:lineRule="auto"/>
             <w:ind w:left="360" w:firstLine="0"/>
             <w:rPr>
+              <w:rFonts w:ascii="Arial" w:cs="Arial" w:eastAsia="Arial" w:hAnsi="Arial"/>
+              <w:b w:val="0"/>
+              <w:i w:val="0"/>
+              <w:smallCaps w:val="0"/>
+              <w:strike w:val="0"/>
               <w:color w:val="000000"/>
+              <w:sz w:val="22"/>
+              <w:szCs w:val="22"/>
               <w:u w:val="none"/>
+              <w:shd w:fill="auto" w:val="clear"/>
+              <w:vertAlign w:val="baseline"/>
             </w:rPr>
           </w:pPr>
           <w:hyperlink w:anchor="_3dy6vkm">
@@ -496,8 +826,17 @@
             <w:spacing w:after="0" w:before="60" w:line="240" w:lineRule="auto"/>
             <w:ind w:left="720" w:firstLine="0"/>
             <w:rPr>
+              <w:rFonts w:ascii="Arial" w:cs="Arial" w:eastAsia="Arial" w:hAnsi="Arial"/>
+              <w:b w:val="0"/>
+              <w:i w:val="0"/>
+              <w:smallCaps w:val="0"/>
+              <w:strike w:val="0"/>
               <w:color w:val="000000"/>
+              <w:sz w:val="22"/>
+              <w:szCs w:val="22"/>
               <w:u w:val="none"/>
+              <w:shd w:fill="auto" w:val="clear"/>
+              <w:vertAlign w:val="baseline"/>
             </w:rPr>
           </w:pPr>
           <w:hyperlink w:anchor="">
@@ -536,8 +875,17 @@
             <w:spacing w:after="0" w:before="60" w:line="240" w:lineRule="auto"/>
             <w:ind w:left="1080" w:firstLine="0"/>
             <w:rPr>
+              <w:rFonts w:ascii="Arial" w:cs="Arial" w:eastAsia="Arial" w:hAnsi="Arial"/>
+              <w:b w:val="0"/>
+              <w:i w:val="0"/>
+              <w:smallCaps w:val="0"/>
+              <w:strike w:val="0"/>
               <w:color w:val="000000"/>
+              <w:sz w:val="22"/>
+              <w:szCs w:val="22"/>
               <w:u w:val="none"/>
+              <w:shd w:fill="auto" w:val="clear"/>
+              <w:vertAlign w:val="baseline"/>
             </w:rPr>
           </w:pPr>
           <w:hyperlink w:anchor="">
@@ -576,15 +924,33 @@
             <w:spacing w:after="0" w:before="60" w:line="240" w:lineRule="auto"/>
             <w:ind w:left="720" w:firstLine="0"/>
             <w:rPr>
+              <w:rFonts w:ascii="Arial" w:cs="Arial" w:eastAsia="Arial" w:hAnsi="Arial"/>
+              <w:b w:val="0"/>
+              <w:i w:val="0"/>
+              <w:smallCaps w:val="0"/>
+              <w:strike w:val="0"/>
               <w:color w:val="000000"/>
+              <w:sz w:val="22"/>
+              <w:szCs w:val="22"/>
               <w:u w:val="none"/>
+              <w:shd w:fill="auto" w:val="clear"/>
+              <w:vertAlign w:val="baseline"/>
             </w:rPr>
           </w:pPr>
           <w:hyperlink w:anchor="_j65h8os39wub">
             <w:r>
               <w:rPr>
+                <w:rFonts w:ascii="Calibri" w:cs="Calibri" w:eastAsia="Calibri" w:hAnsi="Calibri"/>
+                <w:b w:val="0"/>
+                <w:i w:val="0"/>
+                <w:smallCaps w:val="0"/>
+                <w:strike w:val="0"/>
                 <w:color w:val="000000"/>
+                <w:sz w:val="22"/>
+                <w:szCs w:val="22"/>
                 <w:u w:val="none"/>
+                <w:shd w:fill="auto" w:val="clear"/>
+                <w:vertAlign w:val="baseline"/>
                 <w:rtl w:val="0"/>
               </w:rPr>
               <w:t xml:space="preserve">Usage Notes</w:t>
@@ -607,8 +973,17 @@
             <w:spacing w:after="0" w:before="60" w:line="240" w:lineRule="auto"/>
             <w:ind w:left="360" w:firstLine="0"/>
             <w:rPr>
+              <w:rFonts w:ascii="Arial" w:cs="Arial" w:eastAsia="Arial" w:hAnsi="Arial"/>
+              <w:b w:val="0"/>
+              <w:i w:val="0"/>
+              <w:smallCaps w:val="0"/>
+              <w:strike w:val="0"/>
               <w:color w:val="000000"/>
+              <w:sz w:val="22"/>
+              <w:szCs w:val="22"/>
               <w:u w:val="none"/>
+              <w:shd w:fill="auto" w:val="clear"/>
+              <w:vertAlign w:val="baseline"/>
             </w:rPr>
           </w:pPr>
           <w:hyperlink w:anchor="_srjwu38amjpm">
@@ -647,8 +1022,17 @@
             <w:spacing w:after="0" w:before="60" w:line="240" w:lineRule="auto"/>
             <w:ind w:left="720" w:firstLine="0"/>
             <w:rPr>
+              <w:rFonts w:ascii="Arial" w:cs="Arial" w:eastAsia="Arial" w:hAnsi="Arial"/>
+              <w:b w:val="0"/>
+              <w:i w:val="0"/>
+              <w:smallCaps w:val="0"/>
+              <w:strike w:val="0"/>
               <w:color w:val="000000"/>
+              <w:sz w:val="22"/>
+              <w:szCs w:val="22"/>
               <w:u w:val="none"/>
+              <w:shd w:fill="auto" w:val="clear"/>
+              <w:vertAlign w:val="baseline"/>
             </w:rPr>
           </w:pPr>
           <w:hyperlink w:anchor="_m3rgds1ga4k2">
@@ -687,8 +1071,17 @@
             <w:spacing w:after="0" w:before="60" w:line="240" w:lineRule="auto"/>
             <w:ind w:left="1080" w:firstLine="0"/>
             <w:rPr>
+              <w:rFonts w:ascii="Arial" w:cs="Arial" w:eastAsia="Arial" w:hAnsi="Arial"/>
+              <w:b w:val="0"/>
+              <w:i w:val="0"/>
+              <w:smallCaps w:val="0"/>
+              <w:strike w:val="0"/>
               <w:color w:val="000000"/>
+              <w:sz w:val="22"/>
+              <w:szCs w:val="22"/>
               <w:u w:val="none"/>
+              <w:shd w:fill="auto" w:val="clear"/>
+              <w:vertAlign w:val="baseline"/>
             </w:rPr>
           </w:pPr>
           <w:hyperlink w:anchor="_dyecn0ou6x3l">
@@ -727,8 +1120,17 @@
             <w:spacing w:after="0" w:before="60" w:line="240" w:lineRule="auto"/>
             <w:ind w:left="1080" w:firstLine="0"/>
             <w:rPr>
+              <w:rFonts w:ascii="Arial" w:cs="Arial" w:eastAsia="Arial" w:hAnsi="Arial"/>
+              <w:b w:val="0"/>
+              <w:i w:val="0"/>
+              <w:smallCaps w:val="0"/>
+              <w:strike w:val="0"/>
               <w:color w:val="000000"/>
+              <w:sz w:val="22"/>
+              <w:szCs w:val="22"/>
               <w:u w:val="none"/>
+              <w:shd w:fill="auto" w:val="clear"/>
+              <w:vertAlign w:val="baseline"/>
             </w:rPr>
           </w:pPr>
           <w:hyperlink w:anchor="_9h4hw7pezu62">
@@ -767,8 +1169,17 @@
             <w:spacing w:after="0" w:before="60" w:line="240" w:lineRule="auto"/>
             <w:ind w:left="1080" w:firstLine="0"/>
             <w:rPr>
+              <w:rFonts w:ascii="Arial" w:cs="Arial" w:eastAsia="Arial" w:hAnsi="Arial"/>
+              <w:b w:val="0"/>
+              <w:i w:val="0"/>
+              <w:smallCaps w:val="0"/>
+              <w:strike w:val="0"/>
               <w:color w:val="000000"/>
+              <w:sz w:val="22"/>
+              <w:szCs w:val="22"/>
               <w:u w:val="none"/>
+              <w:shd w:fill="auto" w:val="clear"/>
+              <w:vertAlign w:val="baseline"/>
             </w:rPr>
           </w:pPr>
           <w:hyperlink w:anchor="_yoiy79z0oc4p">
@@ -807,8 +1218,17 @@
             <w:spacing w:after="0" w:before="60" w:line="240" w:lineRule="auto"/>
             <w:ind w:left="1080" w:firstLine="0"/>
             <w:rPr>
+              <w:rFonts w:ascii="Arial" w:cs="Arial" w:eastAsia="Arial" w:hAnsi="Arial"/>
+              <w:b w:val="0"/>
+              <w:i w:val="0"/>
+              <w:smallCaps w:val="0"/>
+              <w:strike w:val="0"/>
               <w:color w:val="000000"/>
+              <w:sz w:val="22"/>
+              <w:szCs w:val="22"/>
               <w:u w:val="none"/>
+              <w:shd w:fill="auto" w:val="clear"/>
+              <w:vertAlign w:val="baseline"/>
             </w:rPr>
           </w:pPr>
           <w:hyperlink w:anchor="_rp5ff08whafl">
@@ -847,14 +1267,23 @@
             <w:spacing w:after="0" w:before="60" w:line="240" w:lineRule="auto"/>
             <w:ind w:left="360" w:firstLine="0"/>
             <w:rPr>
+              <w:rFonts w:ascii="Arial" w:cs="Arial" w:eastAsia="Arial" w:hAnsi="Arial"/>
+              <w:b w:val="0"/>
+              <w:i w:val="0"/>
+              <w:smallCaps w:val="0"/>
+              <w:strike w:val="0"/>
               <w:color w:val="000000"/>
+              <w:sz w:val="22"/>
+              <w:szCs w:val="22"/>
               <w:u w:val="none"/>
+              <w:shd w:fill="auto" w:val="clear"/>
+              <w:vertAlign w:val="baseline"/>
             </w:rPr>
           </w:pPr>
-          <w:hyperlink w:anchor="_q78gvp37ng2j">
-            <w:r>
-              <w:rPr>
-                <w:rFonts w:ascii="Calibri" w:cs="Calibri" w:eastAsia="Calibri" w:hAnsi="Calibri"/>
+          <w:hyperlink w:anchor="_ugomnhyizngx">
+            <w:r>
+              <w:rPr>
+                <w:rFonts w:ascii="Arial" w:cs="Arial" w:eastAsia="Arial" w:hAnsi="Arial"/>
                 <w:b w:val="0"/>
                 <w:i w:val="0"/>
                 <w:smallCaps w:val="0"/>
@@ -867,7 +1296,7 @@
                 <w:vertAlign w:val="baseline"/>
                 <w:rtl w:val="0"/>
               </w:rPr>
-              <w:t xml:space="preserve">Known Issues</w:t>
+              <w:t xml:space="preserve">Alternative Clients</w:t>
               <w:tab/>
               <w:t xml:space="preserve">17</w:t>
             </w:r>
@@ -887,8 +1316,66 @@
             <w:spacing w:after="0" w:before="60" w:line="240" w:lineRule="auto"/>
             <w:ind w:left="360" w:firstLine="0"/>
             <w:rPr>
+              <w:rFonts w:ascii="Arial" w:cs="Arial" w:eastAsia="Arial" w:hAnsi="Arial"/>
+              <w:b w:val="0"/>
+              <w:i w:val="0"/>
+              <w:smallCaps w:val="0"/>
+              <w:strike w:val="0"/>
               <w:color w:val="000000"/>
+              <w:sz w:val="22"/>
+              <w:szCs w:val="22"/>
               <w:u w:val="none"/>
+              <w:shd w:fill="auto" w:val="clear"/>
+              <w:vertAlign w:val="baseline"/>
+            </w:rPr>
+          </w:pPr>
+          <w:hyperlink w:anchor="_q78gvp37ng2j">
+            <w:r>
+              <w:rPr>
+                <w:rFonts w:ascii="Calibri" w:cs="Calibri" w:eastAsia="Calibri" w:hAnsi="Calibri"/>
+                <w:b w:val="0"/>
+                <w:i w:val="0"/>
+                <w:smallCaps w:val="0"/>
+                <w:strike w:val="0"/>
+                <w:color w:val="000000"/>
+                <w:sz w:val="22"/>
+                <w:szCs w:val="22"/>
+                <w:u w:val="none"/>
+                <w:shd w:fill="auto" w:val="clear"/>
+                <w:vertAlign w:val="baseline"/>
+                <w:rtl w:val="0"/>
+              </w:rPr>
+              <w:t xml:space="preserve">Known Issues</w:t>
+              <w:tab/>
+              <w:t xml:space="preserve">17</w:t>
+            </w:r>
+          </w:hyperlink>
+          <w:r>
+            <w:rPr>
+              <w:rtl w:val="0"/>
+            </w:rPr>
+          </w:r>
+        </w:p>
+        <w:p>
+          <w:pPr>
+            <w:widowControl w:val="0"/>
+            <w:tabs>
+              <w:tab w:val="right" w:leader="none" w:pos="12000"/>
+            </w:tabs>
+            <w:spacing w:after="0" w:before="60" w:line="240" w:lineRule="auto"/>
+            <w:ind w:left="360" w:firstLine="0"/>
+            <w:rPr>
+              <w:rFonts w:ascii="Arial" w:cs="Arial" w:eastAsia="Arial" w:hAnsi="Arial"/>
+              <w:b w:val="0"/>
+              <w:i w:val="0"/>
+              <w:smallCaps w:val="0"/>
+              <w:strike w:val="0"/>
+              <w:color w:val="000000"/>
+              <w:sz w:val="22"/>
+              <w:szCs w:val="22"/>
+              <w:u w:val="none"/>
+              <w:shd w:fill="auto" w:val="clear"/>
+              <w:vertAlign w:val="baseline"/>
             </w:rPr>
           </w:pPr>
           <w:hyperlink w:anchor="_3rh39437j399">
@@ -927,8 +1414,17 @@
             <w:spacing w:after="0" w:before="60" w:line="240" w:lineRule="auto"/>
             <w:ind w:left="1080" w:firstLine="0"/>
             <w:rPr>
+              <w:rFonts w:ascii="Arial" w:cs="Arial" w:eastAsia="Arial" w:hAnsi="Arial"/>
+              <w:b w:val="0"/>
+              <w:i w:val="0"/>
+              <w:smallCaps w:val="0"/>
+              <w:strike w:val="0"/>
               <w:color w:val="000000"/>
+              <w:sz w:val="22"/>
+              <w:szCs w:val="22"/>
               <w:u w:val="none"/>
+              <w:shd w:fill="auto" w:val="clear"/>
+              <w:vertAlign w:val="baseline"/>
             </w:rPr>
           </w:pPr>
           <w:hyperlink w:anchor="_9e9w0qp85coe">
@@ -967,8 +1463,17 @@
             <w:spacing w:after="0" w:before="60" w:line="240" w:lineRule="auto"/>
             <w:ind w:left="1080" w:firstLine="0"/>
             <w:rPr>
+              <w:rFonts w:ascii="Arial" w:cs="Arial" w:eastAsia="Arial" w:hAnsi="Arial"/>
+              <w:b w:val="0"/>
+              <w:i w:val="0"/>
+              <w:smallCaps w:val="0"/>
+              <w:strike w:val="0"/>
               <w:color w:val="000000"/>
+              <w:sz w:val="22"/>
+              <w:szCs w:val="22"/>
               <w:u w:val="none"/>
+              <w:shd w:fill="auto" w:val="clear"/>
+              <w:vertAlign w:val="baseline"/>
             </w:rPr>
           </w:pPr>
           <w:hyperlink w:anchor="">
@@ -1007,8 +1512,17 @@
             <w:spacing w:after="0" w:before="60" w:line="240" w:lineRule="auto"/>
             <w:ind w:left="1080" w:firstLine="0"/>
             <w:rPr>
+              <w:rFonts w:ascii="Arial" w:cs="Arial" w:eastAsia="Arial" w:hAnsi="Arial"/>
+              <w:b w:val="0"/>
+              <w:i w:val="0"/>
+              <w:smallCaps w:val="0"/>
+              <w:strike w:val="0"/>
               <w:color w:val="000000"/>
+              <w:sz w:val="22"/>
+              <w:szCs w:val="22"/>
               <w:u w:val="none"/>
+              <w:shd w:fill="auto" w:val="clear"/>
+              <w:vertAlign w:val="baseline"/>
             </w:rPr>
           </w:pPr>
           <w:hyperlink w:anchor="">
@@ -1029,7 +1543,7 @@
               </w:rPr>
               <w:t xml:space="preserve">1.0.2020.0531</w:t>
               <w:tab/>
-              <w:t xml:space="preserve">17</w:t>
+              <w:t xml:space="preserve">18</w:t>
             </w:r>
           </w:hyperlink>
           <w:r>
@@ -1047,8 +1561,17 @@
             <w:spacing w:after="0" w:before="60" w:line="240" w:lineRule="auto"/>
             <w:ind w:left="1080" w:firstLine="0"/>
             <w:rPr>
+              <w:rFonts w:ascii="Arial" w:cs="Arial" w:eastAsia="Arial" w:hAnsi="Arial"/>
+              <w:b w:val="0"/>
+              <w:i w:val="0"/>
+              <w:smallCaps w:val="0"/>
+              <w:strike w:val="0"/>
               <w:color w:val="000000"/>
+              <w:sz w:val="22"/>
+              <w:szCs w:val="22"/>
               <w:u w:val="none"/>
+              <w:shd w:fill="auto" w:val="clear"/>
+              <w:vertAlign w:val="baseline"/>
             </w:rPr>
           </w:pPr>
           <w:hyperlink w:anchor="">
@@ -1098,10 +1621,10 @@
     </w:p>
     <w:p>
       <w:pPr>
-        <w:rPr>
-          <w:vertAlign w:val="baseline"/>
-        </w:rPr>
-      </w:pPr>
+        <w:rPr/>
+      </w:pPr>
+      <w:bookmarkStart w:colFirst="0" w:colLast="0" w:name="_39ianfoqipfb" w:id="3"/>
+      <w:bookmarkEnd w:id="3"/>
       <w:r>
         <w:br w:type="page"/>
       </w:r>
@@ -1113,12 +1636,10 @@
     </w:p>
     <w:p>
       <w:pPr>
-        <w:rPr>
-          <w:vertAlign w:val="baseline"/>
-        </w:rPr>
-      </w:pPr>
-      <w:bookmarkStart w:colFirst="0" w:colLast="0" w:name="_30j0zll" w:id="1"/>
-      <w:bookmarkEnd w:id="1"/>
+        <w:rPr/>
+      </w:pPr>
+      <w:bookmarkStart w:colFirst="0" w:colLast="0" w:name="_30j0zll" w:id="4"/>
+      <w:bookmarkEnd w:id="4"/>
       <w:r>
         <w:rPr>
           <w:rtl w:val="0"/>
@@ -1172,33 +1693,40 @@
           <w:vertAlign w:val="baseline"/>
           <w:rtl w:val="0"/>
         </w:rPr>
-        <w:t xml:space="preserve">Iris was inspired by Gremlin77’s Visual Basic based Screen Exporter. </w:t>
-      </w:r>
-      <w:hyperlink r:id="rId7">
+        <w:t xml:space="preserve">Iris was inspired by Gremlin77’s </w:t>
+      </w:r>
+      <w:hyperlink r:id="rId8">
         <w:r>
           <w:rPr>
-            <w:color w:val="0000ff"/>
+            <w:color w:val="1155cc"/>
             <w:u w:val="single"/>
             <w:vertAlign w:val="baseline"/>
             <w:rtl w:val="0"/>
           </w:rPr>
-          <w:t xml:space="preserve">http://forums.eagle.ru/showpost.php?p=1696987&amp;postcount=183</w:t>
+          <w:t xml:space="preserve">Visual Basic based Screen Exporter</w:t>
         </w:r>
       </w:hyperlink>
       <w:r>
         <w:rPr>
-          <w:rtl w:val="0"/>
-        </w:rPr>
-      </w:r>
-    </w:p>
-    <w:p>
-      <w:pPr>
-        <w:rPr>
           <w:vertAlign w:val="baseline"/>
-        </w:rPr>
-      </w:pPr>
-      <w:bookmarkStart w:colFirst="0" w:colLast="0" w:name="_1fob9te" w:id="2"/>
-      <w:bookmarkEnd w:id="2"/>
+          <w:rtl w:val="0"/>
+        </w:rPr>
+        <w:t xml:space="preserve">. </w:t>
+      </w:r>
+      <w:r>
+        <w:rPr>
+          <w:rtl w:val="0"/>
+        </w:rPr>
+      </w:r>
+    </w:p>
+    <w:p>
+      <w:pPr>
+        <w:rPr>
+          <w:vertAlign w:val="baseline"/>
+        </w:rPr>
+      </w:pPr>
+      <w:bookmarkStart w:colFirst="0" w:colLast="0" w:name="_1fob9te" w:id="5"/>
+      <w:bookmarkEnd w:id="5"/>
       <w:r>
         <w:rPr>
           <w:rtl w:val="0"/>
@@ -1305,8 +1833,8 @@
           <w:vertAlign w:val="baseline"/>
         </w:rPr>
       </w:pPr>
-      <w:bookmarkStart w:colFirst="0" w:colLast="0" w:name="_3znysh7" w:id="3"/>
-      <w:bookmarkEnd w:id="3"/>
+      <w:bookmarkStart w:colFirst="0" w:colLast="0" w:name="_3znysh7" w:id="6"/>
+      <w:bookmarkEnd w:id="6"/>
       <w:r>
         <w:rPr>
           <w:rtl w:val="0"/>
@@ -1387,16 +1915,16 @@
           <wp:inline distB="114300" distT="114300" distL="114300" distR="114300">
             <wp:extent cx="3600000" cy="3646800"/>
             <wp:effectExtent b="0" l="0" r="0" t="0"/>
-            <wp:docPr id="2" name="image2.png"/>
+            <wp:docPr id="3" name="image4.png"/>
             <a:graphic>
               <a:graphicData uri="http://schemas.openxmlformats.org/drawingml/2006/picture">
                 <pic:pic>
                   <pic:nvPicPr>
-                    <pic:cNvPr id="0" name="image2.png"/>
+                    <pic:cNvPr id="0" name="image4.png"/>
                     <pic:cNvPicPr preferRelativeResize="0"/>
                   </pic:nvPicPr>
                   <pic:blipFill>
-                    <a:blip r:embed="rId8"/>
+                    <a:blip r:embed="rId9"/>
                     <a:srcRect b="0" l="0" r="0" t="0"/>
                     <a:stretch>
                       <a:fillRect/>
@@ -1454,8 +1982,8 @@
           <w:vertAlign w:val="baseline"/>
         </w:rPr>
       </w:pPr>
-      <w:bookmarkStart w:colFirst="0" w:colLast="0" w:name="_wse0cx1uvg16" w:id="4"/>
-      <w:bookmarkEnd w:id="4"/>
+      <w:bookmarkStart w:colFirst="0" w:colLast="0" w:name="_wse0cx1uvg16" w:id="7"/>
+      <w:bookmarkEnd w:id="7"/>
       <w:r>
         <w:br w:type="page"/>
       </w:r>
@@ -1524,16 +2052,16 @@
           <wp:inline distB="57150" distT="57150" distL="57150" distR="57150">
             <wp:extent cx="3105150" cy="4380476"/>
             <wp:effectExtent b="0" l="0" r="0" t="0"/>
-            <wp:docPr descr="Top Left portion of the Iris Server window showing the various configuration options." id="3" name="image5.png"/>
+            <wp:docPr descr="Top Left portion of the Iris Server window showing the various configuration options." id="4" name="image3.png"/>
             <a:graphic>
               <a:graphicData uri="http://schemas.openxmlformats.org/drawingml/2006/picture">
                 <pic:pic>
                   <pic:nvPicPr>
-                    <pic:cNvPr descr="Top Left portion of the Iris Server window showing the various configuration options." id="0" name="image5.png"/>
+                    <pic:cNvPr descr="Top Left portion of the Iris Server window showing the various configuration options." id="0" name="image3.png"/>
                     <pic:cNvPicPr preferRelativeResize="0"/>
                   </pic:nvPicPr>
                   <pic:blipFill>
-                    <a:blip r:embed="rId9"/>
+                    <a:blip r:embed="rId10"/>
                     <a:srcRect b="0" l="0" r="0" t="0"/>
                     <a:stretch>
                       <a:fillRect/>
@@ -1575,10 +2103,13 @@
         <w:pStyle w:val="Heading3"/>
         <w:rPr/>
         <w:sectPr>
-          <w:headerReference r:id="rId10" w:type="default"/>
+          <w:headerReference r:id="rId11" w:type="default"/>
+          <w:headerReference r:id="rId12" w:type="first"/>
+          <w:footerReference r:id="rId13" w:type="first"/>
           <w:pgSz w:h="15840" w:w="12240" w:orient="portrait"/>
-          <w:pgMar w:bottom="1440" w:top="1440" w:left="1440" w:right="1440" w:header="720" w:footer="720"/>
+          <w:pgMar w:bottom="1440" w:top="1440" w:left="1440" w:right="1440" w:header="720.0000000000001" w:footer="720.0000000000001"/>
           <w:pgNumType w:start="1"/>
+          <w:titlePg w:val="1"/>
         </w:sectPr>
       </w:pPr>
       <w:r>
@@ -1741,16 +2272,16 @@
             <wp:extent cx="2715895" cy="3141980"/>
             <wp:effectExtent b="0" l="0" r="0" t="0"/>
             <wp:wrapSquare wrapText="bothSides" distB="0" distT="0" distL="114300" distR="114300"/>
-            <wp:docPr id="4" name="image3.png"/>
+            <wp:docPr id="5" name="image7.png"/>
             <a:graphic>
               <a:graphicData uri="http://schemas.openxmlformats.org/drawingml/2006/picture">
                 <pic:pic>
                   <pic:nvPicPr>
-                    <pic:cNvPr id="0" name="image3.png"/>
+                    <pic:cNvPr id="0" name="image7.png"/>
                     <pic:cNvPicPr preferRelativeResize="0"/>
                   </pic:nvPicPr>
                   <pic:blipFill>
-                    <a:blip r:embed="rId11"/>
+                    <a:blip r:embed="rId14"/>
                     <a:srcRect b="0" l="0" r="0" t="0"/>
                     <a:stretch>
                       <a:fillRect/>
@@ -1776,8 +2307,8 @@
         <w:pStyle w:val="Heading3"/>
         <w:rPr/>
       </w:pPr>
-      <w:bookmarkStart w:colFirst="0" w:colLast="0" w:name="_626e7g6on1bq" w:id="5"/>
-      <w:bookmarkEnd w:id="5"/>
+      <w:bookmarkStart w:colFirst="0" w:colLast="0" w:name="_626e7g6on1bq" w:id="8"/>
+      <w:bookmarkEnd w:id="8"/>
       <w:r>
         <w:rPr>
           <w:rtl w:val="0"/>
@@ -1859,8 +2390,8 @@
         <w:pStyle w:val="Heading3"/>
         <w:rPr/>
       </w:pPr>
-      <w:bookmarkStart w:colFirst="0" w:colLast="0" w:name="_fknvkmmfsaz1" w:id="6"/>
-      <w:bookmarkEnd w:id="6"/>
+      <w:bookmarkStart w:colFirst="0" w:colLast="0" w:name="_fknvkmmfsaz1" w:id="9"/>
+      <w:bookmarkEnd w:id="9"/>
       <w:r>
         <w:rPr>
           <w:rtl w:val="0"/>
@@ -1877,6 +2408,114 @@
           <w:rtl w:val="0"/>
         </w:rPr>
         <w:t xml:space="preserve">Both the Iris-Client and the Iris-Server can be started from the command line, and in this mode, they can take a single argument which is the name of the configuration xml file.  If the filename of the configuration file contains spaces, then the configuration filename should be enclosed in double quotes.</w:t>
+      </w:r>
+    </w:p>
+    <w:p>
+      <w:pPr>
+        <w:rPr/>
+      </w:pPr>
+      <w:r>
+        <w:rPr>
+          <w:rtl w:val="0"/>
+        </w:rPr>
+        <w:t xml:space="preserve">It is recommended that the configuration file always resides in a folder which the Iris-Client and/or Iris-Server program has read/write access to, otherwise the “Save Configuration” button is likely to give an error.</w:t>
+      </w:r>
+    </w:p>
+    <w:p>
+      <w:pPr>
+        <w:rPr/>
+      </w:pPr>
+      <w:r>
+        <w:rPr>
+          <w:rtl w:val="0"/>
+        </w:rPr>
+        <w:t xml:space="preserve">A typical way to run Iris programs from the command line is as follows:</w:t>
+      </w:r>
+    </w:p>
+    <w:p>
+      <w:pPr>
+        <w:rPr>
+          <w:rFonts w:ascii="Courier New" w:cs="Courier New" w:eastAsia="Courier New" w:hAnsi="Courier New"/>
+          <w:i w:val="1"/>
+          <w:sz w:val="20"/>
+          <w:szCs w:val="20"/>
+        </w:rPr>
+      </w:pPr>
+      <w:r>
+        <w:rPr>
+          <w:rFonts w:ascii="Courier New" w:cs="Courier New" w:eastAsia="Courier New" w:hAnsi="Courier New"/>
+          <w:i w:val="1"/>
+          <w:sz w:val="20"/>
+          <w:szCs w:val="20"/>
+          <w:rtl w:val="0"/>
+        </w:rPr>
+        <w:t xml:space="preserve">"%programfiles%\Helios Virtual Cockpit\Iris Screen exporter\iris-server.exe" "%userprofile%\documents\Iris_Screen_Exporter\iris.xml"</w:t>
+      </w:r>
+    </w:p>
+    <w:p>
+      <w:pPr>
+        <w:rPr/>
+      </w:pPr>
+      <w:r>
+        <w:rPr>
+          <w:rtl w:val="0"/>
+        </w:rPr>
+        <w:t xml:space="preserve">and</w:t>
+      </w:r>
+    </w:p>
+    <w:p>
+      <w:pPr>
+        <w:rPr>
+          <w:i w:val="1"/>
+        </w:rPr>
+      </w:pPr>
+      <w:r>
+        <w:rPr>
+          <w:rFonts w:ascii="Courier New" w:cs="Courier New" w:eastAsia="Courier New" w:hAnsi="Courier New"/>
+          <w:i w:val="1"/>
+          <w:sz w:val="20"/>
+          <w:szCs w:val="20"/>
+          <w:rtl w:val="0"/>
+        </w:rPr>
+        <w:t xml:space="preserve">"%programfiles%\Helios Virtual Cockpit\Iris Screen exporter\iris-client.exe" "%userprofile%\documents\Iris_Screen_Exporter\iris.xml"</w:t>
+      </w:r>
+      <w:r>
+        <w:rPr>
+          <w:rtl w:val="0"/>
+        </w:rPr>
+      </w:r>
+    </w:p>
+    <w:p>
+      <w:pPr>
+        <w:rPr/>
+      </w:pPr>
+      <w:r>
+        <w:rPr>
+          <w:b w:val="1"/>
+          <w:rtl w:val="0"/>
+        </w:rPr>
+        <w:t xml:space="preserve">Note: </w:t>
+      </w:r>
+      <w:r>
+        <w:rPr>
+          <w:rtl w:val="0"/>
+        </w:rPr>
+        <w:t xml:space="preserve"> All sets of double quotes are required since there are portions of the command which contains space characters.</w:t>
+      </w:r>
+      <w:r>
+        <w:rPr>
+          <w:rtl w:val="0"/>
+        </w:rPr>
+      </w:r>
+    </w:p>
+    <w:p>
+      <w:pPr>
+        <w:rPr/>
+      </w:pPr>
+      <w:r>
+        <w:rPr>
+          <w:rtl w:val="0"/>
+        </w:rPr>
       </w:r>
     </w:p>
     <w:p>
@@ -1899,8 +2538,8 @@
         <w:pStyle w:val="Heading3"/>
         <w:rPr/>
       </w:pPr>
-      <w:bookmarkStart w:colFirst="0" w:colLast="0" w:name="_2et92p0" w:id="7"/>
-      <w:bookmarkEnd w:id="7"/>
+      <w:bookmarkStart w:colFirst="0" w:colLast="0" w:name="_2et92p0" w:id="10"/>
+      <w:bookmarkEnd w:id="10"/>
       <w:r>
         <w:rPr>
           <w:rtl w:val="0"/>
@@ -1953,8 +2592,8 @@
           <w:vertAlign w:val="baseline"/>
         </w:rPr>
       </w:pPr>
-      <w:bookmarkStart w:colFirst="0" w:colLast="0" w:name="_3dy6vkm" w:id="8"/>
-      <w:bookmarkEnd w:id="8"/>
+      <w:bookmarkStart w:colFirst="0" w:colLast="0" w:name="_3dy6vkm" w:id="11"/>
+      <w:bookmarkEnd w:id="11"/>
       <w:r>
         <w:br w:type="page"/>
       </w:r>
@@ -1998,16 +2637,16 @@
           <wp:inline distB="0" distT="0" distL="114300" distR="114300">
             <wp:extent cx="5938520" cy="5243195"/>
             <wp:effectExtent b="0" l="0" r="0" t="0"/>
-            <wp:docPr id="5" name="image4.png"/>
+            <wp:docPr id="6" name="image2.png"/>
             <a:graphic>
               <a:graphicData uri="http://schemas.openxmlformats.org/drawingml/2006/picture">
                 <pic:pic>
                   <pic:nvPicPr>
-                    <pic:cNvPr id="0" name="image4.png"/>
+                    <pic:cNvPr id="0" name="image2.png"/>
                     <pic:cNvPicPr preferRelativeResize="0"/>
                   </pic:nvPicPr>
                   <pic:blipFill>
-                    <a:blip r:embed="rId12"/>
+                    <a:blip r:embed="rId15"/>
                     <a:srcRect b="0" l="0" r="0" t="0"/>
                     <a:stretch>
                       <a:fillRect/>
@@ -2118,8 +2757,8 @@
           <w:vertAlign w:val="baseline"/>
         </w:rPr>
       </w:pPr>
-      <w:bookmarkStart w:colFirst="0" w:colLast="0" w:name="_1t3h5sf" w:id="9"/>
-      <w:bookmarkEnd w:id="9"/>
+      <w:bookmarkStart w:colFirst="0" w:colLast="0" w:name="_1t3h5sf" w:id="12"/>
+      <w:bookmarkEnd w:id="12"/>
       <w:r>
         <w:rPr>
           <w:rtl w:val="0"/>
@@ -2199,7 +2838,7 @@
                     <pic:cNvPicPr preferRelativeResize="0"/>
                   </pic:nvPicPr>
                   <pic:blipFill>
-                    <a:blip r:embed="rId13"/>
+                    <a:blip r:embed="rId16"/>
                     <a:srcRect b="0" l="0" r="0" t="0"/>
                     <a:stretch>
                       <a:fillRect/>
@@ -2321,8 +2960,8 @@
       <w:pPr>
         <w:rPr/>
       </w:pPr>
-      <w:bookmarkStart w:colFirst="0" w:colLast="0" w:name="_4d34og8" w:id="10"/>
-      <w:bookmarkEnd w:id="10"/>
+      <w:bookmarkStart w:colFirst="0" w:colLast="0" w:name="_4d34og8" w:id="13"/>
+      <w:bookmarkEnd w:id="13"/>
       <w:r>
         <w:rPr>
           <w:vertAlign w:val="baseline"/>
@@ -2343,8 +2982,8 @@
           <w:vertAlign w:val="baseline"/>
         </w:rPr>
       </w:pPr>
-      <w:bookmarkStart w:colFirst="0" w:colLast="0" w:name="_j65h8os39wub" w:id="11"/>
-      <w:bookmarkEnd w:id="11"/>
+      <w:bookmarkStart w:colFirst="0" w:colLast="0" w:name="_j65h8os39wub" w:id="14"/>
+      <w:bookmarkEnd w:id="14"/>
       <w:r>
         <w:rPr>
           <w:rtl w:val="0"/>
@@ -2367,7 +3006,7 @@
         </w:rPr>
         <w:t xml:space="preserve">Typically when Iris is being used, the screen areas being captured by the Iris-Server are redundant however the images still need to be rendered to a screen.  There are various options available to avoid using physical screen real estate.  One is a software display device driver such as </w:t>
       </w:r>
-      <w:hyperlink r:id="rId14">
+      <w:hyperlink r:id="rId17">
         <w:r>
           <w:rPr>
             <w:color w:val="1155cc"/>
@@ -2408,8 +3047,8 @@
         <w:pStyle w:val="Heading2"/>
         <w:rPr/>
       </w:pPr>
-      <w:bookmarkStart w:colFirst="0" w:colLast="0" w:name="_srjwu38amjpm" w:id="12"/>
-      <w:bookmarkEnd w:id="12"/>
+      <w:bookmarkStart w:colFirst="0" w:colLast="0" w:name="_srjwu38amjpm" w:id="15"/>
+      <w:bookmarkEnd w:id="15"/>
       <w:r>
         <w:rPr>
           <w:rtl w:val="0"/>
@@ -3696,8 +4335,8 @@
       <w:pPr>
         <w:rPr/>
       </w:pPr>
-      <w:bookmarkStart w:colFirst="0" w:colLast="0" w:name="_yl3v6bjiqzh1" w:id="13"/>
-      <w:bookmarkEnd w:id="13"/>
+      <w:bookmarkStart w:colFirst="0" w:colLast="0" w:name="_yl3v6bjiqzh1" w:id="16"/>
+      <w:bookmarkEnd w:id="16"/>
       <w:r>
         <w:rPr>
           <w:rtl w:val="0"/>
@@ -3709,8 +4348,8 @@
         <w:pStyle w:val="Heading3"/>
         <w:rPr/>
       </w:pPr>
-      <w:bookmarkStart w:colFirst="0" w:colLast="0" w:name="_m3rgds1ga4k2" w:id="14"/>
-      <w:bookmarkEnd w:id="14"/>
+      <w:bookmarkStart w:colFirst="0" w:colLast="0" w:name="_m3rgds1ga4k2" w:id="17"/>
+      <w:bookmarkEnd w:id="17"/>
       <w:r>
         <w:rPr>
           <w:rtl w:val="0"/>
@@ -3723,8 +4362,8 @@
         <w:pStyle w:val="Heading4"/>
         <w:rPr/>
       </w:pPr>
-      <w:bookmarkStart w:colFirst="0" w:colLast="0" w:name="_dyecn0ou6x3l" w:id="15"/>
-      <w:bookmarkEnd w:id="15"/>
+      <w:bookmarkStart w:colFirst="0" w:colLast="0" w:name="_dyecn0ou6x3l" w:id="18"/>
+      <w:bookmarkEnd w:id="18"/>
       <w:r>
         <w:rPr>
           <w:rtl w:val="0"/>
@@ -5076,8 +5715,8 @@
         <w:pStyle w:val="Heading4"/>
         <w:rPr/>
       </w:pPr>
-      <w:bookmarkStart w:colFirst="0" w:colLast="0" w:name="_9h4hw7pezu62" w:id="16"/>
-      <w:bookmarkEnd w:id="16"/>
+      <w:bookmarkStart w:colFirst="0" w:colLast="0" w:name="_9h4hw7pezu62" w:id="19"/>
+      <w:bookmarkEnd w:id="19"/>
       <w:r>
         <w:rPr>
           <w:rtl w:val="0"/>
@@ -5754,8 +6393,8 @@
         <w:pStyle w:val="Heading5"/>
         <w:rPr/>
       </w:pPr>
-      <w:bookmarkStart w:colFirst="0" w:colLast="0" w:name="_oj0oeekvv6ra" w:id="17"/>
-      <w:bookmarkEnd w:id="17"/>
+      <w:bookmarkStart w:colFirst="0" w:colLast="0" w:name="_oj0oeekvv6ra" w:id="20"/>
+      <w:bookmarkEnd w:id="20"/>
       <w:r>
         <w:rPr>
           <w:rtl w:val="0"/>
@@ -6590,8 +7229,8 @@
         <w:pStyle w:val="Heading4"/>
         <w:rPr/>
       </w:pPr>
-      <w:bookmarkStart w:colFirst="0" w:colLast="0" w:name="_yoiy79z0oc4p" w:id="18"/>
-      <w:bookmarkEnd w:id="18"/>
+      <w:bookmarkStart w:colFirst="0" w:colLast="0" w:name="_yoiy79z0oc4p" w:id="21"/>
+      <w:bookmarkEnd w:id="21"/>
       <w:r>
         <w:rPr>
           <w:rtl w:val="0"/>
@@ -7823,8 +8462,8 @@
         <w:pStyle w:val="Heading5"/>
         <w:rPr/>
       </w:pPr>
-      <w:bookmarkStart w:colFirst="0" w:colLast="0" w:name="_qet1053zzy3e" w:id="19"/>
-      <w:bookmarkEnd w:id="19"/>
+      <w:bookmarkStart w:colFirst="0" w:colLast="0" w:name="_qet1053zzy3e" w:id="22"/>
+      <w:bookmarkEnd w:id="22"/>
       <w:r>
         <w:rPr>
           <w:rtl w:val="0"/>
@@ -7912,8 +8551,8 @@
         <w:pStyle w:val="Heading4"/>
         <w:rPr/>
       </w:pPr>
-      <w:bookmarkStart w:colFirst="0" w:colLast="0" w:name="_rp5ff08whafl" w:id="20"/>
-      <w:bookmarkEnd w:id="20"/>
+      <w:bookmarkStart w:colFirst="0" w:colLast="0" w:name="_rp5ff08whafl" w:id="23"/>
+      <w:bookmarkEnd w:id="23"/>
       <w:r>
         <w:rPr>
           <w:rtl w:val="0"/>
@@ -8496,12 +9135,64 @@
     <w:p>
       <w:pPr>
         <w:pStyle w:val="Heading2"/>
+        <w:rPr/>
+      </w:pPr>
+      <w:bookmarkStart w:colFirst="0" w:colLast="0" w:name="_ugomnhyizngx" w:id="24"/>
+      <w:bookmarkEnd w:id="24"/>
+      <w:r>
+        <w:rPr>
+          <w:rtl w:val="0"/>
+        </w:rPr>
+        <w:t xml:space="preserve">Alternative Clients</w:t>
+      </w:r>
+    </w:p>
+    <w:p>
+      <w:pPr>
+        <w:rPr/>
+      </w:pPr>
+      <w:r>
+        <w:rPr>
+          <w:rtl w:val="0"/>
+        </w:rPr>
+        <w:t xml:space="preserve">There have been a number of requests for clients to run on other platforms with a view to having external screens running on devices such as Raspberry Pi.  The only definite solution this project is aware of is Björn Andersson's </w:t>
+      </w:r>
+      <w:hyperlink r:id="rId18">
+        <w:r>
+          <w:rPr>
+            <w:color w:val="1155cc"/>
+            <w:u w:val="single"/>
+            <w:rtl w:val="0"/>
+          </w:rPr>
+          <w:t xml:space="preserve">WxPython Client on Github</w:t>
+        </w:r>
+      </w:hyperlink>
+      <w:r>
+        <w:rPr>
+          <w:rtl w:val="0"/>
+        </w:rPr>
+        <w:t xml:space="preserve">.</w:t>
+      </w:r>
+    </w:p>
+    <w:p>
+      <w:pPr>
+        <w:rPr/>
+      </w:pPr>
+      <w:r>
+        <w:rPr>
+          <w:rtl w:val="0"/>
+        </w:rPr>
+        <w:t xml:space="preserve">Iris is not the only software capable of capturing screens and sending them somewhere else for display.  The commonly used FFMpeg / FFPlay is capable of performing the same task.</w:t>
+      </w:r>
+    </w:p>
+    <w:p>
+      <w:pPr>
+        <w:pStyle w:val="Heading2"/>
         <w:rPr>
           <w:vertAlign w:val="baseline"/>
         </w:rPr>
       </w:pPr>
-      <w:bookmarkStart w:colFirst="0" w:colLast="0" w:name="_q78gvp37ng2j" w:id="21"/>
-      <w:bookmarkEnd w:id="21"/>
+      <w:bookmarkStart w:colFirst="0" w:colLast="0" w:name="_q78gvp37ng2j" w:id="25"/>
+      <w:bookmarkEnd w:id="25"/>
       <w:r>
         <w:rPr>
           <w:vertAlign w:val="baseline"/>
@@ -8523,7 +9214,7 @@
         </w:rPr>
         <w:t xml:space="preserve">The issues for Iris Screen Exporters can be viewed at </w:t>
       </w:r>
-      <w:hyperlink r:id="rId15">
+      <w:hyperlink r:id="rId19">
         <w:r>
           <w:rPr>
             <w:color w:val="0000ff"/>
@@ -8549,8 +9240,8 @@
         <w:ind w:left="720" w:hanging="360"/>
         <w:rPr/>
       </w:pPr>
-      <w:bookmarkStart w:colFirst="0" w:colLast="0" w:name="_2s8eyo1" w:id="22"/>
-      <w:bookmarkEnd w:id="22"/>
+      <w:bookmarkStart w:colFirst="0" w:colLast="0" w:name="_2s8eyo1" w:id="26"/>
+      <w:bookmarkEnd w:id="26"/>
       <w:r>
         <w:rPr>
           <w:vertAlign w:val="baseline"/>
@@ -8558,7 +9249,7 @@
         </w:rPr>
         <w:t xml:space="preserve">Flickering on client displays can happen due to Screen Capture failing intermittently because  Vsync is not enabled on the Server side machine.  </w:t>
       </w:r>
-      <w:hyperlink r:id="rId16">
+      <w:hyperlink r:id="rId20">
         <w:r>
           <w:rPr>
             <w:color w:val="0000ff"/>
@@ -8582,8 +9273,8 @@
         <w:pStyle w:val="Heading2"/>
         <w:rPr/>
       </w:pPr>
-      <w:bookmarkStart w:colFirst="0" w:colLast="0" w:name="_3rh39437j399" w:id="23"/>
-      <w:bookmarkEnd w:id="23"/>
+      <w:bookmarkStart w:colFirst="0" w:colLast="0" w:name="_3rh39437j399" w:id="27"/>
+      <w:bookmarkEnd w:id="27"/>
       <w:r>
         <w:rPr>
           <w:vertAlign w:val="baseline"/>
@@ -8602,8 +9293,8 @@
         <w:pStyle w:val="Heading4"/>
         <w:rPr/>
       </w:pPr>
-      <w:bookmarkStart w:colFirst="0" w:colLast="0" w:name="_9e9w0qp85coe" w:id="24"/>
-      <w:bookmarkEnd w:id="24"/>
+      <w:bookmarkStart w:colFirst="0" w:colLast="0" w:name="_9e9w0qp85coe" w:id="28"/>
+      <w:bookmarkEnd w:id="28"/>
       <w:r>
         <w:rPr>
           <w:rtl w:val="0"/>
@@ -9120,6 +9811,21 @@
     </w:sectPr>
   </w:body>
 </w:document>
+</file>
+
+<file path=word/footer1.xml><?xml version="1.0" encoding="utf-8"?>
+<w:ftr xmlns:mc="http://schemas.openxmlformats.org/markup-compatibility/2006" xmlns:o="urn:schemas-microsoft-com:office:office" xmlns:r="http://schemas.openxmlformats.org/officeDocument/2006/relationships" xmlns:m="http://schemas.openxmlformats.org/officeDocument/2006/math" xmlns:v="urn:schemas-microsoft-com:vml" xmlns:wp="http://schemas.openxmlformats.org/drawingml/2006/wordprocessingDrawing" xmlns:w10="urn:schemas-microsoft-com:office:word" xmlns:w="http://schemas.openxmlformats.org/wordprocessingml/2006/main" xmlns:wne="http://schemas.microsoft.com/office/word/2006/wordml" xmlns:sl="http://schemas.openxmlformats.org/schemaLibrary/2006/main" xmlns:a="http://schemas.openxmlformats.org/drawingml/2006/main" xmlns:pic="http://schemas.openxmlformats.org/drawingml/2006/picture" xmlns:c="http://schemas.openxmlformats.org/drawingml/2006/chart" xmlns:lc="http://schemas.openxmlformats.org/drawingml/2006/lockedCanvas" xmlns:dgm="http://schemas.openxmlformats.org/drawingml/2006/diagram" xmlns:wps="http://schemas.microsoft.com/office/word/2010/wordprocessingShape" xmlns:wpg="http://schemas.microsoft.com/office/word/2010/wordprocessingGroup" xmlns:w14="http://schemas.microsoft.com/office/word/2010/wordml" xmlns:w15="http://schemas.microsoft.com/office/word/2012/wordml">
+  <w:p>
+    <w:pPr>
+      <w:rPr/>
+    </w:pPr>
+    <w:r>
+      <w:rPr>
+        <w:rtl w:val="0"/>
+      </w:rPr>
+    </w:r>
+  </w:p>
+</w:ftr>
 </file>
 
 <file path=word/footnotes.xml><?xml version="1.0" encoding="utf-8"?>
@@ -9272,6 +9978,48 @@
         <w:rtl w:val="0"/>
       </w:rPr>
     </w:r>
+    <w:r>
+      <w:drawing>
+        <wp:anchor allowOverlap="1" behindDoc="1" distB="114300" distT="114300" distL="114300" distR="114300" hidden="0" layoutInCell="1" locked="0" relativeHeight="0" simplePos="0">
+          <wp:simplePos x="0" y="0"/>
+          <wp:positionH relativeFrom="column">
+            <wp:posOffset>1</wp:posOffset>
+          </wp:positionH>
+          <wp:positionV relativeFrom="paragraph">
+            <wp:posOffset>-195262</wp:posOffset>
+          </wp:positionV>
+          <wp:extent cx="404813" cy="404813"/>
+          <wp:effectExtent b="0" l="0" r="0" t="0"/>
+          <wp:wrapNone/>
+          <wp:docPr id="2" name="image6.png"/>
+          <a:graphic>
+            <a:graphicData uri="http://schemas.openxmlformats.org/drawingml/2006/picture">
+              <pic:pic>
+                <pic:nvPicPr>
+                  <pic:cNvPr id="0" name="image6.png"/>
+                  <pic:cNvPicPr preferRelativeResize="0"/>
+                </pic:nvPicPr>
+                <pic:blipFill>
+                  <a:blip r:embed="rId1"/>
+                  <a:srcRect b="0" l="0" r="0" t="0"/>
+                  <a:stretch>
+                    <a:fillRect/>
+                  </a:stretch>
+                </pic:blipFill>
+                <pic:spPr>
+                  <a:xfrm>
+                    <a:off x="0" y="0"/>
+                    <a:ext cx="404813" cy="404813"/>
+                  </a:xfrm>
+                  <a:prstGeom prst="rect"/>
+                  <a:ln/>
+                </pic:spPr>
+              </pic:pic>
+            </a:graphicData>
+          </a:graphic>
+        </wp:anchor>
+      </w:drawing>
+    </w:r>
   </w:p>
   <w:p>
     <w:pPr>
@@ -9307,6 +10055,21 @@
         <w:shd w:fill="auto" w:val="clear"/>
         <w:vertAlign w:val="baseline"/>
       </w:rPr>
+    </w:pPr>
+    <w:r>
+      <w:rPr>
+        <w:rtl w:val="0"/>
+      </w:rPr>
+    </w:r>
+  </w:p>
+</w:hdr>
+</file>
+
+<file path=word/header2.xml><?xml version="1.0" encoding="utf-8"?>
+<w:hdr xmlns:mc="http://schemas.openxmlformats.org/markup-compatibility/2006" xmlns:o="urn:schemas-microsoft-com:office:office" xmlns:r="http://schemas.openxmlformats.org/officeDocument/2006/relationships" xmlns:m="http://schemas.openxmlformats.org/officeDocument/2006/math" xmlns:v="urn:schemas-microsoft-com:vml" xmlns:wp="http://schemas.openxmlformats.org/drawingml/2006/wordprocessingDrawing" xmlns:w10="urn:schemas-microsoft-com:office:word" xmlns:w="http://schemas.openxmlformats.org/wordprocessingml/2006/main" xmlns:wne="http://schemas.microsoft.com/office/word/2006/wordml" xmlns:sl="http://schemas.openxmlformats.org/schemaLibrary/2006/main" xmlns:a="http://schemas.openxmlformats.org/drawingml/2006/main" xmlns:pic="http://schemas.openxmlformats.org/drawingml/2006/picture" xmlns:c="http://schemas.openxmlformats.org/drawingml/2006/chart" xmlns:lc="http://schemas.openxmlformats.org/drawingml/2006/lockedCanvas" xmlns:dgm="http://schemas.openxmlformats.org/drawingml/2006/diagram" xmlns:wps="http://schemas.microsoft.com/office/word/2010/wordprocessingShape" xmlns:wpg="http://schemas.microsoft.com/office/word/2010/wordprocessingGroup" xmlns:w14="http://schemas.microsoft.com/office/word/2010/wordml" xmlns:w15="http://schemas.microsoft.com/office/word/2012/wordml">
+  <w:p>
+    <w:pPr>
+      <w:rPr/>
     </w:pPr>
     <w:r>
       <w:rPr>

</xml_diff>